<commit_message>
Get ready for first presentation
</commit_message>
<xml_diff>
--- a/Architecture_HLD.docx
+++ b/Architecture_HLD.docx
@@ -147,6 +147,9 @@
             <w:pPr>
               <w:pStyle w:val="BodyText"/>
             </w:pPr>
+            <w:r>
+              <w:t>1</w:t>
+            </w:r>
           </w:p>
         </w:tc>
         <w:tc>
@@ -158,6 +161,9 @@
               <w:pStyle w:val="BodyText"/>
               <w:cnfStyle w:val="000000100000" w:firstRow="0" w:lastRow="0" w:firstColumn="0" w:lastColumn="0" w:oddVBand="0" w:evenVBand="0" w:oddHBand="1" w:evenHBand="0" w:firstRowFirstColumn="0" w:firstRowLastColumn="0" w:lastRowFirstColumn="0" w:lastRowLastColumn="0"/>
             </w:pPr>
+            <w:r>
+              <w:t>2024-11-03</w:t>
+            </w:r>
           </w:p>
         </w:tc>
         <w:tc>
@@ -169,6 +175,9 @@
               <w:pStyle w:val="BodyText"/>
               <w:cnfStyle w:val="000000100000" w:firstRow="0" w:lastRow="0" w:firstColumn="0" w:lastColumn="0" w:oddVBand="0" w:evenVBand="0" w:oddHBand="1" w:evenHBand="0" w:firstRowFirstColumn="0" w:firstRowLastColumn="0" w:lastRowFirstColumn="0" w:lastRowLastColumn="0"/>
             </w:pPr>
+            <w:r>
+              <w:t>Andreas Hoppe</w:t>
+            </w:r>
           </w:p>
         </w:tc>
         <w:tc>
@@ -180,6 +189,9 @@
               <w:pStyle w:val="BodyText"/>
               <w:cnfStyle w:val="000000100000" w:firstRow="0" w:lastRow="0" w:firstColumn="0" w:lastColumn="0" w:oddVBand="0" w:evenVBand="0" w:oddHBand="1" w:evenHBand="0" w:firstRowFirstColumn="0" w:firstRowLastColumn="0" w:lastRowFirstColumn="0" w:lastRowLastColumn="0"/>
             </w:pPr>
+            <w:r>
+              <w:t>Setup initial version</w:t>
+            </w:r>
           </w:p>
         </w:tc>
       </w:tr>
@@ -392,6 +404,7 @@
           <w:szCs w:val="21"/>
         </w:rPr>
       </w:pPr>
+      <w:proofErr w:type="gramStart"/>
       <w:r>
         <w:rPr>
           <w:i/>
@@ -409,7 +422,17 @@
           <w:color w:val="729800" w:themeColor="accent6" w:themeShade="BF"/>
           <w:szCs w:val="21"/>
         </w:rPr>
-        <w:t xml:space="preserve"> A high-level design document is a high-level </w:t>
+        <w:t xml:space="preserve"> A</w:t>
+      </w:r>
+      <w:proofErr w:type="gramEnd"/>
+      <w:r>
+        <w:rPr>
+          <w:i/>
+          <w:iCs/>
+          <w:color w:val="729800" w:themeColor="accent6" w:themeShade="BF"/>
+          <w:szCs w:val="21"/>
+        </w:rPr>
+        <w:t xml:space="preserve"> high-level design document is a high-level </w:t>
       </w:r>
       <w:r>
         <w:rPr>
@@ -997,7 +1020,7 @@
                 <w:noProof/>
                 <w:webHidden/>
               </w:rPr>
-              <w:t>3</w:t>
+              <w:t>4</w:t>
             </w:r>
             <w:r>
               <w:rPr>
@@ -1093,7 +1116,7 @@
                 <w:noProof/>
                 <w:webHidden/>
               </w:rPr>
-              <w:t>4</w:t>
+              <w:t>5</w:t>
             </w:r>
             <w:r>
               <w:rPr>
@@ -1189,7 +1212,7 @@
                 <w:noProof/>
                 <w:webHidden/>
               </w:rPr>
-              <w:t>4</w:t>
+              <w:t>7</w:t>
             </w:r>
             <w:r>
               <w:rPr>
@@ -1285,7 +1308,7 @@
                 <w:noProof/>
                 <w:webHidden/>
               </w:rPr>
-              <w:t>4</w:t>
+              <w:t>7</w:t>
             </w:r>
             <w:r>
               <w:rPr>
@@ -1381,7 +1404,7 @@
                 <w:noProof/>
                 <w:webHidden/>
               </w:rPr>
-              <w:t>4</w:t>
+              <w:t>7</w:t>
             </w:r>
             <w:r>
               <w:rPr>
@@ -1477,7 +1500,7 @@
                 <w:noProof/>
                 <w:webHidden/>
               </w:rPr>
-              <w:t>4</w:t>
+              <w:t>7</w:t>
             </w:r>
             <w:r>
               <w:rPr>
@@ -1573,7 +1596,7 @@
                 <w:noProof/>
                 <w:webHidden/>
               </w:rPr>
-              <w:t>4</w:t>
+              <w:t>7</w:t>
             </w:r>
             <w:r>
               <w:rPr>
@@ -1669,7 +1692,7 @@
                 <w:noProof/>
                 <w:webHidden/>
               </w:rPr>
-              <w:t>5</w:t>
+              <w:t>7</w:t>
             </w:r>
             <w:r>
               <w:rPr>
@@ -1765,7 +1788,7 @@
                 <w:noProof/>
                 <w:webHidden/>
               </w:rPr>
-              <w:t>5</w:t>
+              <w:t>7</w:t>
             </w:r>
             <w:r>
               <w:rPr>
@@ -1861,7 +1884,7 @@
                 <w:noProof/>
                 <w:webHidden/>
               </w:rPr>
-              <w:t>5</w:t>
+              <w:t>7</w:t>
             </w:r>
             <w:r>
               <w:rPr>
@@ -1953,7 +1976,7 @@
                 <w:noProof/>
                 <w:webHidden/>
               </w:rPr>
-              <w:t>5</w:t>
+              <w:t>8</w:t>
             </w:r>
             <w:r>
               <w:rPr>
@@ -2049,7 +2072,7 @@
                 <w:noProof/>
                 <w:webHidden/>
               </w:rPr>
-              <w:t>5</w:t>
+              <w:t>8</w:t>
             </w:r>
             <w:r>
               <w:rPr>
@@ -2145,7 +2168,7 @@
                 <w:noProof/>
                 <w:webHidden/>
               </w:rPr>
-              <w:t>5</w:t>
+              <w:t>10</w:t>
             </w:r>
             <w:r>
               <w:rPr>
@@ -2241,7 +2264,7 @@
                 <w:noProof/>
                 <w:webHidden/>
               </w:rPr>
-              <w:t>6</w:t>
+              <w:t>10</w:t>
             </w:r>
             <w:r>
               <w:rPr>
@@ -2337,7 +2360,7 @@
                 <w:noProof/>
                 <w:webHidden/>
               </w:rPr>
-              <w:t>6</w:t>
+              <w:t>10</w:t>
             </w:r>
             <w:r>
               <w:rPr>
@@ -2433,7 +2456,7 @@
                 <w:noProof/>
                 <w:webHidden/>
               </w:rPr>
-              <w:t>6</w:t>
+              <w:t>10</w:t>
             </w:r>
             <w:r>
               <w:rPr>
@@ -2525,7 +2548,7 @@
                 <w:noProof/>
                 <w:webHidden/>
               </w:rPr>
-              <w:t>6</w:t>
+              <w:t>10</w:t>
             </w:r>
             <w:r>
               <w:rPr>
@@ -2617,7 +2640,7 @@
                 <w:noProof/>
                 <w:webHidden/>
               </w:rPr>
-              <w:t>6</w:t>
+              <w:t>11</w:t>
             </w:r>
             <w:r>
               <w:rPr>
@@ -2709,7 +2732,7 @@
                 <w:noProof/>
                 <w:webHidden/>
               </w:rPr>
-              <w:t>6</w:t>
+              <w:t>11</w:t>
             </w:r>
             <w:r>
               <w:rPr>
@@ -2801,7 +2824,7 @@
                 <w:noProof/>
                 <w:webHidden/>
               </w:rPr>
-              <w:t>7</w:t>
+              <w:t>11</w:t>
             </w:r>
             <w:r>
               <w:rPr>
@@ -2941,7 +2964,182 @@
         <w:pStyle w:val="BodyText"/>
       </w:pPr>
       <w:r>
-        <w:t>[Enter your writing here]</w:t>
+        <w:t xml:space="preserve">Companies are threatened by malware. Our </w:t>
+      </w:r>
+      <w:r>
+        <w:t xml:space="preserve">business analysis reveals a growth of 75% in the previous </w:t>
+      </w:r>
+      <w:r>
+        <w:t>three</w:t>
+      </w:r>
+      <w:r>
+        <w:t xml:space="preserve"> years and our analysts assume a further growth of at least additional 5% each year.</w:t>
+      </w:r>
+    </w:p>
+    <w:p>
+      <w:pPr>
+        <w:pStyle w:val="BodyText"/>
+      </w:pPr>
+      <w:r>
+        <w:t>Because of this analysis, we want to capitalize on our knowledge about digital threats. Our goal is to sell digital threat detection to our core customers.</w:t>
+      </w:r>
+    </w:p>
+    <w:p>
+      <w:pPr>
+        <w:pStyle w:val="BodyText"/>
+      </w:pPr>
+      <w:r>
+        <w:t xml:space="preserve">The goal is to develop a malware detection mechanism for small to large size companies </w:t>
+      </w:r>
+      <w:r>
+        <w:t>by the end of 2025</w:t>
+      </w:r>
+      <w:r>
+        <w:t xml:space="preserve"> and sell </w:t>
+      </w:r>
+      <w:r>
+        <w:t>it</w:t>
+      </w:r>
+      <w:r>
+        <w:t xml:space="preserve"> at least 100 </w:t>
+      </w:r>
+      <w:r>
+        <w:t xml:space="preserve">times during 2026 </w:t>
+      </w:r>
+      <w:r>
+        <w:t>to existing customers.</w:t>
+      </w:r>
+    </w:p>
+    <w:p>
+      <w:pPr>
+        <w:pStyle w:val="BodyText"/>
+      </w:pPr>
+      <w:r>
+        <w:t xml:space="preserve">With the </w:t>
+      </w:r>
+      <w:r>
+        <w:t>customer experience from 2026</w:t>
+      </w:r>
+      <w:r>
+        <w:t xml:space="preserve">, we want to start a marketing campaign to become a leading provider of malware / fraud detection software </w:t>
+      </w:r>
+      <w:r>
+        <w:t>(among top five) by 2031</w:t>
+      </w:r>
+      <w:r>
+        <w:t>.</w:t>
+      </w:r>
+    </w:p>
+    <w:p>
+      <w:pPr>
+        <w:pStyle w:val="BodyText"/>
+      </w:pPr>
+      <w:r>
+        <w:t xml:space="preserve">In the initial project described in this HLD we </w:t>
+      </w:r>
+      <w:r>
+        <w:t>aim for pure</w:t>
+      </w:r>
+      <w:r>
+        <w:t xml:space="preserve"> detection software. We focus on the following cases:</w:t>
+      </w:r>
+    </w:p>
+    <w:p>
+      <w:pPr>
+        <w:pStyle w:val="BodyText"/>
+        <w:jc w:val="center"/>
+      </w:pPr>
+      <w:r>
+        <w:rPr>
+          <w:noProof/>
+        </w:rPr>
+        <w:drawing>
+          <wp:inline distT="0" distB="0" distL="0" distR="0" wp14:anchorId="381123DF" wp14:editId="27566EAD">
+            <wp:extent cx="2661313" cy="2860757"/>
+            <wp:effectExtent l="0" t="0" r="5715" b="0"/>
+            <wp:docPr id="2069977133" name="Picture 3"/>
+            <wp:cNvGraphicFramePr>
+              <a:graphicFrameLocks xmlns:a="http://schemas.openxmlformats.org/drawingml/2006/main" noChangeAspect="1"/>
+            </wp:cNvGraphicFramePr>
+            <a:graphic xmlns:a="http://schemas.openxmlformats.org/drawingml/2006/main">
+              <a:graphicData uri="http://schemas.openxmlformats.org/drawingml/2006/picture">
+                <pic:pic xmlns:pic="http://schemas.openxmlformats.org/drawingml/2006/picture">
+                  <pic:nvPicPr>
+                    <pic:cNvPr id="0" name="Picture 1"/>
+                    <pic:cNvPicPr>
+                      <a:picLocks noChangeAspect="1" noChangeArrowheads="1"/>
+                    </pic:cNvPicPr>
+                  </pic:nvPicPr>
+                  <pic:blipFill>
+                    <a:blip r:embed="rId14">
+                      <a:extLst>
+                        <a:ext uri="{28A0092B-C50C-407E-A947-70E740481C1C}">
+                          <a14:useLocalDpi xmlns:a14="http://schemas.microsoft.com/office/drawing/2010/main" val="0"/>
+                        </a:ext>
+                      </a:extLst>
+                    </a:blip>
+                    <a:srcRect/>
+                    <a:stretch>
+                      <a:fillRect/>
+                    </a:stretch>
+                  </pic:blipFill>
+                  <pic:spPr bwMode="auto">
+                    <a:xfrm>
+                      <a:off x="0" y="0"/>
+                      <a:ext cx="2669986" cy="2870080"/>
+                    </a:xfrm>
+                    <a:prstGeom prst="rect">
+                      <a:avLst/>
+                    </a:prstGeom>
+                    <a:noFill/>
+                    <a:ln>
+                      <a:noFill/>
+                    </a:ln>
+                  </pic:spPr>
+                </pic:pic>
+              </a:graphicData>
+            </a:graphic>
+          </wp:inline>
+        </w:drawing>
+      </w:r>
+    </w:p>
+    <w:p>
+      <w:pPr>
+        <w:pStyle w:val="BodyText"/>
+        <w:numPr>
+          <w:ilvl w:val="0"/>
+          <w:numId w:val="52"/>
+        </w:numPr>
+      </w:pPr>
+      <w:r>
+        <w:rPr>
+          <w:u w:val="single"/>
+        </w:rPr>
+        <w:t>Download infected files</w:t>
+      </w:r>
+      <w:r>
+        <w:t>: Our solution will detect the download of infected files. In the first version we want our system to be able to inform our customers that such a download happened, which threat was detected (e.g. name of the virus) and to which machine the infected file was downloaded to</w:t>
+      </w:r>
+      <w:r>
+        <w:t>.</w:t>
+      </w:r>
+    </w:p>
+    <w:p>
+      <w:pPr>
+        <w:pStyle w:val="BodyText"/>
+        <w:numPr>
+          <w:ilvl w:val="0"/>
+          <w:numId w:val="52"/>
+        </w:numPr>
+      </w:pPr>
+      <w:r>
+        <w:rPr>
+          <w:u w:val="single"/>
+        </w:rPr>
+        <w:t>Send malicious information</w:t>
+      </w:r>
+      <w:r>
+        <w:t>: When a client already is infected by a virus, our solutions shall detect malicious communication with external servers.</w:t>
       </w:r>
     </w:p>
     <w:p>
@@ -3086,6 +3284,7 @@
       <w:bookmarkStart w:id="26" w:name="_Toc115602805"/>
       <w:bookmarkStart w:id="27" w:name="_Toc126490367"/>
       <w:r>
+        <w:lastRenderedPageBreak/>
         <w:t>Requirements</w:t>
       </w:r>
       <w:bookmarkEnd w:id="25"/>
@@ -3651,7 +3850,6 @@
           <w:color w:val="729800" w:themeColor="accent6" w:themeShade="BF"/>
           <w:szCs w:val="21"/>
         </w:rPr>
-        <w:lastRenderedPageBreak/>
         <w:t>Examples of non-functional requirements include response time, availability, and security standards.</w:t>
       </w:r>
     </w:p>
@@ -3735,7 +3933,19 @@
         <w:rPr>
           <w:lang w:eastAsia="he-IL" w:bidi="he-IL"/>
         </w:rPr>
-        <w:t>The solution should be 99.9% available</w:t>
+        <w:t xml:space="preserve">The solution </w:t>
+      </w:r>
+      <w:r>
+        <w:rPr>
+          <w:lang w:eastAsia="he-IL" w:bidi="he-IL"/>
+        </w:rPr>
+        <w:t>shall</w:t>
+      </w:r>
+      <w:r>
+        <w:rPr>
+          <w:lang w:eastAsia="he-IL" w:bidi="he-IL"/>
+        </w:rPr>
+        <w:t xml:space="preserve"> be 99.9% available</w:t>
       </w:r>
     </w:p>
     <w:p>
@@ -3753,210 +3963,6 @@
         <w:rPr>
           <w:lang w:eastAsia="he-IL" w:bidi="he-IL"/>
         </w:rPr>
-        <w:t>The solution is installed on premise of the company</w:t>
-      </w:r>
-    </w:p>
-    <w:p>
-      <w:pPr>
-        <w:pStyle w:val="BodyText"/>
-        <w:numPr>
-          <w:ilvl w:val="0"/>
-          <w:numId w:val="51"/>
-        </w:numPr>
-        <w:rPr>
-          <w:lang w:eastAsia="he-IL" w:bidi="he-IL"/>
-        </w:rPr>
-      </w:pPr>
-      <w:r>
-        <w:rPr>
-          <w:lang w:eastAsia="he-IL" w:bidi="he-IL"/>
-        </w:rPr>
-        <w:t>The solution should be cloud native</w:t>
-      </w:r>
-      <w:r>
-        <w:rPr>
-          <w:lang w:eastAsia="he-IL" w:bidi="he-IL"/>
-        </w:rPr>
-        <w:t>-</w:t>
-      </w:r>
-      <w:r>
-        <w:rPr>
-          <w:lang w:eastAsia="he-IL" w:bidi="he-IL"/>
-        </w:rPr>
-        <w:t>based on containers / some VMs</w:t>
-      </w:r>
-      <w:r>
-        <w:rPr>
-          <w:lang w:eastAsia="he-IL" w:bidi="he-IL"/>
-        </w:rPr>
-        <w:t xml:space="preserve"> </w:t>
-      </w:r>
-      <w:r>
-        <w:rPr>
-          <w:lang w:eastAsia="he-IL" w:bidi="he-IL"/>
-        </w:rPr>
-        <w:t>are OK</w:t>
-      </w:r>
-    </w:p>
-    <w:p>
-      <w:pPr>
-        <w:pStyle w:val="BodyText"/>
-        <w:numPr>
-          <w:ilvl w:val="0"/>
-          <w:numId w:val="51"/>
-        </w:numPr>
-        <w:rPr>
-          <w:lang w:eastAsia="he-IL" w:bidi="he-IL"/>
-        </w:rPr>
-      </w:pPr>
-      <w:r>
-        <w:rPr>
-          <w:lang w:eastAsia="he-IL" w:bidi="he-IL"/>
-        </w:rPr>
-        <w:t>Sizing should be for 3 sizes of company networks</w:t>
-      </w:r>
-    </w:p>
-    <w:p>
-      <w:pPr>
-        <w:pStyle w:val="BodyText"/>
-        <w:numPr>
-          <w:ilvl w:val="1"/>
-          <w:numId w:val="51"/>
-        </w:numPr>
-        <w:rPr>
-          <w:lang w:eastAsia="he-IL" w:bidi="he-IL"/>
-        </w:rPr>
-      </w:pPr>
-      <w:r>
-        <w:rPr>
-          <w:lang w:eastAsia="he-IL" w:bidi="he-IL"/>
-        </w:rPr>
-        <w:t>Small –200 endpoints (laptops/devices), 3 Gbps IP traffic</w:t>
-      </w:r>
-    </w:p>
-    <w:p>
-      <w:pPr>
-        <w:pStyle w:val="BodyText"/>
-        <w:numPr>
-          <w:ilvl w:val="1"/>
-          <w:numId w:val="51"/>
-        </w:numPr>
-        <w:rPr>
-          <w:lang w:eastAsia="he-IL" w:bidi="he-IL"/>
-        </w:rPr>
-      </w:pPr>
-      <w:r>
-        <w:rPr>
-          <w:lang w:eastAsia="he-IL" w:bidi="he-IL"/>
-        </w:rPr>
-        <w:t>Medium –500 endpoints, 5 Gbps IP traffic</w:t>
-      </w:r>
-    </w:p>
-    <w:p>
-      <w:pPr>
-        <w:pStyle w:val="BodyText"/>
-        <w:numPr>
-          <w:ilvl w:val="1"/>
-          <w:numId w:val="51"/>
-        </w:numPr>
-        <w:rPr>
-          <w:lang w:eastAsia="he-IL" w:bidi="he-IL"/>
-        </w:rPr>
-      </w:pPr>
-      <w:r>
-        <w:rPr>
-          <w:lang w:eastAsia="he-IL" w:bidi="he-IL"/>
-        </w:rPr>
-        <w:t>Large –10,000 endpoints, 100 Gbps IP traffic</w:t>
-      </w:r>
-    </w:p>
-    <w:p>
-      <w:pPr>
-        <w:pStyle w:val="BodyText"/>
-        <w:numPr>
-          <w:ilvl w:val="0"/>
-          <w:numId w:val="51"/>
-        </w:numPr>
-        <w:rPr>
-          <w:lang w:eastAsia="he-IL" w:bidi="he-IL"/>
-        </w:rPr>
-      </w:pPr>
-      <w:r>
-        <w:rPr>
-          <w:lang w:eastAsia="he-IL" w:bidi="he-IL"/>
-        </w:rPr>
-        <w:t>All components should be scalable appropriately</w:t>
-      </w:r>
-    </w:p>
-    <w:p>
-      <w:pPr>
-        <w:pStyle w:val="BodyText"/>
-        <w:numPr>
-          <w:ilvl w:val="0"/>
-          <w:numId w:val="51"/>
-        </w:numPr>
-        <w:rPr>
-          <w:lang w:eastAsia="he-IL" w:bidi="he-IL"/>
-        </w:rPr>
-      </w:pPr>
-      <w:r>
-        <w:rPr>
-          <w:lang w:eastAsia="he-IL" w:bidi="he-IL"/>
-        </w:rPr>
-        <w:t>All components should be monitored to a health dashboard and have a central log collection service</w:t>
-      </w:r>
-    </w:p>
-    <w:p>
-      <w:pPr>
-        <w:pStyle w:val="BodyText"/>
-        <w:numPr>
-          <w:ilvl w:val="0"/>
-          <w:numId w:val="51"/>
-        </w:numPr>
-        <w:rPr>
-          <w:lang w:eastAsia="he-IL" w:bidi="he-IL"/>
-        </w:rPr>
-      </w:pPr>
-      <w:r>
-        <w:rPr>
-          <w:lang w:eastAsia="he-IL" w:bidi="he-IL"/>
-        </w:rPr>
-        <w:t>Administrator on customer side shall be able to update the system in less than 1h</w:t>
-      </w:r>
-    </w:p>
-    <w:p>
-      <w:pPr>
-        <w:pStyle w:val="BodyText"/>
-        <w:numPr>
-          <w:ilvl w:val="0"/>
-          <w:numId w:val="51"/>
-        </w:numPr>
-        <w:rPr>
-          <w:lang w:eastAsia="he-IL" w:bidi="he-IL"/>
-        </w:rPr>
-      </w:pPr>
-      <w:r>
-        <w:rPr>
-          <w:lang w:eastAsia="he-IL" w:bidi="he-IL"/>
-        </w:rPr>
-        <w:t>Cyber Analysts shall be able to implement custom analytics</w:t>
-      </w:r>
-    </w:p>
-    <w:p>
-      <w:pPr>
-        <w:pStyle w:val="BodyText"/>
-        <w:numPr>
-          <w:ilvl w:val="0"/>
-          <w:numId w:val="51"/>
-        </w:numPr>
-        <w:rPr>
-          <w:lang w:eastAsia="he-IL" w:bidi="he-IL"/>
-        </w:rPr>
-      </w:pPr>
-      <w:r>
-        <w:rPr>
-          <w:lang w:eastAsia="he-IL" w:bidi="he-IL"/>
-        </w:rPr>
         <w:t>The communication delay for clients shall be below 10ms for each incoming / outgoing http request</w:t>
       </w:r>
     </w:p>
@@ -3972,6 +3978,7 @@
       <w:bookmarkStart w:id="43" w:name="_Toc115602806"/>
       <w:bookmarkStart w:id="44" w:name="_Toc126490368"/>
       <w:r>
+        <w:lastRenderedPageBreak/>
         <w:t xml:space="preserve">Logical (System </w:t>
       </w:r>
       <w:r>
@@ -4053,7 +4060,17 @@
           <w:color w:val="729800" w:themeColor="accent6" w:themeShade="BF"/>
           <w:szCs w:val="21"/>
         </w:rPr>
-        <w:t>If relevant and does not exists in Product Spec – include use cases, state machines</w:t>
+        <w:t xml:space="preserve">If relevant and does not exists in Product Spec – include use cases, state </w:t>
+      </w:r>
+      <w:proofErr w:type="gramStart"/>
+      <w:r>
+        <w:rPr>
+          <w:i/>
+          <w:iCs/>
+          <w:color w:val="729800" w:themeColor="accent6" w:themeShade="BF"/>
+          <w:szCs w:val="21"/>
+        </w:rPr>
+        <w:t>machines</w:t>
       </w:r>
       <w:r>
         <w:rPr>
@@ -4064,6 +4081,7 @@
         </w:rPr>
         <w:t xml:space="preserve"> }</w:t>
       </w:r>
+      <w:proofErr w:type="gramEnd"/>
     </w:p>
     <w:p>
       <w:pPr>
@@ -4128,17 +4146,293 @@
     <w:p>
       <w:pPr>
         <w:pStyle w:val="BodyText"/>
-      </w:pPr>
-      <w:r>
-        <w:t>[Enter your writing here]</w:t>
+        <w:rPr>
+          <w:u w:val="single"/>
+        </w:rPr>
+      </w:pPr>
+      <w:r>
+        <w:rPr>
+          <w:u w:val="single"/>
+        </w:rPr>
+        <w:t>File Analysis</w:t>
       </w:r>
     </w:p>
     <w:p>
       <w:pPr>
+        <w:pStyle w:val="BodyText"/>
+      </w:pPr>
+      <w:r>
+        <w:t xml:space="preserve">FA.1: </w:t>
+      </w:r>
+      <w:r>
+        <w:t xml:space="preserve">When an infected file was downloaded the </w:t>
+      </w:r>
+      <w:r>
+        <w:t xml:space="preserve">CA shall be able to </w:t>
+      </w:r>
+      <w:r>
+        <w:t>see to which computer the virus was downloaded</w:t>
+      </w:r>
+    </w:p>
+    <w:p>
+      <w:pPr>
+        <w:pStyle w:val="BodyText"/>
+      </w:pPr>
+      <w:r>
+        <w:t xml:space="preserve">FA.2: </w:t>
+      </w:r>
+      <w:r>
+        <w:t xml:space="preserve">When an infected file was downloaded the </w:t>
+      </w:r>
+      <w:r>
+        <w:t xml:space="preserve">CA shall be able to </w:t>
+      </w:r>
+      <w:r>
+        <w:t>identify the virus</w:t>
+      </w:r>
+    </w:p>
+    <w:p>
+      <w:pPr>
+        <w:pStyle w:val="BodyText"/>
+      </w:pPr>
+      <w:r>
+        <w:t xml:space="preserve">FA.3: CA shall be able to see how many times a specific </w:t>
+      </w:r>
+      <w:r>
+        <w:t>infected file was downloaded</w:t>
+      </w:r>
+    </w:p>
+    <w:p>
+      <w:pPr>
+        <w:pStyle w:val="BodyText"/>
+      </w:pPr>
+    </w:p>
+    <w:p>
+      <w:pPr>
+        <w:pStyle w:val="BodyText"/>
+        <w:rPr>
+          <w:u w:val="single"/>
+        </w:rPr>
+      </w:pPr>
+      <w:r>
+        <w:rPr>
+          <w:u w:val="single"/>
+        </w:rPr>
+        <w:t>HTTP Requests</w:t>
+      </w:r>
+    </w:p>
+    <w:p>
+      <w:pPr>
+        <w:pStyle w:val="BodyText"/>
+      </w:pPr>
+      <w:r>
+        <w:t xml:space="preserve">HR.1: </w:t>
+      </w:r>
+      <w:r>
+        <w:t xml:space="preserve">When malicious HTTP request was filed </w:t>
+      </w:r>
+      <w:r>
+        <w:t xml:space="preserve">CA shall be able to </w:t>
+      </w:r>
+      <w:r>
+        <w:t>see from which computer the request came</w:t>
+      </w:r>
+    </w:p>
+    <w:p>
+      <w:pPr>
+        <w:pStyle w:val="BodyText"/>
+      </w:pPr>
+      <w:r>
+        <w:t xml:space="preserve">HR.2: When malicious HTTP request was filed CA shall be able to identify the </w:t>
+      </w:r>
+      <w:r>
+        <w:t>malware</w:t>
+      </w:r>
+    </w:p>
+    <w:p>
+      <w:pPr>
+        <w:pStyle w:val="BodyText"/>
+      </w:pPr>
+      <w:r>
+        <w:t xml:space="preserve">HR.2: CA shall be able to </w:t>
+      </w:r>
+      <w:r>
+        <w:t>see on how many machines a specific malware is installed</w:t>
+      </w:r>
+    </w:p>
+    <w:p>
+      <w:pPr>
+        <w:pStyle w:val="BodyText"/>
+        <w:rPr>
+          <w:u w:val="single"/>
+        </w:rPr>
+      </w:pPr>
+    </w:p>
+    <w:p>
+      <w:pPr>
+        <w:pStyle w:val="BodyText"/>
+        <w:rPr>
+          <w:u w:val="single"/>
+        </w:rPr>
+      </w:pPr>
+      <w:r>
+        <w:rPr>
+          <w:u w:val="single"/>
+        </w:rPr>
+        <w:t>Threat detection</w:t>
+      </w:r>
+    </w:p>
+    <w:p>
+      <w:pPr>
+        <w:pStyle w:val="BodyText"/>
+      </w:pPr>
+      <w:r>
+        <w:t>TD.1: It shall be possible to review the threat detection sensors</w:t>
+      </w:r>
+    </w:p>
+    <w:p>
+      <w:pPr>
+        <w:pStyle w:val="BodyText"/>
+      </w:pPr>
+      <w:r>
+        <w:t xml:space="preserve">TD.2: It shall be </w:t>
+      </w:r>
+      <w:r>
+        <w:t xml:space="preserve">possible to create an </w:t>
+      </w:r>
+      <w:r>
+        <w:t xml:space="preserve">investigation in the </w:t>
+      </w:r>
+      <w:r>
+        <w:t>ACI</w:t>
+      </w:r>
+    </w:p>
+    <w:p>
+      <w:pPr>
+        <w:pStyle w:val="BodyText"/>
+      </w:pPr>
+      <w:r>
+        <w:t xml:space="preserve">TD.3: It shall be possible to assign a threat detection sensor to an </w:t>
+      </w:r>
+      <w:r>
+        <w:t>investigation</w:t>
+      </w:r>
+    </w:p>
+    <w:p>
+      <w:pPr>
+        <w:pStyle w:val="BodyText"/>
+      </w:pPr>
+      <w:r>
+        <w:t xml:space="preserve">TD.4: It shall be possible to define which information from IP storage is fetched when an </w:t>
+      </w:r>
+      <w:r>
+        <w:t>investigation</w:t>
+      </w:r>
+      <w:r>
+        <w:t xml:space="preserve"> is activated</w:t>
+      </w:r>
+    </w:p>
+    <w:p>
+      <w:pPr>
+        <w:pStyle w:val="BodyText"/>
+      </w:pPr>
+      <w:r>
+        <w:t>TD.</w:t>
+      </w:r>
+      <w:r>
+        <w:t>5</w:t>
+      </w:r>
+      <w:r>
+        <w:t xml:space="preserve">: When a threat is detected </w:t>
+      </w:r>
+      <w:r>
+        <w:t>by an</w:t>
+      </w:r>
+      <w:r>
+        <w:t xml:space="preserve"> </w:t>
+      </w:r>
+      <w:r>
+        <w:t>investigation</w:t>
+      </w:r>
+      <w:r>
+        <w:t xml:space="preserve"> </w:t>
+      </w:r>
+      <w:r>
+        <w:t>the related IP information shall be send to the Control Center</w:t>
+      </w:r>
+    </w:p>
+    <w:p>
+      <w:pPr>
         <w:pStyle w:val="VH3"/>
       </w:pPr>
       <w:r>
+        <w:lastRenderedPageBreak/>
         <w:t>Use Cases</w:t>
+      </w:r>
+    </w:p>
+    <w:p>
+      <w:pPr>
+        <w:pStyle w:val="VBodyText"/>
+        <w:rPr>
+          <w:lang w:eastAsia="he-IL"/>
+        </w:rPr>
+      </w:pPr>
+      <w:r>
+        <w:rPr>
+          <w:i/>
+          <w:iCs/>
+          <w:noProof/>
+          <w:color w:val="729800" w:themeColor="accent6" w:themeShade="BF"/>
+          <w:szCs w:val="21"/>
+        </w:rPr>
+        <w:drawing>
+          <wp:inline distT="0" distB="0" distL="0" distR="0" wp14:anchorId="27036F95" wp14:editId="7ED8107D">
+            <wp:extent cx="5363845" cy="8065770"/>
+            <wp:effectExtent l="0" t="0" r="8255" b="0"/>
+            <wp:docPr id="2036292799" name="Picture 5" descr="A diagram of a software company&#10;&#10;Description automatically generated"/>
+            <wp:cNvGraphicFramePr>
+              <a:graphicFrameLocks xmlns:a="http://schemas.openxmlformats.org/drawingml/2006/main" noChangeAspect="1"/>
+            </wp:cNvGraphicFramePr>
+            <a:graphic xmlns:a="http://schemas.openxmlformats.org/drawingml/2006/main">
+              <a:graphicData uri="http://schemas.openxmlformats.org/drawingml/2006/picture">
+                <pic:pic xmlns:pic="http://schemas.openxmlformats.org/drawingml/2006/picture">
+                  <pic:nvPicPr>
+                    <pic:cNvPr id="2036292799" name="Picture 5" descr="A diagram of a software company&#10;&#10;Description automatically generated"/>
+                    <pic:cNvPicPr>
+                      <a:picLocks noChangeAspect="1" noChangeArrowheads="1"/>
+                    </pic:cNvPicPr>
+                  </pic:nvPicPr>
+                  <pic:blipFill>
+                    <a:blip r:embed="rId15">
+                      <a:extLst>
+                        <a:ext uri="{28A0092B-C50C-407E-A947-70E740481C1C}">
+                          <a14:useLocalDpi xmlns:a14="http://schemas.microsoft.com/office/drawing/2010/main" val="0"/>
+                        </a:ext>
+                      </a:extLst>
+                    </a:blip>
+                    <a:srcRect/>
+                    <a:stretch>
+                      <a:fillRect/>
+                    </a:stretch>
+                  </pic:blipFill>
+                  <pic:spPr bwMode="auto">
+                    <a:xfrm>
+                      <a:off x="0" y="0"/>
+                      <a:ext cx="5363845" cy="8065770"/>
+                    </a:xfrm>
+                    <a:prstGeom prst="rect">
+                      <a:avLst/>
+                    </a:prstGeom>
+                    <a:noFill/>
+                    <a:ln>
+                      <a:noFill/>
+                    </a:ln>
+                  </pic:spPr>
+                </pic:pic>
+              </a:graphicData>
+            </a:graphic>
+          </wp:inline>
+        </w:drawing>
       </w:r>
     </w:p>
     <w:p>
@@ -4160,6 +4454,7 @@
       <w:bookmarkStart w:id="46" w:name="_Toc49570687"/>
       <w:bookmarkStart w:id="47" w:name="_Toc115602807"/>
       <w:r>
+        <w:lastRenderedPageBreak/>
         <w:t>User Workflow</w:t>
       </w:r>
       <w:bookmarkEnd w:id="45"/>
@@ -4216,7 +4511,6 @@
         </w:rPr>
       </w:pPr>
       <w:r>
-        <w:lastRenderedPageBreak/>
         <w:t>[Enter your writing here]</w:t>
       </w:r>
     </w:p>
@@ -4571,7 +4865,17 @@
           <w:color w:val="729800" w:themeColor="accent6" w:themeShade="BF"/>
           <w:szCs w:val="21"/>
         </w:rPr>
-        <w:t xml:space="preserve">Describe the deployment environment - how this feature will be deployed, in the cloud native domain, how to deploy the container, what is the replica set, can this feature be deployed </w:t>
+        <w:t xml:space="preserve">Describe the deployment environment - how this feature will be deployed, in the cloud native domain, how to deploy the container, what is the replica set, can this feature be </w:t>
+      </w:r>
+      <w:proofErr w:type="gramStart"/>
+      <w:r>
+        <w:rPr>
+          <w:i/>
+          <w:iCs/>
+          <w:color w:val="729800" w:themeColor="accent6" w:themeShade="BF"/>
+          <w:szCs w:val="21"/>
+        </w:rPr>
+        <w:t xml:space="preserve">deployed </w:t>
       </w:r>
       <w:r>
         <w:rPr>
@@ -4589,7 +4893,17 @@
           <w:color w:val="729800" w:themeColor="accent6" w:themeShade="BF"/>
           <w:szCs w:val="21"/>
         </w:rPr>
-        <w:t>on any platforms</w:t>
+        <w:t>on</w:t>
+      </w:r>
+      <w:proofErr w:type="gramEnd"/>
+      <w:r>
+        <w:rPr>
+          <w:i/>
+          <w:iCs/>
+          <w:color w:val="729800" w:themeColor="accent6" w:themeShade="BF"/>
+          <w:szCs w:val="21"/>
+        </w:rPr>
+        <w:t xml:space="preserve"> any platforms</w:t>
       </w:r>
       <w:r>
         <w:rPr>
@@ -4745,7 +5059,27 @@
           <w:color w:val="729800" w:themeColor="accent6" w:themeShade="BF"/>
           <w:szCs w:val="21"/>
         </w:rPr>
-        <w:t>{This section should be filled for features which influence the system architecture: e.g. a new server / platform support, multi-site oriented features, etc.) Use</w:t>
+        <w:t>{This section should be filled for features which influence the system architecture: e.g. a new server / platform support, multi-</w:t>
+      </w:r>
+      <w:proofErr w:type="gramStart"/>
+      <w:r>
+        <w:rPr>
+          <w:i/>
+          <w:iCs/>
+          <w:color w:val="729800" w:themeColor="accent6" w:themeShade="BF"/>
+          <w:szCs w:val="21"/>
+        </w:rPr>
+        <w:t>site oriented</w:t>
+      </w:r>
+      <w:proofErr w:type="gramEnd"/>
+      <w:r>
+        <w:rPr>
+          <w:i/>
+          <w:iCs/>
+          <w:color w:val="729800" w:themeColor="accent6" w:themeShade="BF"/>
+          <w:szCs w:val="21"/>
+        </w:rPr>
+        <w:t xml:space="preserve"> features, etc.) Use</w:t>
       </w:r>
       <w:r>
         <w:rPr>
@@ -4855,12 +5189,6 @@
     <w:p>
       <w:pPr>
         <w:pStyle w:val="BodyText"/>
-        <w:rPr>
-          <w:i/>
-          <w:iCs/>
-          <w:color w:val="729800" w:themeColor="accent6" w:themeShade="BF"/>
-          <w:szCs w:val="21"/>
-        </w:rPr>
       </w:pPr>
       <w:r>
         <w:t>[Enter your writing here]</w:t>
@@ -4868,6 +5196,129 @@
     </w:p>
     <w:p>
       <w:pPr>
+        <w:pStyle w:val="BodyText"/>
+        <w:rPr>
+          <w:u w:val="single"/>
+        </w:rPr>
+      </w:pPr>
+      <w:r>
+        <w:rPr>
+          <w:u w:val="single"/>
+        </w:rPr>
+        <w:t>Process</w:t>
+      </w:r>
+    </w:p>
+    <w:p>
+      <w:pPr>
+        <w:pStyle w:val="BodyText"/>
+        <w:rPr>
+          <w:b/>
+          <w:bCs/>
+        </w:rPr>
+      </w:pPr>
+      <w:r>
+        <w:rPr>
+          <w:b/>
+          <w:bCs/>
+        </w:rPr>
+        <w:t>T</w:t>
+      </w:r>
+      <w:r>
+        <w:rPr>
+          <w:b/>
+          <w:bCs/>
+        </w:rPr>
+        <w:t>BD</w:t>
+      </w:r>
+    </w:p>
+    <w:p>
+      <w:pPr>
+        <w:rPr>
+          <w:rFonts w:ascii="Arial" w:hAnsi="Arial"/>
+          <w:sz w:val="20"/>
+          <w:u w:val="single"/>
+        </w:rPr>
+      </w:pPr>
+      <w:r>
+        <w:rPr>
+          <w:u w:val="single"/>
+        </w:rPr>
+        <w:br w:type="page"/>
+      </w:r>
+    </w:p>
+    <w:p>
+      <w:pPr>
+        <w:pStyle w:val="BodyText"/>
+        <w:rPr>
+          <w:i/>
+          <w:iCs/>
+          <w:color w:val="729800" w:themeColor="accent6" w:themeShade="BF"/>
+          <w:szCs w:val="21"/>
+        </w:rPr>
+      </w:pPr>
+      <w:r>
+        <w:rPr>
+          <w:u w:val="single"/>
+        </w:rPr>
+        <w:lastRenderedPageBreak/>
+        <w:t>Development</w:t>
+      </w:r>
+      <w:r>
+        <w:rPr>
+          <w:noProof/>
+        </w:rPr>
+        <w:drawing>
+          <wp:inline distT="0" distB="0" distL="0" distR="0" wp14:anchorId="227D5FC3" wp14:editId="33C717E8">
+            <wp:extent cx="5175463" cy="8098971"/>
+            <wp:effectExtent l="0" t="0" r="6350" b="0"/>
+            <wp:docPr id="1504645329" name="Picture 3"/>
+            <wp:cNvGraphicFramePr>
+              <a:graphicFrameLocks xmlns:a="http://schemas.openxmlformats.org/drawingml/2006/main" noChangeAspect="1"/>
+            </wp:cNvGraphicFramePr>
+            <a:graphic xmlns:a="http://schemas.openxmlformats.org/drawingml/2006/main">
+              <a:graphicData uri="http://schemas.openxmlformats.org/drawingml/2006/picture">
+                <pic:pic xmlns:pic="http://schemas.openxmlformats.org/drawingml/2006/picture">
+                  <pic:nvPicPr>
+                    <pic:cNvPr id="0" name="Picture 1"/>
+                    <pic:cNvPicPr>
+                      <a:picLocks noChangeAspect="1" noChangeArrowheads="1"/>
+                    </pic:cNvPicPr>
+                  </pic:nvPicPr>
+                  <pic:blipFill>
+                    <a:blip r:embed="rId16">
+                      <a:extLst>
+                        <a:ext uri="{28A0092B-C50C-407E-A947-70E740481C1C}">
+                          <a14:useLocalDpi xmlns:a14="http://schemas.microsoft.com/office/drawing/2010/main" val="0"/>
+                        </a:ext>
+                      </a:extLst>
+                    </a:blip>
+                    <a:srcRect/>
+                    <a:stretch>
+                      <a:fillRect/>
+                    </a:stretch>
+                  </pic:blipFill>
+                  <pic:spPr bwMode="auto">
+                    <a:xfrm>
+                      <a:off x="0" y="0"/>
+                      <a:ext cx="5176541" cy="8100658"/>
+                    </a:xfrm>
+                    <a:prstGeom prst="rect">
+                      <a:avLst/>
+                    </a:prstGeom>
+                    <a:noFill/>
+                    <a:ln>
+                      <a:noFill/>
+                    </a:ln>
+                  </pic:spPr>
+                </pic:pic>
+              </a:graphicData>
+            </a:graphic>
+          </wp:inline>
+        </w:drawing>
+      </w:r>
+    </w:p>
+    <w:p>
+      <w:pPr>
         <w:pStyle w:val="VH2"/>
         <w:rPr>
           <w:color w:val="000080"/>
@@ -4875,6 +5326,7 @@
       </w:pPr>
       <w:bookmarkStart w:id="96" w:name="_Toc126490379"/>
       <w:r>
+        <w:lastRenderedPageBreak/>
         <w:t>Processes</w:t>
       </w:r>
       <w:bookmarkEnd w:id="91"/>
@@ -5209,9 +5661,30 @@
           <w:color w:val="729800" w:themeColor="accent6" w:themeShade="BF"/>
           <w:szCs w:val="21"/>
         </w:rPr>
-        <w:t xml:space="preserve">{Describe how to upgrade older version of the system to support the deployment of this feature. What components needs to be upgrade, what kind of dependencies exits. Do we need to </w:t>
+        <w:t xml:space="preserve">{Describe how to upgrade older version of the system to support the deployment of this feature. What components needs to be </w:t>
+      </w:r>
+      <w:proofErr w:type="gramStart"/>
+      <w:r>
+        <w:rPr>
+          <w:i/>
+          <w:iCs/>
+          <w:color w:val="729800" w:themeColor="accent6" w:themeShade="BF"/>
+          <w:szCs w:val="21"/>
+        </w:rPr>
+        <w:t>upgrade,</w:t>
+      </w:r>
+      <w:proofErr w:type="gramEnd"/>
+      <w:r>
+        <w:rPr>
+          <w:i/>
+          <w:iCs/>
+          <w:color w:val="729800" w:themeColor="accent6" w:themeShade="BF"/>
+          <w:szCs w:val="21"/>
+        </w:rPr>
+        <w:t xml:space="preserve"> what kind of dependencies exits. Do we need to </w:t>
       </w:r>
       <w:proofErr w:type="spellStart"/>
+      <w:proofErr w:type="gramStart"/>
       <w:r>
         <w:rPr>
           <w:i/>
@@ -5222,6 +5695,7 @@
         <w:t>under go</w:t>
       </w:r>
       <w:proofErr w:type="spellEnd"/>
+      <w:proofErr w:type="gramEnd"/>
       <w:r>
         <w:rPr>
           <w:i/>
@@ -5252,7 +5726,6 @@
       </w:pPr>
       <w:bookmarkStart w:id="109" w:name="_Toc126490382"/>
       <w:r>
-        <w:lastRenderedPageBreak/>
         <w:t>Assumptions and Dependencies</w:t>
       </w:r>
       <w:bookmarkEnd w:id="104"/>
@@ -5387,8 +5860,19 @@
           <w:color w:val="729800" w:themeColor="accent6" w:themeShade="BF"/>
           <w:szCs w:val="21"/>
         </w:rPr>
-        <w:t>{Insert the work plan time estimation for development after HLD writing }</w:t>
-      </w:r>
+        <w:t xml:space="preserve">{Insert the work plan time estimation for development after HLD </w:t>
+      </w:r>
+      <w:proofErr w:type="gramStart"/>
+      <w:r>
+        <w:rPr>
+          <w:i/>
+          <w:iCs/>
+          <w:color w:val="729800" w:themeColor="accent6" w:themeShade="BF"/>
+          <w:szCs w:val="21"/>
+        </w:rPr>
+        <w:t>writing }</w:t>
+      </w:r>
+      <w:proofErr w:type="gramEnd"/>
     </w:p>
     <w:tbl>
       <w:tblPr>
@@ -5516,8 +6000,19 @@
           <w:color w:val="729800" w:themeColor="accent6" w:themeShade="BF"/>
           <w:szCs w:val="21"/>
         </w:rPr>
-        <w:t>{Insert the work plan time estimation for development after this FRS review }</w:t>
-      </w:r>
+        <w:t xml:space="preserve">{Insert the work plan time estimation for development after this FRS </w:t>
+      </w:r>
+      <w:proofErr w:type="gramStart"/>
+      <w:r>
+        <w:rPr>
+          <w:i/>
+          <w:iCs/>
+          <w:color w:val="729800" w:themeColor="accent6" w:themeShade="BF"/>
+          <w:szCs w:val="21"/>
+        </w:rPr>
+        <w:t>review }</w:t>
+      </w:r>
+      <w:proofErr w:type="gramEnd"/>
     </w:p>
     <w:p>
       <w:pPr>
@@ -5529,6 +6024,7 @@
       <w:bookmarkStart w:id="158" w:name="_Toc115602818"/>
       <w:bookmarkStart w:id="159" w:name="_Toc126490384"/>
       <w:r>
+        <w:lastRenderedPageBreak/>
         <w:t>Limitations and Reservations</w:t>
       </w:r>
       <w:bookmarkEnd w:id="155"/>
@@ -5612,7 +6108,27 @@
           <w:color w:val="729800" w:themeColor="accent6" w:themeShade="BF"/>
           <w:szCs w:val="21"/>
         </w:rPr>
-        <w:t>{For each risk, specify the resolution method (i.e., how to minimize the risk, and  are there ways to minimize the “damage” of the risk if it materializes)}</w:t>
+        <w:t xml:space="preserve">{For each risk, specify the resolution method (i.e., how to minimize the risk, </w:t>
+      </w:r>
+      <w:proofErr w:type="gramStart"/>
+      <w:r>
+        <w:rPr>
+          <w:i/>
+          <w:iCs/>
+          <w:color w:val="729800" w:themeColor="accent6" w:themeShade="BF"/>
+          <w:szCs w:val="21"/>
+        </w:rPr>
+        <w:t>and  are</w:t>
+      </w:r>
+      <w:proofErr w:type="gramEnd"/>
+      <w:r>
+        <w:rPr>
+          <w:i/>
+          <w:iCs/>
+          <w:color w:val="729800" w:themeColor="accent6" w:themeShade="BF"/>
+          <w:szCs w:val="21"/>
+        </w:rPr>
+        <w:t xml:space="preserve"> there ways to minimize the “damage” of the risk if it materializes)}</w:t>
       </w:r>
     </w:p>
     <w:p>
@@ -5932,12 +6448,8 @@
       </w:pPr>
     </w:p>
     <w:sectPr>
-      <w:headerReference w:type="even" r:id="rId14"/>
-      <w:headerReference w:type="default" r:id="rId15"/>
-      <w:footerReference w:type="even" r:id="rId16"/>
-      <w:footerReference w:type="default" r:id="rId17"/>
-      <w:headerReference w:type="first" r:id="rId18"/>
-      <w:footerReference w:type="first" r:id="rId19"/>
+      <w:headerReference w:type="default" r:id="rId17"/>
+      <w:footerReference w:type="default" r:id="rId18"/>
       <w:pgSz w:w="11907" w:h="16839" w:code="9"/>
       <w:pgMar w:top="1728" w:right="1440" w:bottom="1440" w:left="1440" w:header="567" w:footer="288" w:gutter="0"/>
       <w:pgNumType w:start="1"/>
@@ -6014,16 +6526,6 @@
 </file>
 
 <file path=word/footer1.xml><?xml version="1.0" encoding="utf-8"?>
-<w:ftr xmlns:wpc="http://schemas.microsoft.com/office/word/2010/wordprocessingCanvas" xmlns:cx="http://schemas.microsoft.com/office/drawing/2014/chartex" xmlns:cx1="http://schemas.microsoft.com/office/drawing/2015/9/8/chartex" xmlns:cx2="http://schemas.microsoft.com/office/drawing/2015/10/21/chartex" xmlns:cx3="http://schemas.microsoft.com/office/drawing/2016/5/9/chartex" xmlns:cx4="http://schemas.microsoft.com/office/drawing/2016/5/10/chartex" xmlns:cx5="http://schemas.microsoft.com/office/drawing/2016/5/11/chartex" xmlns:cx6="http://schemas.microsoft.com/office/drawing/2016/5/12/chartex" xmlns:cx7="http://schemas.microsoft.com/office/drawing/2016/5/13/chartex" xmlns:cx8="http://schemas.microsoft.com/office/drawing/2016/5/14/chartex" xmlns:mc="http://schemas.openxmlformats.org/markup-compatibility/2006" xmlns:aink="http://schemas.microsoft.com/office/drawing/2016/ink" xmlns:am3d="http://schemas.microsoft.com/office/drawing/2017/model3d" xmlns:o="urn:schemas-microsoft-com:office:office" xmlns:oel="http://schemas.microsoft.com/office/2019/extlst" xmlns:r="http://schemas.openxmlformats.org/officeDocument/2006/relationships" xmlns:m="http://schemas.openxmlformats.org/officeDocument/2006/math" xmlns:v="urn:schemas-microsoft-com:vml" xmlns:wp14="http://schemas.microsoft.com/office/word/2010/wordprocessingDrawing" xmlns:wp="http://schemas.openxmlformats.org/drawingml/2006/wordprocessingDrawing" xmlns:w10="urn:schemas-microsoft-com:office:word" xmlns:w="http://schemas.openxmlformats.org/wordprocessingml/2006/main" xmlns:w14="http://schemas.microsoft.com/office/word/2010/wordml" xmlns:w15="http://schemas.microsoft.com/office/word/2012/wordml" xmlns:w16cex="http://schemas.microsoft.com/office/word/2018/wordml/cex" xmlns:w16cid="http://schemas.microsoft.com/office/word/2016/wordml/cid" xmlns:w16="http://schemas.microsoft.com/office/word/2018/wordml" xmlns:w16du="http://schemas.microsoft.com/office/word/2023/wordml/word16du" xmlns:w16sdtdh="http://schemas.microsoft.com/office/word/2020/wordml/sdtdatahash" xmlns:w16se="http://schemas.microsoft.com/office/word/2015/wordml/symex" xmlns:wpg="http://schemas.microsoft.com/office/word/2010/wordprocessingGroup" xmlns:wpi="http://schemas.microsoft.com/office/word/2010/wordprocessingInk" xmlns:wne="http://schemas.microsoft.com/office/word/2006/wordml" xmlns:wps="http://schemas.microsoft.com/office/word/2010/wordprocessingShape" mc:Ignorable="w14 w15 w16se w16cid w16 w16cex w16sdtdh w16du wp14">
-  <w:p>
-    <w:pPr>
-      <w:pStyle w:val="Footer"/>
-    </w:pPr>
-  </w:p>
-</w:ftr>
-</file>
-
-<file path=word/footer2.xml><?xml version="1.0" encoding="utf-8"?>
 <w:ftr xmlns:wpc="http://schemas.microsoft.com/office/word/2010/wordprocessingCanvas" xmlns:cx="http://schemas.microsoft.com/office/drawing/2014/chartex" xmlns:cx1="http://schemas.microsoft.com/office/drawing/2015/9/8/chartex" xmlns:cx2="http://schemas.microsoft.com/office/drawing/2015/10/21/chartex" xmlns:cx3="http://schemas.microsoft.com/office/drawing/2016/5/9/chartex" xmlns:cx4="http://schemas.microsoft.com/office/drawing/2016/5/10/chartex" xmlns:cx5="http://schemas.microsoft.com/office/drawing/2016/5/11/chartex" xmlns:cx6="http://schemas.microsoft.com/office/drawing/2016/5/12/chartex" xmlns:cx7="http://schemas.microsoft.com/office/drawing/2016/5/13/chartex" xmlns:cx8="http://schemas.microsoft.com/office/drawing/2016/5/14/chartex" xmlns:mc="http://schemas.openxmlformats.org/markup-compatibility/2006" xmlns:aink="http://schemas.microsoft.com/office/drawing/2016/ink" xmlns:am3d="http://schemas.microsoft.com/office/drawing/2017/model3d" xmlns:o="urn:schemas-microsoft-com:office:office" xmlns:oel="http://schemas.microsoft.com/office/2019/extlst" xmlns:r="http://schemas.openxmlformats.org/officeDocument/2006/relationships" xmlns:m="http://schemas.openxmlformats.org/officeDocument/2006/math" xmlns:v="urn:schemas-microsoft-com:vml" xmlns:wp14="http://schemas.microsoft.com/office/word/2010/wordprocessingDrawing" xmlns:wp="http://schemas.openxmlformats.org/drawingml/2006/wordprocessingDrawing" xmlns:w10="urn:schemas-microsoft-com:office:word" xmlns:w="http://schemas.openxmlformats.org/wordprocessingml/2006/main" xmlns:w14="http://schemas.microsoft.com/office/word/2010/wordml" xmlns:w15="http://schemas.microsoft.com/office/word/2012/wordml" xmlns:w16cex="http://schemas.microsoft.com/office/word/2018/wordml/cex" xmlns:w16cid="http://schemas.microsoft.com/office/word/2016/wordml/cid" xmlns:w16="http://schemas.microsoft.com/office/word/2018/wordml" xmlns:w16du="http://schemas.microsoft.com/office/word/2023/wordml/word16du" xmlns:w16sdtdh="http://schemas.microsoft.com/office/word/2020/wordml/sdtdatahash" xmlns:w16se="http://schemas.microsoft.com/office/word/2015/wordml/symex" xmlns:wpg="http://schemas.microsoft.com/office/word/2010/wordprocessingGroup" xmlns:wpi="http://schemas.microsoft.com/office/word/2010/wordprocessingInk" xmlns:wne="http://schemas.microsoft.com/office/word/2006/wordml" xmlns:wps="http://schemas.microsoft.com/office/word/2010/wordprocessingShape" mc:Ignorable="w14 w15 w16se w16cid w16 w16cex w16sdtdh w16du wp14">
   <w:p>
     <w:pPr>
@@ -6150,15 +6652,16 @@
         <w:szCs w:val="18"/>
       </w:rPr>
     </w:pPr>
+    <w:proofErr w:type="spellStart"/>
     <w:r>
       <w:rPr>
         <w:rFonts w:ascii="Arial" w:hAnsi="Arial" w:cs="Arial"/>
         <w:sz w:val="18"/>
         <w:szCs w:val="18"/>
-        <w:highlight w:val="yellow"/>
-      </w:rPr>
-      <w:t>[Document Title]</w:t>
+      </w:rPr>
+      <w:t>FortNexus</w:t>
     </w:r>
+    <w:proofErr w:type="spellEnd"/>
     <w:r>
       <w:rPr>
         <w:rFonts w:ascii="Arial" w:hAnsi="Arial" w:cs="Arial"/>
@@ -6222,16 +6725,6 @@
       <w:fldChar w:fldCharType="end"/>
     </w:r>
   </w:p>
-  <w:p>
-    <w:pPr>
-      <w:pStyle w:val="Footer"/>
-    </w:pPr>
-  </w:p>
-</w:ftr>
-</file>
-
-<file path=word/footer3.xml><?xml version="1.0" encoding="utf-8"?>
-<w:ftr xmlns:wpc="http://schemas.microsoft.com/office/word/2010/wordprocessingCanvas" xmlns:cx="http://schemas.microsoft.com/office/drawing/2014/chartex" xmlns:cx1="http://schemas.microsoft.com/office/drawing/2015/9/8/chartex" xmlns:cx2="http://schemas.microsoft.com/office/drawing/2015/10/21/chartex" xmlns:cx3="http://schemas.microsoft.com/office/drawing/2016/5/9/chartex" xmlns:cx4="http://schemas.microsoft.com/office/drawing/2016/5/10/chartex" xmlns:cx5="http://schemas.microsoft.com/office/drawing/2016/5/11/chartex" xmlns:cx6="http://schemas.microsoft.com/office/drawing/2016/5/12/chartex" xmlns:cx7="http://schemas.microsoft.com/office/drawing/2016/5/13/chartex" xmlns:cx8="http://schemas.microsoft.com/office/drawing/2016/5/14/chartex" xmlns:mc="http://schemas.openxmlformats.org/markup-compatibility/2006" xmlns:aink="http://schemas.microsoft.com/office/drawing/2016/ink" xmlns:am3d="http://schemas.microsoft.com/office/drawing/2017/model3d" xmlns:o="urn:schemas-microsoft-com:office:office" xmlns:oel="http://schemas.microsoft.com/office/2019/extlst" xmlns:r="http://schemas.openxmlformats.org/officeDocument/2006/relationships" xmlns:m="http://schemas.openxmlformats.org/officeDocument/2006/math" xmlns:v="urn:schemas-microsoft-com:vml" xmlns:wp14="http://schemas.microsoft.com/office/word/2010/wordprocessingDrawing" xmlns:wp="http://schemas.openxmlformats.org/drawingml/2006/wordprocessingDrawing" xmlns:w10="urn:schemas-microsoft-com:office:word" xmlns:w="http://schemas.openxmlformats.org/wordprocessingml/2006/main" xmlns:w14="http://schemas.microsoft.com/office/word/2010/wordml" xmlns:w15="http://schemas.microsoft.com/office/word/2012/wordml" xmlns:w16cex="http://schemas.microsoft.com/office/word/2018/wordml/cex" xmlns:w16cid="http://schemas.microsoft.com/office/word/2016/wordml/cid" xmlns:w16="http://schemas.microsoft.com/office/word/2018/wordml" xmlns:w16du="http://schemas.microsoft.com/office/word/2023/wordml/word16du" xmlns:w16sdtdh="http://schemas.microsoft.com/office/word/2020/wordml/sdtdatahash" xmlns:w16se="http://schemas.microsoft.com/office/word/2015/wordml/symex" xmlns:wpg="http://schemas.microsoft.com/office/word/2010/wordprocessingGroup" xmlns:wpi="http://schemas.microsoft.com/office/word/2010/wordprocessingInk" xmlns:wne="http://schemas.microsoft.com/office/word/2006/wordml" xmlns:wps="http://schemas.microsoft.com/office/word/2010/wordprocessingShape" mc:Ignorable="w14 w15 w16se w16cid w16 w16cex w16sdtdh w16du wp14">
   <w:p>
     <w:pPr>
       <w:pStyle w:val="Footer"/>
@@ -6260,16 +6753,6 @@
 </file>
 
 <file path=word/header1.xml><?xml version="1.0" encoding="utf-8"?>
-<w:hdr xmlns:wpc="http://schemas.microsoft.com/office/word/2010/wordprocessingCanvas" xmlns:cx="http://schemas.microsoft.com/office/drawing/2014/chartex" xmlns:cx1="http://schemas.microsoft.com/office/drawing/2015/9/8/chartex" xmlns:cx2="http://schemas.microsoft.com/office/drawing/2015/10/21/chartex" xmlns:cx3="http://schemas.microsoft.com/office/drawing/2016/5/9/chartex" xmlns:cx4="http://schemas.microsoft.com/office/drawing/2016/5/10/chartex" xmlns:cx5="http://schemas.microsoft.com/office/drawing/2016/5/11/chartex" xmlns:cx6="http://schemas.microsoft.com/office/drawing/2016/5/12/chartex" xmlns:cx7="http://schemas.microsoft.com/office/drawing/2016/5/13/chartex" xmlns:cx8="http://schemas.microsoft.com/office/drawing/2016/5/14/chartex" xmlns:mc="http://schemas.openxmlformats.org/markup-compatibility/2006" xmlns:aink="http://schemas.microsoft.com/office/drawing/2016/ink" xmlns:am3d="http://schemas.microsoft.com/office/drawing/2017/model3d" xmlns:o="urn:schemas-microsoft-com:office:office" xmlns:oel="http://schemas.microsoft.com/office/2019/extlst" xmlns:r="http://schemas.openxmlformats.org/officeDocument/2006/relationships" xmlns:m="http://schemas.openxmlformats.org/officeDocument/2006/math" xmlns:v="urn:schemas-microsoft-com:vml" xmlns:wp14="http://schemas.microsoft.com/office/word/2010/wordprocessingDrawing" xmlns:wp="http://schemas.openxmlformats.org/drawingml/2006/wordprocessingDrawing" xmlns:w10="urn:schemas-microsoft-com:office:word" xmlns:w="http://schemas.openxmlformats.org/wordprocessingml/2006/main" xmlns:w14="http://schemas.microsoft.com/office/word/2010/wordml" xmlns:w15="http://schemas.microsoft.com/office/word/2012/wordml" xmlns:w16cex="http://schemas.microsoft.com/office/word/2018/wordml/cex" xmlns:w16cid="http://schemas.microsoft.com/office/word/2016/wordml/cid" xmlns:w16="http://schemas.microsoft.com/office/word/2018/wordml" xmlns:w16du="http://schemas.microsoft.com/office/word/2023/wordml/word16du" xmlns:w16sdtdh="http://schemas.microsoft.com/office/word/2020/wordml/sdtdatahash" xmlns:w16se="http://schemas.microsoft.com/office/word/2015/wordml/symex" xmlns:wpg="http://schemas.microsoft.com/office/word/2010/wordprocessingGroup" xmlns:wpi="http://schemas.microsoft.com/office/word/2010/wordprocessingInk" xmlns:wne="http://schemas.microsoft.com/office/word/2006/wordml" xmlns:wps="http://schemas.microsoft.com/office/word/2010/wordprocessingShape" mc:Ignorable="w14 w15 w16se w16cid w16 w16cex w16sdtdh w16du wp14">
-  <w:p>
-    <w:pPr>
-      <w:pStyle w:val="Header"/>
-    </w:pPr>
-  </w:p>
-</w:hdr>
-</file>
-
-<file path=word/header2.xml><?xml version="1.0" encoding="utf-8"?>
 <w:hdr xmlns:wpc="http://schemas.microsoft.com/office/word/2010/wordprocessingCanvas" xmlns:cx="http://schemas.microsoft.com/office/drawing/2014/chartex" xmlns:cx1="http://schemas.microsoft.com/office/drawing/2015/9/8/chartex" xmlns:cx2="http://schemas.microsoft.com/office/drawing/2015/10/21/chartex" xmlns:cx3="http://schemas.microsoft.com/office/drawing/2016/5/9/chartex" xmlns:cx4="http://schemas.microsoft.com/office/drawing/2016/5/10/chartex" xmlns:cx5="http://schemas.microsoft.com/office/drawing/2016/5/11/chartex" xmlns:cx6="http://schemas.microsoft.com/office/drawing/2016/5/12/chartex" xmlns:cx7="http://schemas.microsoft.com/office/drawing/2016/5/13/chartex" xmlns:cx8="http://schemas.microsoft.com/office/drawing/2016/5/14/chartex" xmlns:mc="http://schemas.openxmlformats.org/markup-compatibility/2006" xmlns:aink="http://schemas.microsoft.com/office/drawing/2016/ink" xmlns:am3d="http://schemas.microsoft.com/office/drawing/2017/model3d" xmlns:o="urn:schemas-microsoft-com:office:office" xmlns:oel="http://schemas.microsoft.com/office/2019/extlst" xmlns:r="http://schemas.openxmlformats.org/officeDocument/2006/relationships" xmlns:m="http://schemas.openxmlformats.org/officeDocument/2006/math" xmlns:v="urn:schemas-microsoft-com:vml" xmlns:wp14="http://schemas.microsoft.com/office/word/2010/wordprocessingDrawing" xmlns:wp="http://schemas.openxmlformats.org/drawingml/2006/wordprocessingDrawing" xmlns:w10="urn:schemas-microsoft-com:office:word" xmlns:w="http://schemas.openxmlformats.org/wordprocessingml/2006/main" xmlns:w14="http://schemas.microsoft.com/office/word/2010/wordml" xmlns:w15="http://schemas.microsoft.com/office/word/2012/wordml" xmlns:w16cex="http://schemas.microsoft.com/office/word/2018/wordml/cex" xmlns:w16cid="http://schemas.microsoft.com/office/word/2016/wordml/cid" xmlns:w16="http://schemas.microsoft.com/office/word/2018/wordml" xmlns:w16du="http://schemas.microsoft.com/office/word/2023/wordml/word16du" xmlns:w16sdtdh="http://schemas.microsoft.com/office/word/2020/wordml/sdtdatahash" xmlns:w16se="http://schemas.microsoft.com/office/word/2015/wordml/symex" xmlns:wpg="http://schemas.microsoft.com/office/word/2010/wordprocessingGroup" xmlns:wpi="http://schemas.microsoft.com/office/word/2010/wordprocessingInk" xmlns:wne="http://schemas.microsoft.com/office/word/2006/wordml" xmlns:wps="http://schemas.microsoft.com/office/word/2010/wordprocessingShape" mc:Ignorable="w14 w15 w16se w16cid w16 w16cex w16sdtdh w16du wp14">
   <w:p>
     <w:pPr>
@@ -6396,16 +6879,6 @@
 </w:hdr>
 </file>
 
-<file path=word/header3.xml><?xml version="1.0" encoding="utf-8"?>
-<w:hdr xmlns:wpc="http://schemas.microsoft.com/office/word/2010/wordprocessingCanvas" xmlns:cx="http://schemas.microsoft.com/office/drawing/2014/chartex" xmlns:cx1="http://schemas.microsoft.com/office/drawing/2015/9/8/chartex" xmlns:cx2="http://schemas.microsoft.com/office/drawing/2015/10/21/chartex" xmlns:cx3="http://schemas.microsoft.com/office/drawing/2016/5/9/chartex" xmlns:cx4="http://schemas.microsoft.com/office/drawing/2016/5/10/chartex" xmlns:cx5="http://schemas.microsoft.com/office/drawing/2016/5/11/chartex" xmlns:cx6="http://schemas.microsoft.com/office/drawing/2016/5/12/chartex" xmlns:cx7="http://schemas.microsoft.com/office/drawing/2016/5/13/chartex" xmlns:cx8="http://schemas.microsoft.com/office/drawing/2016/5/14/chartex" xmlns:mc="http://schemas.openxmlformats.org/markup-compatibility/2006" xmlns:aink="http://schemas.microsoft.com/office/drawing/2016/ink" xmlns:am3d="http://schemas.microsoft.com/office/drawing/2017/model3d" xmlns:o="urn:schemas-microsoft-com:office:office" xmlns:oel="http://schemas.microsoft.com/office/2019/extlst" xmlns:r="http://schemas.openxmlformats.org/officeDocument/2006/relationships" xmlns:m="http://schemas.openxmlformats.org/officeDocument/2006/math" xmlns:v="urn:schemas-microsoft-com:vml" xmlns:wp14="http://schemas.microsoft.com/office/word/2010/wordprocessingDrawing" xmlns:wp="http://schemas.openxmlformats.org/drawingml/2006/wordprocessingDrawing" xmlns:w10="urn:schemas-microsoft-com:office:word" xmlns:w="http://schemas.openxmlformats.org/wordprocessingml/2006/main" xmlns:w14="http://schemas.microsoft.com/office/word/2010/wordml" xmlns:w15="http://schemas.microsoft.com/office/word/2012/wordml" xmlns:w16cex="http://schemas.microsoft.com/office/word/2018/wordml/cex" xmlns:w16cid="http://schemas.microsoft.com/office/word/2016/wordml/cid" xmlns:w16="http://schemas.microsoft.com/office/word/2018/wordml" xmlns:w16du="http://schemas.microsoft.com/office/word/2023/wordml/word16du" xmlns:w16sdtdh="http://schemas.microsoft.com/office/word/2020/wordml/sdtdatahash" xmlns:w16se="http://schemas.microsoft.com/office/word/2015/wordml/symex" xmlns:wpg="http://schemas.microsoft.com/office/word/2010/wordprocessingGroup" xmlns:wpi="http://schemas.microsoft.com/office/word/2010/wordprocessingInk" xmlns:wne="http://schemas.microsoft.com/office/word/2006/wordml" xmlns:wps="http://schemas.microsoft.com/office/word/2010/wordprocessingShape" mc:Ignorable="w14 w15 w16se w16cid w16 w16cex w16sdtdh w16du wp14">
-  <w:p>
-    <w:pPr>
-      <w:pStyle w:val="Header"/>
-    </w:pPr>
-  </w:p>
-</w:hdr>
-</file>
-
 <file path=word/numbering.xml><?xml version="1.0" encoding="utf-8"?>
 <w:numbering xmlns:wpc="http://schemas.microsoft.com/office/word/2010/wordprocessingCanvas" xmlns:cx="http://schemas.microsoft.com/office/drawing/2014/chartex" xmlns:cx1="http://schemas.microsoft.com/office/drawing/2015/9/8/chartex" xmlns:cx2="http://schemas.microsoft.com/office/drawing/2015/10/21/chartex" xmlns:cx3="http://schemas.microsoft.com/office/drawing/2016/5/9/chartex" xmlns:cx4="http://schemas.microsoft.com/office/drawing/2016/5/10/chartex" xmlns:cx5="http://schemas.microsoft.com/office/drawing/2016/5/11/chartex" xmlns:cx6="http://schemas.microsoft.com/office/drawing/2016/5/12/chartex" xmlns:cx7="http://schemas.microsoft.com/office/drawing/2016/5/13/chartex" xmlns:cx8="http://schemas.microsoft.com/office/drawing/2016/5/14/chartex" xmlns:mc="http://schemas.openxmlformats.org/markup-compatibility/2006" xmlns:aink="http://schemas.microsoft.com/office/drawing/2016/ink" xmlns:am3d="http://schemas.microsoft.com/office/drawing/2017/model3d" xmlns:o="urn:schemas-microsoft-com:office:office" xmlns:oel="http://schemas.microsoft.com/office/2019/extlst" xmlns:r="http://schemas.openxmlformats.org/officeDocument/2006/relationships" xmlns:m="http://schemas.openxmlformats.org/officeDocument/2006/math" xmlns:v="urn:schemas-microsoft-com:vml" xmlns:wp14="http://schemas.microsoft.com/office/word/2010/wordprocessingDrawing" xmlns:wp="http://schemas.openxmlformats.org/drawingml/2006/wordprocessingDrawing" xmlns:w10="urn:schemas-microsoft-com:office:word" xmlns:w="http://schemas.openxmlformats.org/wordprocessingml/2006/main" xmlns:w14="http://schemas.microsoft.com/office/word/2010/wordml" xmlns:w15="http://schemas.microsoft.com/office/word/2012/wordml" xmlns:w16cex="http://schemas.microsoft.com/office/word/2018/wordml/cex" xmlns:w16cid="http://schemas.microsoft.com/office/word/2016/wordml/cid" xmlns:w16="http://schemas.microsoft.com/office/word/2018/wordml" xmlns:w16du="http://schemas.microsoft.com/office/word/2023/wordml/word16du" xmlns:w16sdtdh="http://schemas.microsoft.com/office/word/2020/wordml/sdtdatahash" xmlns:w16se="http://schemas.microsoft.com/office/word/2015/wordml/symex" xmlns:wpg="http://schemas.microsoft.com/office/word/2010/wordprocessingGroup" xmlns:wpi="http://schemas.microsoft.com/office/word/2010/wordprocessingInk" xmlns:wne="http://schemas.microsoft.com/office/word/2006/wordml" xmlns:wps="http://schemas.microsoft.com/office/word/2010/wordprocessingShape" mc:Ignorable="w14 w15 w16se w16cid w16 w16cex w16sdtdh w16du wp14">
   <w:abstractNum w:abstractNumId="0" w15:restartNumberingAfterBreak="0">
@@ -7504,6 +7977,92 @@
     </w:lvl>
   </w:abstractNum>
   <w:abstractNum w:abstractNumId="12" w15:restartNumberingAfterBreak="0">
+    <w:nsid w:val="240B637E"/>
+    <w:multiLevelType w:val="hybridMultilevel"/>
+    <w:tmpl w:val="336C46AC"/>
+    <w:lvl w:ilvl="0" w:tplc="2000000F">
+      <w:start w:val="1"/>
+      <w:numFmt w:val="decimal"/>
+      <w:lvlText w:val="%1."/>
+      <w:lvlJc w:val="left"/>
+      <w:pPr>
+        <w:ind w:left="720" w:hanging="360"/>
+      </w:pPr>
+    </w:lvl>
+    <w:lvl w:ilvl="1" w:tplc="20000019" w:tentative="1">
+      <w:start w:val="1"/>
+      <w:numFmt w:val="lowerLetter"/>
+      <w:lvlText w:val="%2."/>
+      <w:lvlJc w:val="left"/>
+      <w:pPr>
+        <w:ind w:left="1440" w:hanging="360"/>
+      </w:pPr>
+    </w:lvl>
+    <w:lvl w:ilvl="2" w:tplc="2000001B" w:tentative="1">
+      <w:start w:val="1"/>
+      <w:numFmt w:val="lowerRoman"/>
+      <w:lvlText w:val="%3."/>
+      <w:lvlJc w:val="right"/>
+      <w:pPr>
+        <w:ind w:left="2160" w:hanging="180"/>
+      </w:pPr>
+    </w:lvl>
+    <w:lvl w:ilvl="3" w:tplc="2000000F" w:tentative="1">
+      <w:start w:val="1"/>
+      <w:numFmt w:val="decimal"/>
+      <w:lvlText w:val="%4."/>
+      <w:lvlJc w:val="left"/>
+      <w:pPr>
+        <w:ind w:left="2880" w:hanging="360"/>
+      </w:pPr>
+    </w:lvl>
+    <w:lvl w:ilvl="4" w:tplc="20000019" w:tentative="1">
+      <w:start w:val="1"/>
+      <w:numFmt w:val="lowerLetter"/>
+      <w:lvlText w:val="%5."/>
+      <w:lvlJc w:val="left"/>
+      <w:pPr>
+        <w:ind w:left="3600" w:hanging="360"/>
+      </w:pPr>
+    </w:lvl>
+    <w:lvl w:ilvl="5" w:tplc="2000001B" w:tentative="1">
+      <w:start w:val="1"/>
+      <w:numFmt w:val="lowerRoman"/>
+      <w:lvlText w:val="%6."/>
+      <w:lvlJc w:val="right"/>
+      <w:pPr>
+        <w:ind w:left="4320" w:hanging="180"/>
+      </w:pPr>
+    </w:lvl>
+    <w:lvl w:ilvl="6" w:tplc="2000000F" w:tentative="1">
+      <w:start w:val="1"/>
+      <w:numFmt w:val="decimal"/>
+      <w:lvlText w:val="%7."/>
+      <w:lvlJc w:val="left"/>
+      <w:pPr>
+        <w:ind w:left="5040" w:hanging="360"/>
+      </w:pPr>
+    </w:lvl>
+    <w:lvl w:ilvl="7" w:tplc="20000019" w:tentative="1">
+      <w:start w:val="1"/>
+      <w:numFmt w:val="lowerLetter"/>
+      <w:lvlText w:val="%8."/>
+      <w:lvlJc w:val="left"/>
+      <w:pPr>
+        <w:ind w:left="5760" w:hanging="360"/>
+      </w:pPr>
+    </w:lvl>
+    <w:lvl w:ilvl="8" w:tplc="2000001B" w:tentative="1">
+      <w:start w:val="1"/>
+      <w:numFmt w:val="lowerRoman"/>
+      <w:lvlText w:val="%9."/>
+      <w:lvlJc w:val="right"/>
+      <w:pPr>
+        <w:ind w:left="6480" w:hanging="180"/>
+      </w:pPr>
+    </w:lvl>
+  </w:abstractNum>
+  <w:abstractNum w:abstractNumId="13" w15:restartNumberingAfterBreak="0">
     <w:nsid w:val="28F50C2E"/>
     <w:multiLevelType w:val="hybridMultilevel"/>
     <w:tmpl w:val="738E70D0"/>
@@ -7592,7 +8151,7 @@
       </w:pPr>
     </w:lvl>
   </w:abstractNum>
-  <w:abstractNum w:abstractNumId="13" w15:restartNumberingAfterBreak="0">
+  <w:abstractNum w:abstractNumId="14" w15:restartNumberingAfterBreak="0">
     <w:nsid w:val="28FD38E1"/>
     <w:multiLevelType w:val="hybridMultilevel"/>
     <w:tmpl w:val="BCC44C52"/>
@@ -7681,7 +8240,7 @@
       </w:pPr>
     </w:lvl>
   </w:abstractNum>
-  <w:abstractNum w:abstractNumId="14" w15:restartNumberingAfterBreak="0">
+  <w:abstractNum w:abstractNumId="15" w15:restartNumberingAfterBreak="0">
     <w:nsid w:val="2C043E8B"/>
     <w:multiLevelType w:val="hybridMultilevel"/>
     <w:tmpl w:val="228E2566"/>
@@ -7820,7 +8379,7 @@
       </w:rPr>
     </w:lvl>
   </w:abstractNum>
-  <w:abstractNum w:abstractNumId="15" w15:restartNumberingAfterBreak="0">
+  <w:abstractNum w:abstractNumId="16" w15:restartNumberingAfterBreak="0">
     <w:nsid w:val="2C777D23"/>
     <w:multiLevelType w:val="singleLevel"/>
     <w:tmpl w:val="0AD4DA1E"/>
@@ -7841,7 +8400,7 @@
       </w:rPr>
     </w:lvl>
   </w:abstractNum>
-  <w:abstractNum w:abstractNumId="16" w15:restartNumberingAfterBreak="0">
+  <w:abstractNum w:abstractNumId="17" w15:restartNumberingAfterBreak="0">
     <w:nsid w:val="2F494209"/>
     <w:multiLevelType w:val="singleLevel"/>
     <w:tmpl w:val="0EA4ECF8"/>
@@ -7862,7 +8421,7 @@
       </w:rPr>
     </w:lvl>
   </w:abstractNum>
-  <w:abstractNum w:abstractNumId="17" w15:restartNumberingAfterBreak="0">
+  <w:abstractNum w:abstractNumId="18" w15:restartNumberingAfterBreak="0">
     <w:nsid w:val="2FE22F23"/>
     <w:multiLevelType w:val="hybridMultilevel"/>
     <w:tmpl w:val="14404370"/>
@@ -7975,7 +8534,7 @@
       </w:rPr>
     </w:lvl>
   </w:abstractNum>
-  <w:abstractNum w:abstractNumId="18" w15:restartNumberingAfterBreak="0">
+  <w:abstractNum w:abstractNumId="19" w15:restartNumberingAfterBreak="0">
     <w:nsid w:val="30D94045"/>
     <w:multiLevelType w:val="hybridMultilevel"/>
     <w:tmpl w:val="8B048522"/>
@@ -8091,7 +8650,7 @@
       </w:rPr>
     </w:lvl>
   </w:abstractNum>
-  <w:abstractNum w:abstractNumId="19" w15:restartNumberingAfterBreak="0">
+  <w:abstractNum w:abstractNumId="20" w15:restartNumberingAfterBreak="0">
     <w:nsid w:val="388E6ED5"/>
     <w:multiLevelType w:val="singleLevel"/>
     <w:tmpl w:val="CA4C8088"/>
@@ -8112,7 +8671,7 @@
       </w:rPr>
     </w:lvl>
   </w:abstractNum>
-  <w:abstractNum w:abstractNumId="20" w15:restartNumberingAfterBreak="0">
+  <w:abstractNum w:abstractNumId="21" w15:restartNumberingAfterBreak="0">
     <w:nsid w:val="3A9070FA"/>
     <w:multiLevelType w:val="hybridMultilevel"/>
     <w:tmpl w:val="23361304"/>
@@ -8201,7 +8760,7 @@
       </w:pPr>
     </w:lvl>
   </w:abstractNum>
-  <w:abstractNum w:abstractNumId="21" w15:restartNumberingAfterBreak="0">
+  <w:abstractNum w:abstractNumId="22" w15:restartNumberingAfterBreak="0">
     <w:nsid w:val="3AD12261"/>
     <w:multiLevelType w:val="hybridMultilevel"/>
     <w:tmpl w:val="475AD730"/>
@@ -8318,7 +8877,7 @@
       </w:pPr>
     </w:lvl>
   </w:abstractNum>
-  <w:abstractNum w:abstractNumId="22" w15:restartNumberingAfterBreak="0">
+  <w:abstractNum w:abstractNumId="23" w15:restartNumberingAfterBreak="0">
     <w:nsid w:val="3BCC4650"/>
     <w:multiLevelType w:val="hybridMultilevel"/>
     <w:tmpl w:val="1C8449A0"/>
@@ -8432,7 +8991,7 @@
       </w:rPr>
     </w:lvl>
   </w:abstractNum>
-  <w:abstractNum w:abstractNumId="23" w15:restartNumberingAfterBreak="0">
+  <w:abstractNum w:abstractNumId="24" w15:restartNumberingAfterBreak="0">
     <w:nsid w:val="3E3A06D5"/>
     <w:multiLevelType w:val="hybridMultilevel"/>
     <w:tmpl w:val="FE26C53C"/>
@@ -8575,7 +9134,7 @@
       </w:rPr>
     </w:lvl>
   </w:abstractNum>
-  <w:abstractNum w:abstractNumId="24" w15:restartNumberingAfterBreak="0">
+  <w:abstractNum w:abstractNumId="25" w15:restartNumberingAfterBreak="0">
     <w:nsid w:val="3F3F12D2"/>
     <w:multiLevelType w:val="hybridMultilevel"/>
     <w:tmpl w:val="50E826C2"/>
@@ -8664,7 +9223,7 @@
       </w:pPr>
     </w:lvl>
   </w:abstractNum>
-  <w:abstractNum w:abstractNumId="25" w15:restartNumberingAfterBreak="0">
+  <w:abstractNum w:abstractNumId="26" w15:restartNumberingAfterBreak="0">
     <w:nsid w:val="44AF27AF"/>
     <w:multiLevelType w:val="hybridMultilevel"/>
     <w:tmpl w:val="9BA0C458"/>
@@ -8798,7 +9357,7 @@
       </w:pPr>
     </w:lvl>
   </w:abstractNum>
-  <w:abstractNum w:abstractNumId="26" w15:restartNumberingAfterBreak="0">
+  <w:abstractNum w:abstractNumId="27" w15:restartNumberingAfterBreak="0">
     <w:nsid w:val="476660AF"/>
     <w:multiLevelType w:val="hybridMultilevel"/>
     <w:tmpl w:val="DE724944"/>
@@ -8884,7 +9443,7 @@
       </w:pPr>
     </w:lvl>
   </w:abstractNum>
-  <w:abstractNum w:abstractNumId="27" w15:restartNumberingAfterBreak="0">
+  <w:abstractNum w:abstractNumId="28" w15:restartNumberingAfterBreak="0">
     <w:nsid w:val="4AE738BD"/>
     <w:multiLevelType w:val="hybridMultilevel"/>
     <w:tmpl w:val="F9C23B3E"/>
@@ -9027,7 +9586,7 @@
       </w:rPr>
     </w:lvl>
   </w:abstractNum>
-  <w:abstractNum w:abstractNumId="28" w15:restartNumberingAfterBreak="0">
+  <w:abstractNum w:abstractNumId="29" w15:restartNumberingAfterBreak="0">
     <w:nsid w:val="53595540"/>
     <w:multiLevelType w:val="hybridMultilevel"/>
     <w:tmpl w:val="9FACF580"/>
@@ -9149,7 +9708,7 @@
       </w:pPr>
     </w:lvl>
   </w:abstractNum>
-  <w:abstractNum w:abstractNumId="29" w15:restartNumberingAfterBreak="0">
+  <w:abstractNum w:abstractNumId="30" w15:restartNumberingAfterBreak="0">
     <w:nsid w:val="568E4499"/>
     <w:multiLevelType w:val="hybridMultilevel"/>
     <w:tmpl w:val="D51665C6"/>
@@ -9290,7 +9849,7 @@
       </w:rPr>
     </w:lvl>
   </w:abstractNum>
-  <w:abstractNum w:abstractNumId="30" w15:restartNumberingAfterBreak="0">
+  <w:abstractNum w:abstractNumId="31" w15:restartNumberingAfterBreak="0">
     <w:nsid w:val="571F77B8"/>
     <w:multiLevelType w:val="hybridMultilevel"/>
     <w:tmpl w:val="CBDADEEE"/>
@@ -9432,7 +9991,7 @@
       </w:rPr>
     </w:lvl>
   </w:abstractNum>
-  <w:abstractNum w:abstractNumId="31" w15:restartNumberingAfterBreak="0">
+  <w:abstractNum w:abstractNumId="32" w15:restartNumberingAfterBreak="0">
     <w:nsid w:val="5CBB290D"/>
     <w:multiLevelType w:val="hybridMultilevel"/>
     <w:tmpl w:val="BA700D56"/>
@@ -9575,7 +10134,7 @@
       </w:rPr>
     </w:lvl>
   </w:abstractNum>
-  <w:abstractNum w:abstractNumId="32" w15:restartNumberingAfterBreak="0">
+  <w:abstractNum w:abstractNumId="33" w15:restartNumberingAfterBreak="0">
     <w:nsid w:val="5D0129C2"/>
     <w:multiLevelType w:val="hybridMultilevel"/>
     <w:tmpl w:val="0238764C"/>
@@ -9697,7 +10256,7 @@
       </w:pPr>
     </w:lvl>
   </w:abstractNum>
-  <w:abstractNum w:abstractNumId="33" w15:restartNumberingAfterBreak="0">
+  <w:abstractNum w:abstractNumId="34" w15:restartNumberingAfterBreak="0">
     <w:nsid w:val="5D7F1E92"/>
     <w:multiLevelType w:val="hybridMultilevel"/>
     <w:tmpl w:val="A86000D4"/>
@@ -9820,7 +10379,7 @@
       </w:pPr>
     </w:lvl>
   </w:abstractNum>
-  <w:abstractNum w:abstractNumId="34" w15:restartNumberingAfterBreak="0">
+  <w:abstractNum w:abstractNumId="35" w15:restartNumberingAfterBreak="0">
     <w:nsid w:val="5E9A0F95"/>
     <w:multiLevelType w:val="hybridMultilevel"/>
     <w:tmpl w:val="F88EF294"/>
@@ -9963,7 +10522,7 @@
       </w:rPr>
     </w:lvl>
   </w:abstractNum>
-  <w:abstractNum w:abstractNumId="35" w15:restartNumberingAfterBreak="0">
+  <w:abstractNum w:abstractNumId="36" w15:restartNumberingAfterBreak="0">
     <w:nsid w:val="60CE18CB"/>
     <w:multiLevelType w:val="hybridMultilevel"/>
     <w:tmpl w:val="93E678F4"/>
@@ -10103,7 +10662,7 @@
       </w:rPr>
     </w:lvl>
   </w:abstractNum>
-  <w:abstractNum w:abstractNumId="36" w15:restartNumberingAfterBreak="0">
+  <w:abstractNum w:abstractNumId="37" w15:restartNumberingAfterBreak="0">
     <w:nsid w:val="631A3149"/>
     <w:multiLevelType w:val="hybridMultilevel"/>
     <w:tmpl w:val="6BE6DC4A"/>
@@ -10195,7 +10754,7 @@
       </w:pPr>
     </w:lvl>
   </w:abstractNum>
-  <w:abstractNum w:abstractNumId="37" w15:restartNumberingAfterBreak="0">
+  <w:abstractNum w:abstractNumId="38" w15:restartNumberingAfterBreak="0">
     <w:nsid w:val="63410FE7"/>
     <w:multiLevelType w:val="multilevel"/>
     <w:tmpl w:val="8A80B3FE"/>
@@ -10357,7 +10916,7 @@
       </w:rPr>
     </w:lvl>
   </w:abstractNum>
-  <w:abstractNum w:abstractNumId="38" w15:restartNumberingAfterBreak="0">
+  <w:abstractNum w:abstractNumId="39" w15:restartNumberingAfterBreak="0">
     <w:nsid w:val="673117D0"/>
     <w:multiLevelType w:val="hybridMultilevel"/>
     <w:tmpl w:val="4DEA83E2"/>
@@ -10499,7 +11058,7 @@
       </w:rPr>
     </w:lvl>
   </w:abstractNum>
-  <w:abstractNum w:abstractNumId="39" w15:restartNumberingAfterBreak="0">
+  <w:abstractNum w:abstractNumId="40" w15:restartNumberingAfterBreak="0">
     <w:nsid w:val="69BE6B73"/>
     <w:multiLevelType w:val="singleLevel"/>
     <w:tmpl w:val="BDBA0DAA"/>
@@ -10525,7 +11084,7 @@
       </w:rPr>
     </w:lvl>
   </w:abstractNum>
-  <w:abstractNum w:abstractNumId="40" w15:restartNumberingAfterBreak="0">
+  <w:abstractNum w:abstractNumId="41" w15:restartNumberingAfterBreak="0">
     <w:nsid w:val="6FF420ED"/>
     <w:multiLevelType w:val="multilevel"/>
     <w:tmpl w:val="A28A0EC0"/>
@@ -10638,7 +11197,7 @@
       </w:pPr>
     </w:lvl>
   </w:abstractNum>
-  <w:abstractNum w:abstractNumId="41" w15:restartNumberingAfterBreak="0">
+  <w:abstractNum w:abstractNumId="42" w15:restartNumberingAfterBreak="0">
     <w:nsid w:val="74024A8E"/>
     <w:multiLevelType w:val="hybridMultilevel"/>
     <w:tmpl w:val="D03C4DAE"/>
@@ -10778,7 +11337,7 @@
       </w:rPr>
     </w:lvl>
   </w:abstractNum>
-  <w:abstractNum w:abstractNumId="42" w15:restartNumberingAfterBreak="0">
+  <w:abstractNum w:abstractNumId="43" w15:restartNumberingAfterBreak="0">
     <w:nsid w:val="74D022CA"/>
     <w:multiLevelType w:val="hybridMultilevel"/>
     <w:tmpl w:val="D3A2A18E"/>
@@ -10867,7 +11426,7 @@
       </w:pPr>
     </w:lvl>
   </w:abstractNum>
-  <w:abstractNum w:abstractNumId="43" w15:restartNumberingAfterBreak="0">
+  <w:abstractNum w:abstractNumId="44" w15:restartNumberingAfterBreak="0">
     <w:nsid w:val="756D194F"/>
     <w:multiLevelType w:val="hybridMultilevel"/>
     <w:tmpl w:val="8F8A0B72"/>
@@ -10989,7 +11548,7 @@
       </w:pPr>
     </w:lvl>
   </w:abstractNum>
-  <w:abstractNum w:abstractNumId="44" w15:restartNumberingAfterBreak="0">
+  <w:abstractNum w:abstractNumId="45" w15:restartNumberingAfterBreak="0">
     <w:nsid w:val="75742A58"/>
     <w:multiLevelType w:val="hybridMultilevel"/>
     <w:tmpl w:val="16E253B0"/>
@@ -11134,7 +11693,7 @@
       </w:rPr>
     </w:lvl>
   </w:abstractNum>
-  <w:abstractNum w:abstractNumId="45" w15:restartNumberingAfterBreak="0">
+  <w:abstractNum w:abstractNumId="46" w15:restartNumberingAfterBreak="0">
     <w:nsid w:val="78787366"/>
     <w:multiLevelType w:val="hybridMultilevel"/>
     <w:tmpl w:val="476ED8B8"/>
@@ -11261,7 +11820,7 @@
       </w:pPr>
     </w:lvl>
   </w:abstractNum>
-  <w:abstractNum w:abstractNumId="46" w15:restartNumberingAfterBreak="0">
+  <w:abstractNum w:abstractNumId="47" w15:restartNumberingAfterBreak="0">
     <w:nsid w:val="7B2F1BCE"/>
     <w:multiLevelType w:val="hybridMultilevel"/>
     <w:tmpl w:val="D40EC366"/>
@@ -11401,7 +11960,7 @@
       </w:rPr>
     </w:lvl>
   </w:abstractNum>
-  <w:abstractNum w:abstractNumId="47" w15:restartNumberingAfterBreak="0">
+  <w:abstractNum w:abstractNumId="48" w15:restartNumberingAfterBreak="0">
     <w:nsid w:val="7B5D7D15"/>
     <w:multiLevelType w:val="hybridMultilevel"/>
     <w:tmpl w:val="C92C5A78"/>
@@ -11488,7 +12047,7 @@
       </w:pPr>
     </w:lvl>
   </w:abstractNum>
-  <w:abstractNum w:abstractNumId="48" w15:restartNumberingAfterBreak="0">
+  <w:abstractNum w:abstractNumId="49" w15:restartNumberingAfterBreak="0">
     <w:nsid w:val="7EF4320C"/>
     <w:multiLevelType w:val="multilevel"/>
     <w:tmpl w:val="0409001F"/>
@@ -11607,58 +12166,58 @@
     </w:lvl>
   </w:abstractNum>
   <w:num w:numId="1" w16cid:durableId="994800917">
-    <w:abstractNumId w:val="48"/>
+    <w:abstractNumId w:val="49"/>
   </w:num>
   <w:num w:numId="2" w16cid:durableId="520708507">
     <w:abstractNumId w:val="3"/>
   </w:num>
   <w:num w:numId="3" w16cid:durableId="1426615927">
-    <w:abstractNumId w:val="25"/>
+    <w:abstractNumId w:val="26"/>
   </w:num>
   <w:num w:numId="4" w16cid:durableId="1799029759">
-    <w:abstractNumId w:val="19"/>
+    <w:abstractNumId w:val="20"/>
   </w:num>
   <w:num w:numId="5" w16cid:durableId="1887645252">
-    <w:abstractNumId w:val="38"/>
+    <w:abstractNumId w:val="39"/>
   </w:num>
   <w:num w:numId="6" w16cid:durableId="1624076260">
-    <w:abstractNumId w:val="16"/>
+    <w:abstractNumId w:val="17"/>
   </w:num>
   <w:num w:numId="7" w16cid:durableId="1298144275">
     <w:abstractNumId w:val="9"/>
   </w:num>
   <w:num w:numId="8" w16cid:durableId="1330870867">
-    <w:abstractNumId w:val="15"/>
+    <w:abstractNumId w:val="16"/>
   </w:num>
   <w:num w:numId="9" w16cid:durableId="2088723834">
-    <w:abstractNumId w:val="30"/>
+    <w:abstractNumId w:val="31"/>
   </w:num>
   <w:num w:numId="10" w16cid:durableId="392658082">
-    <w:abstractNumId w:val="45"/>
+    <w:abstractNumId w:val="46"/>
   </w:num>
   <w:num w:numId="11" w16cid:durableId="888414475">
     <w:abstractNumId w:val="7"/>
   </w:num>
   <w:num w:numId="12" w16cid:durableId="1179153078">
-    <w:abstractNumId w:val="39"/>
+    <w:abstractNumId w:val="40"/>
   </w:num>
   <w:num w:numId="13" w16cid:durableId="1180238427">
-    <w:abstractNumId w:val="28"/>
+    <w:abstractNumId w:val="29"/>
   </w:num>
   <w:num w:numId="14" w16cid:durableId="428892602">
+    <w:abstractNumId w:val="23"/>
+  </w:num>
+  <w:num w:numId="15" w16cid:durableId="1679769162">
+    <w:abstractNumId w:val="30"/>
+  </w:num>
+  <w:num w:numId="16" w16cid:durableId="186678355">
+    <w:abstractNumId w:val="45"/>
+  </w:num>
+  <w:num w:numId="17" w16cid:durableId="1454980336">
     <w:abstractNumId w:val="22"/>
   </w:num>
-  <w:num w:numId="15" w16cid:durableId="1679769162">
-    <w:abstractNumId w:val="29"/>
-  </w:num>
-  <w:num w:numId="16" w16cid:durableId="186678355">
-    <w:abstractNumId w:val="44"/>
-  </w:num>
-  <w:num w:numId="17" w16cid:durableId="1454980336">
-    <w:abstractNumId w:val="21"/>
-  </w:num>
   <w:num w:numId="18" w16cid:durableId="957761197">
-    <w:abstractNumId w:val="36"/>
+    <w:abstractNumId w:val="37"/>
   </w:num>
   <w:num w:numId="19" w16cid:durableId="28536546">
     <w:abstractNumId w:val="11"/>
@@ -11670,79 +12229,79 @@
     <w:abstractNumId w:val="1"/>
   </w:num>
   <w:num w:numId="22" w16cid:durableId="1720476220">
+    <w:abstractNumId w:val="35"/>
+  </w:num>
+  <w:num w:numId="23" w16cid:durableId="358118785">
+    <w:abstractNumId w:val="24"/>
+  </w:num>
+  <w:num w:numId="24" w16cid:durableId="1128934694">
     <w:abstractNumId w:val="34"/>
   </w:num>
-  <w:num w:numId="23" w16cid:durableId="358118785">
-    <w:abstractNumId w:val="23"/>
-  </w:num>
-  <w:num w:numId="24" w16cid:durableId="1128934694">
+  <w:num w:numId="25" w16cid:durableId="32120007">
     <w:abstractNumId w:val="33"/>
   </w:num>
-  <w:num w:numId="25" w16cid:durableId="32120007">
-    <w:abstractNumId w:val="32"/>
-  </w:num>
   <w:num w:numId="26" w16cid:durableId="710349952">
-    <w:abstractNumId w:val="43"/>
+    <w:abstractNumId w:val="44"/>
   </w:num>
   <w:num w:numId="27" w16cid:durableId="276835336">
-    <w:abstractNumId w:val="18"/>
+    <w:abstractNumId w:val="19"/>
   </w:num>
   <w:num w:numId="28" w16cid:durableId="193886953">
-    <w:abstractNumId w:val="37"/>
+    <w:abstractNumId w:val="38"/>
   </w:num>
   <w:num w:numId="29" w16cid:durableId="1083797594">
-    <w:abstractNumId w:val="31"/>
+    <w:abstractNumId w:val="32"/>
   </w:num>
   <w:num w:numId="30" w16cid:durableId="1789814178">
     <w:abstractNumId w:val="5"/>
   </w:num>
   <w:num w:numId="31" w16cid:durableId="469058254">
-    <w:abstractNumId w:val="27"/>
+    <w:abstractNumId w:val="28"/>
   </w:num>
   <w:num w:numId="32" w16cid:durableId="1173371301">
+    <w:abstractNumId w:val="43"/>
+  </w:num>
+  <w:num w:numId="33" w16cid:durableId="1764106450">
+    <w:abstractNumId w:val="25"/>
+  </w:num>
+  <w:num w:numId="34" w16cid:durableId="612900222">
+    <w:abstractNumId w:val="21"/>
+  </w:num>
+  <w:num w:numId="35" w16cid:durableId="1740245511">
+    <w:abstractNumId w:val="15"/>
+  </w:num>
+  <w:num w:numId="36" w16cid:durableId="1648045833">
+    <w:abstractNumId w:val="36"/>
+  </w:num>
+  <w:num w:numId="37" w16cid:durableId="568227933">
+    <w:abstractNumId w:val="47"/>
+  </w:num>
+  <w:num w:numId="38" w16cid:durableId="1686052578">
     <w:abstractNumId w:val="42"/>
   </w:num>
-  <w:num w:numId="33" w16cid:durableId="1764106450">
-    <w:abstractNumId w:val="24"/>
-  </w:num>
-  <w:num w:numId="34" w16cid:durableId="612900222">
-    <w:abstractNumId w:val="20"/>
-  </w:num>
-  <w:num w:numId="35" w16cid:durableId="1740245511">
+  <w:num w:numId="39" w16cid:durableId="1206260465">
     <w:abstractNumId w:val="14"/>
   </w:num>
-  <w:num w:numId="36" w16cid:durableId="1648045833">
-    <w:abstractNumId w:val="35"/>
-  </w:num>
-  <w:num w:numId="37" w16cid:durableId="568227933">
-    <w:abstractNumId w:val="46"/>
-  </w:num>
-  <w:num w:numId="38" w16cid:durableId="1686052578">
-    <w:abstractNumId w:val="41"/>
-  </w:num>
-  <w:num w:numId="39" w16cid:durableId="1206260465">
-    <w:abstractNumId w:val="13"/>
-  </w:num>
   <w:num w:numId="40" w16cid:durableId="302009697">
-    <w:abstractNumId w:val="26"/>
+    <w:abstractNumId w:val="27"/>
   </w:num>
   <w:num w:numId="41" w16cid:durableId="381904749">
     <w:abstractNumId w:val="10"/>
   </w:num>
   <w:num w:numId="42" w16cid:durableId="1186945696">
-    <w:abstractNumId w:val="40"/>
+    <w:abstractNumId w:val="41"/>
   </w:num>
   <w:num w:numId="43" w16cid:durableId="1338339147">
     <w:abstractNumId w:val="2"/>
   </w:num>
   <w:num w:numId="44" w16cid:durableId="574248558">
-    <w:abstractNumId w:val="47"/>
+    <w:abstractNumId w:val="48"/>
   </w:num>
   <w:num w:numId="45" w16cid:durableId="1316494984">
     <w:abstractNumId w:val="6"/>
   </w:num>
   <w:num w:numId="46" w16cid:durableId="732119732">
-    <w:abstractNumId w:val="37"/>
+    <w:abstractNumId w:val="38"/>
     <w:lvlOverride w:ilvl="0">
       <w:startOverride w:val="1"/>
     </w:lvlOverride>
@@ -11772,7 +12331,7 @@
     </w:lvlOverride>
   </w:num>
   <w:num w:numId="47" w16cid:durableId="1668292092">
-    <w:abstractNumId w:val="37"/>
+    <w:abstractNumId w:val="38"/>
     <w:lvlOverride w:ilvl="0">
       <w:startOverride w:val="1"/>
     </w:lvlOverride>
@@ -11808,10 +12367,13 @@
     <w:abstractNumId w:val="4"/>
   </w:num>
   <w:num w:numId="50" w16cid:durableId="1129127590">
-    <w:abstractNumId w:val="12"/>
+    <w:abstractNumId w:val="13"/>
   </w:num>
   <w:num w:numId="51" w16cid:durableId="391734383">
-    <w:abstractNumId w:val="17"/>
+    <w:abstractNumId w:val="18"/>
+  </w:num>
+  <w:num w:numId="52" w16cid:durableId="1041705430">
+    <w:abstractNumId w:val="12"/>
   </w:num>
   <w:numIdMacAtCleanup w:val="43"/>
 </w:numbering>
@@ -17261,7 +17823,6 @@
     <w:sig w:usb0="E4002EFF" w:usb1="C200247B" w:usb2="00000009" w:usb3="00000000" w:csb0="000001FF" w:csb1="00000000"/>
   </w:font>
   <w:font w:name="Arial">
-    <w:altName w:val="Arial"/>
     <w:panose1 w:val="020B0604020202020204"/>
     <w:charset w:val="00"/>
     <w:family w:val="swiss"/>
@@ -17427,12 +17988,22 @@
   </w:compat>
   <w:rsids>
     <w:rsidRoot w:val="001B7E74"/>
+    <w:rsid w:val="00134853"/>
     <w:rsid w:val="001522BE"/>
+    <w:rsid w:val="001562F3"/>
     <w:rsid w:val="001B7E74"/>
     <w:rsid w:val="0020696B"/>
+    <w:rsid w:val="00563813"/>
+    <w:rsid w:val="00804559"/>
+    <w:rsid w:val="00A02310"/>
+    <w:rsid w:val="00A07EA5"/>
+    <w:rsid w:val="00A10D4E"/>
     <w:rsid w:val="00B97082"/>
     <w:rsid w:val="00C06B4B"/>
+    <w:rsid w:val="00C8028C"/>
+    <w:rsid w:val="00C85952"/>
     <w:rsid w:val="00CD3CB7"/>
+    <w:rsid w:val="00F70542"/>
   </w:rsids>
   <m:mathPr>
     <m:mathFont m:val="Cambria Math"/>
@@ -18181,6 +18752,57 @@
 </file>
 
 <file path=customXml/item1.xml><?xml version="1.0" encoding="utf-8"?>
+<SmartDocs xmlns="http://www.thirtysix.net/smartdocs/documentInfo">
+  <Version>2014.1.7.0</Version>
+</SmartDocs>
+</file>
+
+<file path=customXml/item2.xml><?xml version="1.0" encoding="utf-8"?>
+<ReusableVariables xmlns="http://www.thirtysix.net/smartdocs/reusableVariables">
+  <ReusableVariable xmlns="http://www.thirtysix.net/smartdocs/reusableVariables">
+    <Guid>435cf351-1392-4610-8961-e63ef6573cb6</Guid>
+    <Name>Customer Name</Name>
+    <Value/>
+    <ValueSource>Text</ValueSource>
+    <IsLocked>False</IsLocked>
+    <IsMultipleLines>False</IsMultipleLines>
+    <Binding>
+      <RepositoryID>Proposal Content</RepositoryID>
+      <RepositoryName>Proposal Content</RepositoryName>
+      <ListItemID>1</ListItemID>
+      <ListItemGuid>bf2d6750-b778-4e97-b5dd-5c17abca0a0e</ListItemGuid>
+      <SmartDocsID>SDOC-176705</SmartDocsID>
+    </Binding>
+  </ReusableVariable>
+</ReusableVariables>
+</file>
+
+<file path=customXml/item3.xml><?xml version="1.0" encoding="utf-8"?>
+<b:Sources xmlns:b="http://schemas.openxmlformats.org/officeDocument/2006/bibliography" xmlns="http://schemas.openxmlformats.org/officeDocument/2006/bibliography" SelectedStyle="\APA.XSL" StyleName="APA"/>
+</file>
+
+<file path=customXml/item4.xml><?xml version="1.0" encoding="utf-8"?>
+<?mso-contentType ?>
+<FormTemplates xmlns="http://schemas.microsoft.com/sharepoint/v3/contenttype/forms">
+  <Display>DocumentLibraryForm</Display>
+  <Edit>DocumentLibraryForm</Edit>
+  <New>DocumentLibraryForm</New>
+</FormTemplates>
+</file>
+
+<file path=customXml/item5.xml><?xml version="1.0" encoding="utf-8"?>
+<p:properties xmlns:p="http://schemas.microsoft.com/office/2006/metadata/properties" xmlns:xsi="http://www.w3.org/2001/XMLSchema-instance" xmlns:pc="http://schemas.microsoft.com/office/infopath/2007/PartnerControls">
+  <documentManagement>
+    <Asset_x0020_Type xmlns="aa441917-1175-4021-b9fd-482000b8cbec">MS Word Templates</Asset_x0020_Type>
+    <IconOverlay xmlns="http://schemas.microsoft.com/sharepoint/v4" xsi:nil="true"/>
+    <Year xmlns="aa441917-1175-4021-b9fd-482000b8cbec">
+      <Value>2018</Value>
+    </Year>
+  </documentManagement>
+</p:properties>
+</file>
+
+<file path=customXml/item6.xml><?xml version="1.0" encoding="utf-8"?>
 <ct:contentTypeSchema xmlns:ct="http://schemas.microsoft.com/office/2006/metadata/contentType" xmlns:ma="http://schemas.microsoft.com/office/2006/metadata/properties/metaAttributes" ct:_="" ma:_="" ma:contentTypeName="Document" ma:contentTypeID="0x01010052449E0226D72C4EA871ED8E19223534" ma:contentTypeVersion="4" ma:contentTypeDescription="Create a new document." ma:contentTypeScope="" ma:versionID="1313dcde659d21ff17227086e988ba77">
   <xsd:schema xmlns:xsd="http://www.w3.org/2001/XMLSchema" xmlns:xs="http://www.w3.org/2001/XMLSchema" xmlns:p="http://schemas.microsoft.com/office/2006/metadata/properties" xmlns:ns2="aa441917-1175-4021-b9fd-482000b8cbec" xmlns:ns3="http://schemas.microsoft.com/sharepoint/v4" targetNamespace="http://schemas.microsoft.com/office/2006/metadata/properties" ma:root="true" ma:fieldsID="f1a2e8fe808e07408f9101993edde782" ns2:_="" ns3:_="">
     <xsd:import namespace="aa441917-1175-4021-b9fd-482000b8cbec"/>
@@ -18355,58 +18977,50 @@
 </ct:contentTypeSchema>
 </file>
 
-<file path=customXml/item2.xml><?xml version="1.0" encoding="utf-8"?>
-<SmartDocs xmlns="http://www.thirtysix.net/smartdocs/documentInfo">
-  <Version>2014.1.7.0</Version>
-</SmartDocs>
+<file path=customXml/itemProps1.xml><?xml version="1.0" encoding="utf-8"?>
+<ds:datastoreItem xmlns:ds="http://schemas.openxmlformats.org/officeDocument/2006/customXml" ds:itemID="{95B631E7-5C57-4B46-8AA6-CF5EA57113AC}">
+  <ds:schemaRefs>
+    <ds:schemaRef ds:uri="http://www.thirtysix.net/smartdocs/documentInfo"/>
+  </ds:schemaRefs>
+</ds:datastoreItem>
 </file>
 
-<file path=customXml/item3.xml><?xml version="1.0" encoding="utf-8"?>
-<p:properties xmlns:p="http://schemas.microsoft.com/office/2006/metadata/properties" xmlns:xsi="http://www.w3.org/2001/XMLSchema-instance" xmlns:pc="http://schemas.microsoft.com/office/infopath/2007/PartnerControls">
-  <documentManagement>
-    <Asset_x0020_Type xmlns="aa441917-1175-4021-b9fd-482000b8cbec">MS Word Templates</Asset_x0020_Type>
-    <IconOverlay xmlns="http://schemas.microsoft.com/sharepoint/v4" xsi:nil="true"/>
-    <Year xmlns="aa441917-1175-4021-b9fd-482000b8cbec">
-      <Value>2018</Value>
-    </Year>
-  </documentManagement>
-</p:properties>
+<file path=customXml/itemProps2.xml><?xml version="1.0" encoding="utf-8"?>
+<ds:datastoreItem xmlns:ds="http://schemas.openxmlformats.org/officeDocument/2006/customXml" ds:itemID="{A7918E43-5825-446A-A756-ADC00F3BAC20}">
+  <ds:schemaRefs>
+    <ds:schemaRef ds:uri="http://www.thirtysix.net/smartdocs/reusableVariables"/>
+  </ds:schemaRefs>
+</ds:datastoreItem>
 </file>
 
-<file path=customXml/item4.xml><?xml version="1.0" encoding="utf-8"?>
-<?mso-contentType ?>
-<FormTemplates xmlns="http://schemas.microsoft.com/sharepoint/v3/contenttype/forms">
-  <Display>DocumentLibraryForm</Display>
-  <Edit>DocumentLibraryForm</Edit>
-  <New>DocumentLibraryForm</New>
-</FormTemplates>
+<file path=customXml/itemProps3.xml><?xml version="1.0" encoding="utf-8"?>
+<ds:datastoreItem xmlns:ds="http://schemas.openxmlformats.org/officeDocument/2006/customXml" ds:itemID="{35B705C2-0C60-40FF-83D1-A26B128850CC}">
+  <ds:schemaRefs>
+    <ds:schemaRef ds:uri="http://schemas.openxmlformats.org/officeDocument/2006/bibliography"/>
+  </ds:schemaRefs>
+</ds:datastoreItem>
 </file>
 
-<file path=customXml/item5.xml><?xml version="1.0" encoding="utf-8"?>
-<b:Sources xmlns:b="http://schemas.openxmlformats.org/officeDocument/2006/bibliography" xmlns="http://schemas.openxmlformats.org/officeDocument/2006/bibliography" SelectedStyle="\APA.XSL" StyleName="APA"/>
+<file path=customXml/itemProps4.xml><?xml version="1.0" encoding="utf-8"?>
+<ds:datastoreItem xmlns:ds="http://schemas.openxmlformats.org/officeDocument/2006/customXml" ds:itemID="{EE3460DE-EBCD-4918-B287-43D842CB0415}">
+  <ds:schemaRefs>
+    <ds:schemaRef ds:uri="http://schemas.microsoft.com/sharepoint/v3/contenttype/forms"/>
+  </ds:schemaRefs>
+</ds:datastoreItem>
 </file>
 
-<file path=customXml/item6.xml><?xml version="1.0" encoding="utf-8"?>
-<ReusableVariables xmlns="http://www.thirtysix.net/smartdocs/reusableVariables">
-  <ReusableVariable xmlns="http://www.thirtysix.net/smartdocs/reusableVariables">
-    <Guid>435cf351-1392-4610-8961-e63ef6573cb6</Guid>
-    <Name>Customer Name</Name>
-    <Value/>
-    <ValueSource>Text</ValueSource>
-    <IsLocked>False</IsLocked>
-    <IsMultipleLines>False</IsMultipleLines>
-    <Binding>
-      <RepositoryID>Proposal Content</RepositoryID>
-      <RepositoryName>Proposal Content</RepositoryName>
-      <ListItemID>1</ListItemID>
-      <ListItemGuid>bf2d6750-b778-4e97-b5dd-5c17abca0a0e</ListItemGuid>
-      <SmartDocsID>SDOC-176705</SmartDocsID>
-    </Binding>
-  </ReusableVariable>
-</ReusableVariables>
+<file path=customXml/itemProps5.xml><?xml version="1.0" encoding="utf-8"?>
+<ds:datastoreItem xmlns:ds="http://schemas.openxmlformats.org/officeDocument/2006/customXml" ds:itemID="{F6836FCE-9DA1-42B3-87DD-F2B357E19B05}">
+  <ds:schemaRefs>
+    <ds:schemaRef ds:uri="http://schemas.microsoft.com/office/2006/metadata/properties"/>
+    <ds:schemaRef ds:uri="http://schemas.microsoft.com/office/infopath/2007/PartnerControls"/>
+    <ds:schemaRef ds:uri="aa441917-1175-4021-b9fd-482000b8cbec"/>
+    <ds:schemaRef ds:uri="http://schemas.microsoft.com/sharepoint/v4"/>
+  </ds:schemaRefs>
+</ds:datastoreItem>
 </file>
 
-<file path=customXml/itemProps1.xml><?xml version="1.0" encoding="utf-8"?>
+<file path=customXml/itemProps6.xml><?xml version="1.0" encoding="utf-8"?>
 <ds:datastoreItem xmlns:ds="http://schemas.openxmlformats.org/officeDocument/2006/customXml" ds:itemID="{464B33F9-2477-4472-9513-8D13FBD0FEF2}">
   <ds:schemaRefs>
     <ds:schemaRef ds:uri="http://schemas.microsoft.com/office/2006/metadata/contentType"/>
@@ -18423,47 +19037,4 @@
     <ds:schemaRef ds:uri="http://schemas.microsoft.com/internal/obd"/>
   </ds:schemaRefs>
 </ds:datastoreItem>
-</file>
-
-<file path=customXml/itemProps2.xml><?xml version="1.0" encoding="utf-8"?>
-<ds:datastoreItem xmlns:ds="http://schemas.openxmlformats.org/officeDocument/2006/customXml" ds:itemID="{95B631E7-5C57-4B46-8AA6-CF5EA57113AC}">
-  <ds:schemaRefs>
-    <ds:schemaRef ds:uri="http://www.thirtysix.net/smartdocs/documentInfo"/>
-  </ds:schemaRefs>
-</ds:datastoreItem>
-</file>
-
-<file path=customXml/itemProps3.xml><?xml version="1.0" encoding="utf-8"?>
-<ds:datastoreItem xmlns:ds="http://schemas.openxmlformats.org/officeDocument/2006/customXml" ds:itemID="{F6836FCE-9DA1-42B3-87DD-F2B357E19B05}">
-  <ds:schemaRefs>
-    <ds:schemaRef ds:uri="http://schemas.microsoft.com/office/2006/metadata/properties"/>
-    <ds:schemaRef ds:uri="http://schemas.microsoft.com/office/infopath/2007/PartnerControls"/>
-    <ds:schemaRef ds:uri="aa441917-1175-4021-b9fd-482000b8cbec"/>
-    <ds:schemaRef ds:uri="http://schemas.microsoft.com/sharepoint/v4"/>
-  </ds:schemaRefs>
-</ds:datastoreItem>
-</file>
-
-<file path=customXml/itemProps4.xml><?xml version="1.0" encoding="utf-8"?>
-<ds:datastoreItem xmlns:ds="http://schemas.openxmlformats.org/officeDocument/2006/customXml" ds:itemID="{EE3460DE-EBCD-4918-B287-43D842CB0415}">
-  <ds:schemaRefs>
-    <ds:schemaRef ds:uri="http://schemas.microsoft.com/sharepoint/v3/contenttype/forms"/>
-  </ds:schemaRefs>
-</ds:datastoreItem>
-</file>
-
-<file path=customXml/itemProps5.xml><?xml version="1.0" encoding="utf-8"?>
-<ds:datastoreItem xmlns:ds="http://schemas.openxmlformats.org/officeDocument/2006/customXml" ds:itemID="{35B705C2-0C60-40FF-83D1-A26B128850CC}">
-  <ds:schemaRefs>
-    <ds:schemaRef ds:uri="http://schemas.openxmlformats.org/officeDocument/2006/bibliography"/>
-  </ds:schemaRefs>
-</ds:datastoreItem>
-</file>
-
-<file path=customXml/itemProps6.xml><?xml version="1.0" encoding="utf-8"?>
-<ds:datastoreItem xmlns:ds="http://schemas.openxmlformats.org/officeDocument/2006/customXml" ds:itemID="{A7918E43-5825-446A-A756-ADC00F3BAC20}">
-  <ds:schemaRefs>
-    <ds:schemaRef ds:uri="http://www.thirtysix.net/smartdocs/reusableVariables"/>
-  </ds:schemaRefs>
-</ds:datastoreItem>
 </file>
</xml_diff>

<commit_message>
Migrated all diagrams to CyberFortNexus.drawio
</commit_message>
<xml_diff>
--- a/Architecture_HLD.docx
+++ b/Architecture_HLD.docx
@@ -404,7 +404,6 @@
           <w:szCs w:val="21"/>
         </w:rPr>
       </w:pPr>
-      <w:proofErr w:type="gramStart"/>
       <w:r>
         <w:rPr>
           <w:i/>
@@ -422,17 +421,7 @@
           <w:color w:val="729800" w:themeColor="accent6" w:themeShade="BF"/>
           <w:szCs w:val="21"/>
         </w:rPr>
-        <w:t xml:space="preserve"> A</w:t>
-      </w:r>
-      <w:proofErr w:type="gramEnd"/>
-      <w:r>
-        <w:rPr>
-          <w:i/>
-          <w:iCs/>
-          <w:color w:val="729800" w:themeColor="accent6" w:themeShade="BF"/>
-          <w:szCs w:val="21"/>
-        </w:rPr>
-        <w:t xml:space="preserve"> high-level design document is a high-level </w:t>
+        <w:t xml:space="preserve"> A high-level design document is a high-level </w:t>
       </w:r>
       <w:r>
         <w:rPr>
@@ -2909,59 +2898,6 @@
     <w:p>
       <w:pPr>
         <w:pStyle w:val="BodyText"/>
-        <w:rPr>
-          <w:lang w:eastAsia="he-IL"/>
-        </w:rPr>
-      </w:pPr>
-      <w:r>
-        <w:rPr>
-          <w:i/>
-          <w:iCs/>
-          <w:color w:val="729800" w:themeColor="accent6" w:themeShade="BF"/>
-          <w:szCs w:val="21"/>
-        </w:rPr>
-        <w:t>{</w:t>
-      </w:r>
-      <w:r>
-        <w:rPr>
-          <w:i/>
-          <w:iCs/>
-          <w:color w:val="729800" w:themeColor="accent6" w:themeShade="BF"/>
-          <w:szCs w:val="21"/>
-        </w:rPr>
-        <w:t xml:space="preserve">In this section describe in high level the </w:t>
-      </w:r>
-      <w:r>
-        <w:rPr>
-          <w:i/>
-          <w:iCs/>
-          <w:color w:val="729800" w:themeColor="accent6" w:themeShade="BF"/>
-          <w:szCs w:val="21"/>
-        </w:rPr>
-        <w:t>system's goals and objectives</w:t>
-      </w:r>
-      <w:r>
-        <w:rPr>
-          <w:i/>
-          <w:iCs/>
-          <w:color w:val="729800" w:themeColor="accent6" w:themeShade="BF"/>
-          <w:szCs w:val="21"/>
-        </w:rPr>
-        <w:t>.</w:t>
-      </w:r>
-      <w:r>
-        <w:rPr>
-          <w:i/>
-          <w:iCs/>
-          <w:color w:val="729800" w:themeColor="accent6" w:themeShade="BF"/>
-          <w:szCs w:val="21"/>
-        </w:rPr>
-        <w:t>}</w:t>
-      </w:r>
-    </w:p>
-    <w:p>
-      <w:pPr>
-        <w:pStyle w:val="BodyText"/>
       </w:pPr>
       <w:r>
         <w:t xml:space="preserve">Companies are threatened by malware. Our </w:t>
@@ -3189,89 +3125,166 @@
       </w:r>
       <w:bookmarkEnd w:id="24"/>
     </w:p>
+    <w:tbl>
+      <w:tblPr>
+        <w:tblStyle w:val="VerintTable"/>
+        <w:tblW w:w="0" w:type="auto"/>
+        <w:tblLook w:val="04A0" w:firstRow="1" w:lastRow="0" w:firstColumn="1" w:lastColumn="0" w:noHBand="0" w:noVBand="1"/>
+      </w:tblPr>
+      <w:tblGrid>
+        <w:gridCol w:w="2400"/>
+        <w:gridCol w:w="6607"/>
+      </w:tblGrid>
+      <w:tr>
+        <w:trPr>
+          <w:cnfStyle w:val="100000000000" w:firstRow="1" w:lastRow="0" w:firstColumn="0" w:lastColumn="0" w:oddVBand="0" w:evenVBand="0" w:oddHBand="0" w:evenHBand="0" w:firstRowFirstColumn="0" w:firstRowLastColumn="0" w:lastRowFirstColumn="0" w:lastRowLastColumn="0"/>
+        </w:trPr>
+        <w:tc>
+          <w:tcPr>
+            <w:cnfStyle w:val="001000000000" w:firstRow="0" w:lastRow="0" w:firstColumn="1" w:lastColumn="0" w:oddVBand="0" w:evenVBand="0" w:oddHBand="0" w:evenHBand="0" w:firstRowFirstColumn="0" w:firstRowLastColumn="0" w:lastRowFirstColumn="0" w:lastRowLastColumn="0"/>
+            <w:tcW w:w="2400" w:type="dxa"/>
+          </w:tcPr>
+          <w:p>
+            <w:pPr>
+              <w:pStyle w:val="VBodyText"/>
+            </w:pPr>
+            <w:r>
+              <w:t>Term</w:t>
+            </w:r>
+          </w:p>
+        </w:tc>
+        <w:tc>
+          <w:tcPr>
+            <w:tcW w:w="6607" w:type="dxa"/>
+          </w:tcPr>
+          <w:p>
+            <w:pPr>
+              <w:pStyle w:val="VBodyText"/>
+              <w:cnfStyle w:val="100000000000" w:firstRow="1" w:lastRow="0" w:firstColumn="0" w:lastColumn="0" w:oddVBand="0" w:evenVBand="0" w:oddHBand="0" w:evenHBand="0" w:firstRowFirstColumn="0" w:firstRowLastColumn="0" w:lastRowFirstColumn="0" w:lastRowLastColumn="0"/>
+            </w:pPr>
+            <w:r>
+              <w:t>Description</w:t>
+            </w:r>
+          </w:p>
+        </w:tc>
+      </w:tr>
+      <w:tr>
+        <w:trPr>
+          <w:cnfStyle w:val="000000100000" w:firstRow="0" w:lastRow="0" w:firstColumn="0" w:lastColumn="0" w:oddVBand="0" w:evenVBand="0" w:oddHBand="1" w:evenHBand="0" w:firstRowFirstColumn="0" w:firstRowLastColumn="0" w:lastRowFirstColumn="0" w:lastRowLastColumn="0"/>
+        </w:trPr>
+        <w:tc>
+          <w:tcPr>
+            <w:cnfStyle w:val="001000000000" w:firstRow="0" w:lastRow="0" w:firstColumn="1" w:lastColumn="0" w:oddVBand="0" w:evenVBand="0" w:oddHBand="0" w:evenHBand="0" w:firstRowFirstColumn="0" w:firstRowLastColumn="0" w:lastRowFirstColumn="0" w:lastRowLastColumn="0"/>
+            <w:tcW w:w="2400" w:type="dxa"/>
+          </w:tcPr>
+          <w:p>
+            <w:pPr>
+              <w:pStyle w:val="VBodyText"/>
+            </w:pPr>
+            <w:r>
+              <w:t>Automatic Cyber Investigator (</w:t>
+            </w:r>
+            <w:r>
+              <w:t>ACI</w:t>
+            </w:r>
+            <w:r>
+              <w:t>)</w:t>
+            </w:r>
+          </w:p>
+        </w:tc>
+        <w:tc>
+          <w:tcPr>
+            <w:tcW w:w="6607" w:type="dxa"/>
+          </w:tcPr>
+          <w:p>
+            <w:pPr>
+              <w:pStyle w:val="VBodyText"/>
+              <w:cnfStyle w:val="000000100000" w:firstRow="0" w:lastRow="0" w:firstColumn="0" w:lastColumn="0" w:oddVBand="0" w:evenVBand="0" w:oddHBand="1" w:evenHBand="0" w:firstRowFirstColumn="0" w:firstRowLastColumn="0" w:lastRowFirstColumn="0" w:lastRowLastColumn="0"/>
+            </w:pPr>
+            <w:r>
+              <w:t>An instance</w:t>
+            </w:r>
+            <w:r>
+              <w:t xml:space="preserve"> that is invoked when threats are detected. Presents the threat and relevant related information</w:t>
+            </w:r>
+            <w:r>
+              <w:t>. It is possible to configure for which threats an ACI is invoked.</w:t>
+            </w:r>
+          </w:p>
+        </w:tc>
+      </w:tr>
+      <w:tr>
+        <w:tc>
+          <w:tcPr>
+            <w:cnfStyle w:val="001000000000" w:firstRow="0" w:lastRow="0" w:firstColumn="1" w:lastColumn="0" w:oddVBand="0" w:evenVBand="0" w:oddHBand="0" w:evenHBand="0" w:firstRowFirstColumn="0" w:firstRowLastColumn="0" w:lastRowFirstColumn="0" w:lastRowLastColumn="0"/>
+            <w:tcW w:w="2400" w:type="dxa"/>
+          </w:tcPr>
+          <w:p>
+            <w:pPr>
+              <w:pStyle w:val="VBodyText"/>
+            </w:pPr>
+            <w:r>
+              <w:t>Cyber Analyst</w:t>
+            </w:r>
+            <w:r>
+              <w:t xml:space="preserve"> (CA)</w:t>
+            </w:r>
+          </w:p>
+        </w:tc>
+        <w:tc>
+          <w:tcPr>
+            <w:tcW w:w="6607" w:type="dxa"/>
+          </w:tcPr>
+          <w:p>
+            <w:pPr>
+              <w:pStyle w:val="VBodyText"/>
+              <w:cnfStyle w:val="000000000000" w:firstRow="0" w:lastRow="0" w:firstColumn="0" w:lastColumn="0" w:oddVBand="0" w:evenVBand="0" w:oddHBand="0" w:evenHBand="0" w:firstRowFirstColumn="0" w:firstRowLastColumn="0" w:lastRowFirstColumn="0" w:lastRowLastColumn="0"/>
+            </w:pPr>
+            <w:r>
+              <w:t>Specialist on customer side that works with the product and is automatically informed about threats</w:t>
+            </w:r>
+          </w:p>
+        </w:tc>
+      </w:tr>
+      <w:tr>
+        <w:trPr>
+          <w:cnfStyle w:val="000000100000" w:firstRow="0" w:lastRow="0" w:firstColumn="0" w:lastColumn="0" w:oddVBand="0" w:evenVBand="0" w:oddHBand="1" w:evenHBand="0" w:firstRowFirstColumn="0" w:firstRowLastColumn="0" w:lastRowFirstColumn="0" w:lastRowLastColumn="0"/>
+        </w:trPr>
+        <w:tc>
+          <w:tcPr>
+            <w:cnfStyle w:val="001000000000" w:firstRow="0" w:lastRow="0" w:firstColumn="1" w:lastColumn="0" w:oddVBand="0" w:evenVBand="0" w:oddHBand="0" w:evenHBand="0" w:firstRowFirstColumn="0" w:firstRowLastColumn="0" w:lastRowFirstColumn="0" w:lastRowLastColumn="0"/>
+            <w:tcW w:w="2400" w:type="dxa"/>
+          </w:tcPr>
+          <w:p>
+            <w:pPr>
+              <w:pStyle w:val="VBodyText"/>
+            </w:pPr>
+            <w:r>
+              <w:lastRenderedPageBreak/>
+              <w:t>SoC</w:t>
+            </w:r>
+          </w:p>
+        </w:tc>
+        <w:tc>
+          <w:tcPr>
+            <w:tcW w:w="6607" w:type="dxa"/>
+          </w:tcPr>
+          <w:p>
+            <w:pPr>
+              <w:pStyle w:val="VBodyText"/>
+              <w:cnfStyle w:val="000000100000" w:firstRow="0" w:lastRow="0" w:firstColumn="0" w:lastColumn="0" w:oddVBand="0" w:evenVBand="0" w:oddHBand="1" w:evenHBand="0" w:firstRowFirstColumn="0" w:firstRowLastColumn="0" w:lastRowFirstColumn="0" w:lastRowLastColumn="0"/>
+            </w:pPr>
+            <w:r>
+              <w:t>Security Operations Center – component of the product for reviewing cyber-attacks by the Cyber Analyst</w:t>
+            </w:r>
+          </w:p>
+        </w:tc>
+      </w:tr>
+    </w:tbl>
     <w:p>
       <w:pPr>
         <w:pStyle w:val="VBodyText"/>
-        <w:rPr>
-          <w:rFonts w:ascii="Arial" w:eastAsia="Times New Roman" w:hAnsi="Arial"/>
-          <w:i/>
-          <w:iCs/>
-          <w:color w:val="729800" w:themeColor="accent6" w:themeShade="BF"/>
-          <w:sz w:val="20"/>
-          <w:szCs w:val="21"/>
-          <w:lang w:eastAsia="en-US" w:bidi="ar-SA"/>
-        </w:rPr>
-      </w:pPr>
-      <w:r>
-        <w:rPr>
-          <w:rFonts w:ascii="Arial" w:eastAsia="Times New Roman" w:hAnsi="Arial"/>
-          <w:i/>
-          <w:iCs/>
-          <w:color w:val="729800" w:themeColor="accent6" w:themeShade="BF"/>
-          <w:sz w:val="20"/>
-          <w:szCs w:val="21"/>
-          <w:lang w:eastAsia="en-US" w:bidi="ar-SA"/>
-        </w:rPr>
-        <w:t>{</w:t>
-      </w:r>
-      <w:r>
-        <w:rPr>
-          <w:rFonts w:ascii="Arial" w:eastAsia="Times New Roman" w:hAnsi="Arial"/>
-          <w:i/>
-          <w:iCs/>
-          <w:color w:val="729800" w:themeColor="accent6" w:themeShade="BF"/>
-          <w:sz w:val="20"/>
-          <w:szCs w:val="21"/>
-          <w:lang w:eastAsia="en-US" w:bidi="ar-SA"/>
-        </w:rPr>
-        <w:t>It’s a good idea to create a glossary, dictionary with definitions of unusual phrases, product names etc. to create</w:t>
-      </w:r>
-      <w:r>
-        <w:rPr>
-          <w:rFonts w:eastAsia="Times New Roman"/>
-          <w:b/>
-          <w:bCs/>
-          <w:i/>
-          <w:iCs/>
-          <w:color w:val="729800" w:themeColor="accent6" w:themeShade="BF"/>
-          <w:sz w:val="20"/>
-          <w:szCs w:val="21"/>
-          <w:lang w:eastAsia="en-US" w:bidi="ar-SA"/>
-        </w:rPr>
-        <w:t> ubiquitous language</w:t>
-      </w:r>
-      <w:r>
-        <w:rPr>
-          <w:rFonts w:ascii="Arial" w:eastAsia="Times New Roman" w:hAnsi="Arial"/>
-          <w:i/>
-          <w:iCs/>
-          <w:color w:val="729800" w:themeColor="accent6" w:themeShade="BF"/>
-          <w:sz w:val="20"/>
-          <w:szCs w:val="21"/>
-          <w:lang w:eastAsia="en-US" w:bidi="ar-SA"/>
-        </w:rPr>
-        <w:t>. Moreover, it helps the reader to better understand not only documentation but also your business</w:t>
-      </w:r>
-      <w:r>
-        <w:rPr>
-          <w:rFonts w:ascii="Arial" w:eastAsia="Times New Roman" w:hAnsi="Arial"/>
-          <w:i/>
-          <w:iCs/>
-          <w:color w:val="729800" w:themeColor="accent6" w:themeShade="BF"/>
-          <w:sz w:val="20"/>
-          <w:szCs w:val="21"/>
-          <w:lang w:eastAsia="en-US" w:bidi="ar-SA"/>
-        </w:rPr>
-        <w:t>}</w:t>
-      </w:r>
-    </w:p>
-    <w:p>
-      <w:pPr>
-        <w:pStyle w:val="BodyText"/>
-      </w:pPr>
-      <w:r>
-        <w:t>[Enter your writing here]</w:t>
-      </w:r>
+      </w:pPr>
     </w:p>
     <w:p>
       <w:pPr>
@@ -3284,7 +3297,6 @@
       <w:bookmarkStart w:id="26" w:name="_Toc115602805"/>
       <w:bookmarkStart w:id="27" w:name="_Toc126490367"/>
       <w:r>
-        <w:lastRenderedPageBreak/>
         <w:t>Requirements</w:t>
       </w:r>
       <w:bookmarkEnd w:id="25"/>
@@ -3915,6 +3927,7 @@
         <w:pStyle w:val="Heading2"/>
       </w:pPr>
       <w:r>
+        <w:lastRenderedPageBreak/>
         <w:t>Non-functional requirements</w:t>
       </w:r>
     </w:p>
@@ -3978,7 +3991,6 @@
       <w:bookmarkStart w:id="43" w:name="_Toc115602806"/>
       <w:bookmarkStart w:id="44" w:name="_Toc126490368"/>
       <w:r>
-        <w:lastRenderedPageBreak/>
         <w:t xml:space="preserve">Logical (System </w:t>
       </w:r>
       <w:r>
@@ -4060,9 +4072,8 @@
           <w:color w:val="729800" w:themeColor="accent6" w:themeShade="BF"/>
           <w:szCs w:val="21"/>
         </w:rPr>
-        <w:t xml:space="preserve">If relevant and does not exists in Product Spec – include use cases, state </w:t>
-      </w:r>
-      <w:proofErr w:type="gramStart"/>
+        <w:t>If relevant and does not exists in Product Spec – include use cases, state machines</w:t>
+      </w:r>
       <w:r>
         <w:rPr>
           <w:i/>
@@ -4070,76 +4081,66 @@
           <w:color w:val="729800" w:themeColor="accent6" w:themeShade="BF"/>
           <w:szCs w:val="21"/>
         </w:rPr>
-        <w:t>machines</w:t>
-      </w:r>
-      <w:r>
+        <w:t xml:space="preserve"> }</w:t>
+      </w:r>
+    </w:p>
+    <w:p>
+      <w:pPr>
+        <w:pStyle w:val="BodyText"/>
         <w:rPr>
           <w:i/>
           <w:iCs/>
           <w:color w:val="729800" w:themeColor="accent6" w:themeShade="BF"/>
           <w:szCs w:val="21"/>
         </w:rPr>
-        <w:t xml:space="preserve"> }</w:t>
-      </w:r>
-      <w:proofErr w:type="gramEnd"/>
-    </w:p>
-    <w:p>
-      <w:pPr>
-        <w:pStyle w:val="BodyText"/>
+      </w:pPr>
+      <w:r>
         <w:rPr>
           <w:i/>
           <w:iCs/>
           <w:color w:val="729800" w:themeColor="accent6" w:themeShade="BF"/>
           <w:szCs w:val="21"/>
         </w:rPr>
-      </w:pPr>
-      <w:r>
+        <w:t>All requirements should be uniquely identifiable (different section number)</w:t>
+      </w:r>
+    </w:p>
+    <w:p>
+      <w:pPr>
+        <w:pStyle w:val="BodyText"/>
         <w:rPr>
           <w:i/>
           <w:iCs/>
           <w:color w:val="729800" w:themeColor="accent6" w:themeShade="BF"/>
           <w:szCs w:val="21"/>
         </w:rPr>
-        <w:t>All requirements should be uniquely identifiable (different section number)</w:t>
-      </w:r>
-    </w:p>
-    <w:p>
-      <w:pPr>
-        <w:pStyle w:val="BodyText"/>
+      </w:pPr>
+      <w:r>
         <w:rPr>
           <w:i/>
           <w:iCs/>
           <w:color w:val="729800" w:themeColor="accent6" w:themeShade="BF"/>
           <w:szCs w:val="21"/>
         </w:rPr>
-      </w:pPr>
-      <w:r>
+        <w:t>Careful attention should be given to organizing the requirements to maximize readability (short sentences, sub-paragraphs, etc.)</w:t>
+      </w:r>
+    </w:p>
+    <w:p>
+      <w:pPr>
+        <w:pStyle w:val="BodyText"/>
         <w:rPr>
           <w:i/>
           <w:iCs/>
           <w:color w:val="729800" w:themeColor="accent6" w:themeShade="BF"/>
           <w:szCs w:val="21"/>
         </w:rPr>
-        <w:t>Careful attention should be given to organizing the requirements to maximize readability (short sentences, sub-paragraphs, etc.)</w:t>
-      </w:r>
-    </w:p>
-    <w:p>
-      <w:pPr>
-        <w:pStyle w:val="BodyText"/>
+      </w:pPr>
+      <w:r>
         <w:rPr>
           <w:i/>
           <w:iCs/>
           <w:color w:val="729800" w:themeColor="accent6" w:themeShade="BF"/>
           <w:szCs w:val="21"/>
         </w:rPr>
-      </w:pPr>
-      <w:r>
-        <w:rPr>
-          <w:i/>
-          <w:iCs/>
-          <w:color w:val="729800" w:themeColor="accent6" w:themeShade="BF"/>
-          <w:szCs w:val="21"/>
-        </w:rPr>
         <w:t>System functionality will break into epics and user story. The dev teams eventually break the user story into tasks}</w:t>
       </w:r>
     </w:p>
@@ -4379,11 +4380,7 @@
       </w:pPr>
       <w:r>
         <w:rPr>
-          <w:i/>
-          <w:iCs/>
           <w:noProof/>
-          <w:color w:val="729800" w:themeColor="accent6" w:themeShade="BF"/>
-          <w:szCs w:val="21"/>
         </w:rPr>
         <w:drawing>
           <wp:inline distT="0" distB="0" distL="0" distR="0" wp14:anchorId="27036F95" wp14:editId="7ED8107D">
@@ -4438,9 +4435,6 @@
     <w:p>
       <w:pPr>
         <w:pStyle w:val="VBodyText"/>
-        <w:rPr>
-          <w:lang w:eastAsia="he-IL"/>
-        </w:rPr>
       </w:pPr>
     </w:p>
     <w:p>
@@ -4505,13 +4499,125 @@
     <w:p>
       <w:pPr>
         <w:pStyle w:val="BodyText"/>
+      </w:pPr>
+      <w:r>
+        <w:t>For a better understanding of the system the following diagram illustrates how the ACI’s are invoked based on the analysis of the network traffic:</w:t>
+      </w:r>
+    </w:p>
+    <w:p>
+      <w:pPr>
+        <w:pStyle w:val="BodyText"/>
+        <w:jc w:val="center"/>
         <w:rPr>
           <w:color w:val="729800" w:themeColor="accent6" w:themeShade="BF"/>
           <w:szCs w:val="20"/>
         </w:rPr>
       </w:pPr>
       <w:r>
-        <w:t>[Enter your writing here]</w:t>
+        <w:rPr>
+          <w:noProof/>
+          <w:color w:val="729800" w:themeColor="accent6" w:themeShade="BF"/>
+          <w:szCs w:val="20"/>
+        </w:rPr>
+        <w:drawing>
+          <wp:inline distT="0" distB="0" distL="0" distR="0" wp14:anchorId="78224ECE" wp14:editId="0407CFA6">
+            <wp:extent cx="1648055" cy="5058481"/>
+            <wp:effectExtent l="0" t="0" r="9525" b="8890"/>
+            <wp:docPr id="1405337711" name="Picture 1" descr="A diagram of a diagram&#10;&#10;Description automatically generated"/>
+            <wp:cNvGraphicFramePr>
+              <a:graphicFrameLocks xmlns:a="http://schemas.openxmlformats.org/drawingml/2006/main" noChangeAspect="1"/>
+            </wp:cNvGraphicFramePr>
+            <a:graphic xmlns:a="http://schemas.openxmlformats.org/drawingml/2006/main">
+              <a:graphicData uri="http://schemas.openxmlformats.org/drawingml/2006/picture">
+                <pic:pic xmlns:pic="http://schemas.openxmlformats.org/drawingml/2006/picture">
+                  <pic:nvPicPr>
+                    <pic:cNvPr id="1405337711" name="Picture 1" descr="A diagram of a diagram&#10;&#10;Description automatically generated"/>
+                    <pic:cNvPicPr/>
+                  </pic:nvPicPr>
+                  <pic:blipFill>
+                    <a:blip r:embed="rId16"/>
+                    <a:stretch>
+                      <a:fillRect/>
+                    </a:stretch>
+                  </pic:blipFill>
+                  <pic:spPr>
+                    <a:xfrm>
+                      <a:off x="0" y="0"/>
+                      <a:ext cx="1648055" cy="5058481"/>
+                    </a:xfrm>
+                    <a:prstGeom prst="rect">
+                      <a:avLst/>
+                    </a:prstGeom>
+                  </pic:spPr>
+                </pic:pic>
+              </a:graphicData>
+            </a:graphic>
+          </wp:inline>
+        </w:drawing>
+      </w:r>
+    </w:p>
+    <w:p>
+      <w:pPr>
+        <w:pStyle w:val="BodyText"/>
+        <w:rPr>
+          <w:color w:val="729800" w:themeColor="accent6" w:themeShade="BF"/>
+          <w:szCs w:val="20"/>
+        </w:rPr>
+      </w:pPr>
+    </w:p>
+    <w:p>
+      <w:pPr>
+        <w:pStyle w:val="BodyText"/>
+      </w:pPr>
+      <w:r>
+        <w:t>The following diagram illustrates how the CA acts in the SoC:</w:t>
+      </w:r>
+    </w:p>
+    <w:p>
+      <w:pPr>
+        <w:pStyle w:val="BodyText"/>
+        <w:jc w:val="center"/>
+      </w:pPr>
+      <w:r>
+        <w:rPr>
+          <w:noProof/>
+        </w:rPr>
+        <w:lastRenderedPageBreak/>
+        <w:drawing>
+          <wp:inline distT="0" distB="0" distL="0" distR="0" wp14:anchorId="605EF2A0" wp14:editId="44648D00">
+            <wp:extent cx="3200847" cy="3439005"/>
+            <wp:effectExtent l="0" t="0" r="0" b="9525"/>
+            <wp:docPr id="1313190605" name="Picture 1" descr="A diagram of a diagram&#10;&#10;Description automatically generated"/>
+            <wp:cNvGraphicFramePr>
+              <a:graphicFrameLocks xmlns:a="http://schemas.openxmlformats.org/drawingml/2006/main" noChangeAspect="1"/>
+            </wp:cNvGraphicFramePr>
+            <a:graphic xmlns:a="http://schemas.openxmlformats.org/drawingml/2006/main">
+              <a:graphicData uri="http://schemas.openxmlformats.org/drawingml/2006/picture">
+                <pic:pic xmlns:pic="http://schemas.openxmlformats.org/drawingml/2006/picture">
+                  <pic:nvPicPr>
+                    <pic:cNvPr id="1313190605" name="Picture 1" descr="A diagram of a diagram&#10;&#10;Description automatically generated"/>
+                    <pic:cNvPicPr/>
+                  </pic:nvPicPr>
+                  <pic:blipFill>
+                    <a:blip r:embed="rId17"/>
+                    <a:stretch>
+                      <a:fillRect/>
+                    </a:stretch>
+                  </pic:blipFill>
+                  <pic:spPr>
+                    <a:xfrm>
+                      <a:off x="0" y="0"/>
+                      <a:ext cx="3200847" cy="3439005"/>
+                    </a:xfrm>
+                    <a:prstGeom prst="rect">
+                      <a:avLst/>
+                    </a:prstGeom>
+                  </pic:spPr>
+                </pic:pic>
+              </a:graphicData>
+            </a:graphic>
+          </wp:inline>
+        </w:drawing>
       </w:r>
     </w:p>
     <w:p>
@@ -4532,38 +4638,11 @@
     <w:p>
       <w:pPr>
         <w:pStyle w:val="VBodyText"/>
-        <w:rPr>
-          <w:rFonts w:ascii="Arial" w:eastAsia="Times New Roman" w:hAnsi="Arial"/>
-          <w:i/>
-          <w:iCs/>
-          <w:color w:val="729800" w:themeColor="accent6" w:themeShade="BF"/>
-          <w:sz w:val="20"/>
-          <w:szCs w:val="21"/>
-          <w:lang w:eastAsia="en-US" w:bidi="ar-SA"/>
-        </w:rPr>
-      </w:pPr>
-      <w:r>
-        <w:rPr>
-          <w:rFonts w:ascii="Arial" w:eastAsia="Times New Roman" w:hAnsi="Arial"/>
-          <w:i/>
-          <w:iCs/>
-          <w:color w:val="729800" w:themeColor="accent6" w:themeShade="BF"/>
-          <w:sz w:val="20"/>
-          <w:szCs w:val="21"/>
-          <w:lang w:eastAsia="en-US" w:bidi="ar-SA"/>
-        </w:rPr>
+      </w:pPr>
+      <w:r>
         <w:t xml:space="preserve">{Defines the proportion of time that the system is functional and working. It can be measured </w:t>
       </w:r>
       <w:r>
-        <w:rPr>
-          <w:rFonts w:ascii="Arial" w:eastAsia="Times New Roman" w:hAnsi="Arial"/>
-          <w:i/>
-          <w:iCs/>
-          <w:color w:val="729800" w:themeColor="accent6" w:themeShade="BF"/>
-          <w:sz w:val="20"/>
-          <w:szCs w:val="21"/>
-          <w:lang w:eastAsia="en-US" w:bidi="ar-SA"/>
-        </w:rPr>
         <w:t>as a percentage. It should also state the recovery measures for any relevant failure}</w:t>
       </w:r>
     </w:p>
@@ -4795,26 +4874,8 @@
     <w:p>
       <w:pPr>
         <w:pStyle w:val="VBodyText"/>
-        <w:rPr>
-          <w:rFonts w:ascii="Arial" w:eastAsia="Times New Roman" w:hAnsi="Arial"/>
-          <w:i/>
-          <w:iCs/>
-          <w:color w:val="729800" w:themeColor="accent6" w:themeShade="BF"/>
-          <w:sz w:val="20"/>
-          <w:szCs w:val="21"/>
-          <w:lang w:eastAsia="en-US" w:bidi="ar-SA"/>
-        </w:rPr>
-      </w:pPr>
-      <w:r>
-        <w:rPr>
-          <w:rFonts w:ascii="Arial" w:eastAsia="Times New Roman" w:hAnsi="Arial"/>
-          <w:i/>
-          <w:iCs/>
-          <w:color w:val="729800" w:themeColor="accent6" w:themeShade="BF"/>
-          <w:sz w:val="20"/>
-          <w:szCs w:val="21"/>
-          <w:lang w:eastAsia="en-US" w:bidi="ar-SA"/>
-        </w:rPr>
+      </w:pPr>
+      <w:r>
         <w:t>{define the monitoring capabilities of the feature.  New Metrics, monitoring dashboards, log collection, and the ability of the system to provide any other information helpful for identifying and resolving issues when it fails to work correctly}</w:t>
       </w:r>
     </w:p>
@@ -4826,6 +4887,7 @@
         </w:rPr>
       </w:pPr>
       <w:r>
+        <w:lastRenderedPageBreak/>
         <w:t>[Enter your writing here]</w:t>
       </w:r>
     </w:p>
@@ -4842,76 +4904,14 @@
     <w:p>
       <w:pPr>
         <w:pStyle w:val="VBodyText"/>
-        <w:rPr>
-          <w:i/>
-          <w:iCs/>
-          <w:color w:val="729800" w:themeColor="accent6" w:themeShade="BF"/>
-          <w:szCs w:val="21"/>
-        </w:rPr>
-      </w:pPr>
-      <w:r>
-        <w:rPr>
-          <w:i/>
-          <w:iCs/>
-          <w:color w:val="729800" w:themeColor="accent6" w:themeShade="BF"/>
-          <w:szCs w:val="21"/>
-        </w:rPr>
+      </w:pPr>
+      <w:r>
         <w:t>{</w:t>
       </w:r>
       <w:r>
-        <w:rPr>
-          <w:i/>
-          <w:iCs/>
-          <w:color w:val="729800" w:themeColor="accent6" w:themeShade="BF"/>
-          <w:szCs w:val="21"/>
-        </w:rPr>
-        <w:t xml:space="preserve">Describe the deployment environment - how this feature will be deployed, in the cloud native domain, how to deploy the container, what is the replica set, can this feature be </w:t>
-      </w:r>
-      <w:proofErr w:type="gramStart"/>
-      <w:r>
-        <w:rPr>
-          <w:i/>
-          <w:iCs/>
-          <w:color w:val="729800" w:themeColor="accent6" w:themeShade="BF"/>
-          <w:szCs w:val="21"/>
-        </w:rPr>
-        <w:t xml:space="preserve">deployed </w:t>
-      </w:r>
-      <w:r>
-        <w:rPr>
-          <w:i/>
-          <w:iCs/>
-          <w:color w:val="729800" w:themeColor="accent6" w:themeShade="BF"/>
-          <w:szCs w:val="21"/>
-        </w:rPr>
-        <w:t xml:space="preserve"> </w:t>
-      </w:r>
-      <w:r>
-        <w:rPr>
-          <w:i/>
-          <w:iCs/>
-          <w:color w:val="729800" w:themeColor="accent6" w:themeShade="BF"/>
-          <w:szCs w:val="21"/>
-        </w:rPr>
-        <w:t>on</w:t>
-      </w:r>
-      <w:proofErr w:type="gramEnd"/>
-      <w:r>
-        <w:rPr>
-          <w:i/>
-          <w:iCs/>
-          <w:color w:val="729800" w:themeColor="accent6" w:themeShade="BF"/>
-          <w:szCs w:val="21"/>
-        </w:rPr>
-        <w:t xml:space="preserve"> any platforms</w:t>
-      </w:r>
-      <w:r>
-        <w:rPr>
-          <w:i/>
-          <w:iCs/>
-          <w:color w:val="729800" w:themeColor="accent6" w:themeShade="BF"/>
-          <w:szCs w:val="21"/>
-        </w:rPr>
+        <w:t>Describe the deployment environment - how this feature will be deployed, in the cloud native domain, how to deploy the container, what is the replica set, can this feature be deployed on any platforms</w:t>
+      </w:r>
+      <w:r>
         <w:t>}</w:t>
       </w:r>
     </w:p>
@@ -4955,38 +4955,14 @@
     <w:p>
       <w:pPr>
         <w:pStyle w:val="VBodyText"/>
-        <w:rPr>
-          <w:i/>
-          <w:iCs/>
-          <w:color w:val="729800" w:themeColor="accent6" w:themeShade="BF"/>
-          <w:szCs w:val="21"/>
-        </w:rPr>
-      </w:pPr>
-      <w:r>
-        <w:rPr>
-          <w:i/>
-          <w:iCs/>
-          <w:color w:val="729800" w:themeColor="accent6" w:themeShade="BF"/>
-          <w:szCs w:val="21"/>
-        </w:rPr>
+      </w:pPr>
+      <w:r>
         <w:t>{</w:t>
       </w:r>
       <w:r>
-        <w:rPr>
-          <w:i/>
-          <w:iCs/>
-          <w:color w:val="729800" w:themeColor="accent6" w:themeShade="BF"/>
-          <w:szCs w:val="21"/>
-        </w:rPr>
         <w:t xml:space="preserve">Describe </w:t>
       </w:r>
       <w:r>
-        <w:rPr>
-          <w:i/>
-          <w:iCs/>
-          <w:color w:val="729800" w:themeColor="accent6" w:themeShade="BF"/>
-          <w:szCs w:val="21"/>
-        </w:rPr>
         <w:t>the required backward compatibility versions that should be supported}</w:t>
       </w:r>
     </w:p>
@@ -5008,7 +4984,6 @@
       <w:bookmarkStart w:id="83" w:name="_Toc115602812"/>
       <w:bookmarkStart w:id="84" w:name="_Toc126490377"/>
       <w:r>
-        <w:lastRenderedPageBreak/>
         <w:t>High Level Design</w:t>
       </w:r>
       <w:bookmarkEnd w:id="58"/>
@@ -5059,27 +5034,7 @@
           <w:color w:val="729800" w:themeColor="accent6" w:themeShade="BF"/>
           <w:szCs w:val="21"/>
         </w:rPr>
-        <w:t>{This section should be filled for features which influence the system architecture: e.g. a new server / platform support, multi-</w:t>
-      </w:r>
-      <w:proofErr w:type="gramStart"/>
-      <w:r>
-        <w:rPr>
-          <w:i/>
-          <w:iCs/>
-          <w:color w:val="729800" w:themeColor="accent6" w:themeShade="BF"/>
-          <w:szCs w:val="21"/>
-        </w:rPr>
-        <w:t>site oriented</w:t>
-      </w:r>
-      <w:proofErr w:type="gramEnd"/>
-      <w:r>
-        <w:rPr>
-          <w:i/>
-          <w:iCs/>
-          <w:color w:val="729800" w:themeColor="accent6" w:themeShade="BF"/>
-          <w:szCs w:val="21"/>
-        </w:rPr>
-        <w:t xml:space="preserve"> features, etc.) Use</w:t>
+        <w:t>{This section should be filled for features which influence the system architecture: e.g. a new server / platform support, multi-site oriented features, etc.) Use</w:t>
       </w:r>
       <w:r>
         <w:rPr>
@@ -5211,39 +5166,148 @@
     <w:p>
       <w:pPr>
         <w:pStyle w:val="BodyText"/>
-        <w:rPr>
-          <w:b/>
-          <w:bCs/>
-        </w:rPr>
-      </w:pPr>
-      <w:r>
-        <w:rPr>
-          <w:b/>
-          <w:bCs/>
-        </w:rPr>
-        <w:t>T</w:t>
-      </w:r>
-      <w:r>
-        <w:rPr>
-          <w:b/>
-          <w:bCs/>
-        </w:rPr>
-        <w:t>BD</w:t>
+      </w:pPr>
+      <w:r>
+        <w:t>The following diagram provides a high-level summary of the system’s runtime behavior. Details as the scaling of containerized components are omitted. The goal is to give the reader a basic overview on parallel computation when network packages are propagated.</w:t>
       </w:r>
     </w:p>
     <w:p>
       <w:pPr>
-        <w:rPr>
-          <w:rFonts w:ascii="Arial" w:hAnsi="Arial"/>
-          <w:sz w:val="20"/>
+        <w:pStyle w:val="BodyText"/>
+      </w:pPr>
+      <w:r>
+        <w:lastRenderedPageBreak/>
+        <w:drawing>
+          <wp:inline distT="0" distB="0" distL="0" distR="0" wp14:anchorId="0C1845B3" wp14:editId="37F70B06">
+            <wp:extent cx="5732145" cy="2689860"/>
+            <wp:effectExtent l="0" t="0" r="1905" b="0"/>
+            <wp:docPr id="502333736" name="Picture 1" descr="A diagram of a network&#10;&#10;Description automatically generated"/>
+            <wp:cNvGraphicFramePr>
+              <a:graphicFrameLocks xmlns:a="http://schemas.openxmlformats.org/drawingml/2006/main" noChangeAspect="1"/>
+            </wp:cNvGraphicFramePr>
+            <a:graphic xmlns:a="http://schemas.openxmlformats.org/drawingml/2006/main">
+              <a:graphicData uri="http://schemas.openxmlformats.org/drawingml/2006/picture">
+                <pic:pic xmlns:pic="http://schemas.openxmlformats.org/drawingml/2006/picture">
+                  <pic:nvPicPr>
+                    <pic:cNvPr id="502333736" name="Picture 1" descr="A diagram of a network&#10;&#10;Description automatically generated"/>
+                    <pic:cNvPicPr/>
+                  </pic:nvPicPr>
+                  <pic:blipFill>
+                    <a:blip r:embed="rId18"/>
+                    <a:stretch>
+                      <a:fillRect/>
+                    </a:stretch>
+                  </pic:blipFill>
+                  <pic:spPr>
+                    <a:xfrm>
+                      <a:off x="0" y="0"/>
+                      <a:ext cx="5732145" cy="2689860"/>
+                    </a:xfrm>
+                    <a:prstGeom prst="rect">
+                      <a:avLst/>
+                    </a:prstGeom>
+                  </pic:spPr>
+                </pic:pic>
+              </a:graphicData>
+            </a:graphic>
+          </wp:inline>
+        </w:drawing>
+      </w:r>
+    </w:p>
+    <w:p>
+      <w:pPr>
+        <w:rPr>
           <w:u w:val="single"/>
         </w:rPr>
       </w:pPr>
-      <w:r>
+    </w:p>
+    <w:p>
+      <w:pPr>
         <w:rPr>
           <w:u w:val="single"/>
         </w:rPr>
-        <w:br w:type="page"/>
+      </w:pPr>
+      <w:proofErr w:type="spellStart"/>
+      <w:r>
+        <w:rPr>
+          <w:u w:val="single"/>
+        </w:rPr>
+        <w:t>Scalinq</w:t>
+      </w:r>
+      <w:proofErr w:type="spellEnd"/>
+      <w:r>
+        <w:rPr>
+          <w:u w:val="single"/>
+        </w:rPr>
+        <w:t xml:space="preserve"> of Traffic decoder</w:t>
+      </w:r>
+    </w:p>
+    <w:p>
+      <w:pPr>
+        <w:pStyle w:val="BodyText"/>
+      </w:pPr>
+      <w:r>
+        <w:t xml:space="preserve">The traffic decoder scales </w:t>
+      </w:r>
+      <w:r>
+        <w:t xml:space="preserve">horizontally </w:t>
+      </w:r>
+      <w:r>
+        <w:t xml:space="preserve">to incorporate </w:t>
+      </w:r>
+      <w:r>
+        <w:t xml:space="preserve">for </w:t>
+      </w:r>
+      <w:r>
+        <w:t>high network traffic on the Intercepting Proxy. The Network Traffic Decoder is containerized.</w:t>
+      </w:r>
+    </w:p>
+    <w:p>
+      <w:pPr>
+        <w:pStyle w:val="BodyText"/>
+      </w:pPr>
+      <w:r>
+        <w:t>Up-scale criteria: a new container is launched when one container has an average CPU load of &gt;50% for more than 5 minutes.</w:t>
+      </w:r>
+    </w:p>
+    <w:p>
+      <w:pPr>
+        <w:pStyle w:val="BodyText"/>
+      </w:pPr>
+      <w:r>
+        <w:t>Down-scale criteria: When all running instances have an average CPU load of &lt;30% then one instance is terminated, one instance always remains active.</w:t>
+      </w:r>
+    </w:p>
+    <w:p>
+      <w:pPr>
+        <w:rPr>
+          <w:u w:val="single"/>
+        </w:rPr>
+      </w:pPr>
+      <w:r>
+        <w:rPr>
+          <w:u w:val="single"/>
+        </w:rPr>
+        <w:t>Scaling of Sensor processing</w:t>
+      </w:r>
+    </w:p>
+    <w:p>
+      <w:pPr>
+        <w:pStyle w:val="BodyText"/>
+      </w:pPr>
+      <w:r>
+        <w:t xml:space="preserve">Sensors are processed by the Sensor Processor component. Each component can process multiple sensors. The Sensor Processor is containerized and is scaled horizontally when the demand is high. When a new Sensor Processor container is launched the container that fulfilled the upscale criteria </w:t>
+      </w:r>
+      <w:r>
+        <w:t>transfers one or multiple sensors to the newly launched Sensor Processor. Each sensor captures it’s CPU utilization, this metric is used to transfer sensors. The goal is to reach an equal utilization of the source and the newly spawned Sensor Processor.</w:t>
+      </w:r>
+    </w:p>
+    <w:p>
+      <w:pPr>
+        <w:pStyle w:val="BodyText"/>
+      </w:pPr>
+      <w:r>
+        <w:t xml:space="preserve">Up-scale criteria: </w:t>
       </w:r>
     </w:p>
     <w:p>
@@ -5285,7 +5349,7 @@
                     </pic:cNvPicPr>
                   </pic:nvPicPr>
                   <pic:blipFill>
-                    <a:blip r:embed="rId16">
+                    <a:blip r:embed="rId19">
                       <a:extLst>
                         <a:ext uri="{28A0092B-C50C-407E-A947-70E740481C1C}">
                           <a14:useLocalDpi xmlns:a14="http://schemas.microsoft.com/office/drawing/2010/main" val="0"/>
@@ -5647,62 +5711,16 @@
     <w:p>
       <w:pPr>
         <w:pStyle w:val="VBodyText"/>
-        <w:rPr>
-          <w:i/>
-          <w:iCs/>
-          <w:color w:val="729800" w:themeColor="accent6" w:themeShade="BF"/>
-          <w:szCs w:val="21"/>
-        </w:rPr>
-      </w:pPr>
-      <w:r>
-        <w:rPr>
-          <w:i/>
-          <w:iCs/>
-          <w:color w:val="729800" w:themeColor="accent6" w:themeShade="BF"/>
-          <w:szCs w:val="21"/>
-        </w:rPr>
-        <w:t xml:space="preserve">{Describe how to upgrade older version of the system to support the deployment of this feature. What components needs to be </w:t>
-      </w:r>
-      <w:proofErr w:type="gramStart"/>
-      <w:r>
-        <w:rPr>
-          <w:i/>
-          <w:iCs/>
-          <w:color w:val="729800" w:themeColor="accent6" w:themeShade="BF"/>
-          <w:szCs w:val="21"/>
-        </w:rPr>
-        <w:t>upgrade,</w:t>
-      </w:r>
-      <w:proofErr w:type="gramEnd"/>
-      <w:r>
-        <w:rPr>
-          <w:i/>
-          <w:iCs/>
-          <w:color w:val="729800" w:themeColor="accent6" w:themeShade="BF"/>
-          <w:szCs w:val="21"/>
-        </w:rPr>
-        <w:t xml:space="preserve"> what kind of dependencies exits. Do we need to </w:t>
+      </w:pPr>
+      <w:r>
+        <w:t xml:space="preserve">{Describe how to upgrade older version of the system to support the deployment of this feature. What components needs to be upgrade, what kind of dependencies exits. Do we need to </w:t>
       </w:r>
       <w:proofErr w:type="spellStart"/>
-      <w:proofErr w:type="gramStart"/>
-      <w:r>
-        <w:rPr>
-          <w:i/>
-          <w:iCs/>
-          <w:color w:val="729800" w:themeColor="accent6" w:themeShade="BF"/>
-          <w:szCs w:val="21"/>
-        </w:rPr>
+      <w:r>
         <w:t>under go</w:t>
       </w:r>
       <w:proofErr w:type="spellEnd"/>
-      <w:proofErr w:type="gramEnd"/>
-      <w:r>
-        <w:rPr>
-          <w:i/>
-          <w:iCs/>
-          <w:color w:val="729800" w:themeColor="accent6" w:themeShade="BF"/>
-          <w:szCs w:val="21"/>
-        </w:rPr>
+      <w:r>
         <w:t xml:space="preserve"> DB migration, or schema changes} </w:t>
       </w:r>
     </w:p>
@@ -5743,7 +5761,7 @@
         </w:rPr>
       </w:pPr>
       <w:r>
-        <w:t>[Enter your writing here]</w:t>
+        <w:t>Todo: Add design decisions</w:t>
       </w:r>
     </w:p>
     <w:p>
@@ -5860,19 +5878,8 @@
           <w:color w:val="729800" w:themeColor="accent6" w:themeShade="BF"/>
           <w:szCs w:val="21"/>
         </w:rPr>
-        <w:t xml:space="preserve">{Insert the work plan time estimation for development after HLD </w:t>
-      </w:r>
-      <w:proofErr w:type="gramStart"/>
-      <w:r>
-        <w:rPr>
-          <w:i/>
-          <w:iCs/>
-          <w:color w:val="729800" w:themeColor="accent6" w:themeShade="BF"/>
-          <w:szCs w:val="21"/>
-        </w:rPr>
-        <w:t>writing }</w:t>
-      </w:r>
-      <w:proofErr w:type="gramEnd"/>
+        <w:t>{Insert the work plan time estimation for development after HLD writing }</w:t>
+      </w:r>
     </w:p>
     <w:tbl>
       <w:tblPr>
@@ -6000,19 +6007,8 @@
           <w:color w:val="729800" w:themeColor="accent6" w:themeShade="BF"/>
           <w:szCs w:val="21"/>
         </w:rPr>
-        <w:t xml:space="preserve">{Insert the work plan time estimation for development after this FRS </w:t>
-      </w:r>
-      <w:proofErr w:type="gramStart"/>
-      <w:r>
-        <w:rPr>
-          <w:i/>
-          <w:iCs/>
-          <w:color w:val="729800" w:themeColor="accent6" w:themeShade="BF"/>
-          <w:szCs w:val="21"/>
-        </w:rPr>
-        <w:t>review }</w:t>
-      </w:r>
-      <w:proofErr w:type="gramEnd"/>
+        <w:t>{Insert the work plan time estimation for development after this FRS review }</w:t>
+      </w:r>
     </w:p>
     <w:p>
       <w:pPr>
@@ -6108,27 +6104,7 @@
           <w:color w:val="729800" w:themeColor="accent6" w:themeShade="BF"/>
           <w:szCs w:val="21"/>
         </w:rPr>
-        <w:t xml:space="preserve">{For each risk, specify the resolution method (i.e., how to minimize the risk, </w:t>
-      </w:r>
-      <w:proofErr w:type="gramStart"/>
-      <w:r>
-        <w:rPr>
-          <w:i/>
-          <w:iCs/>
-          <w:color w:val="729800" w:themeColor="accent6" w:themeShade="BF"/>
-          <w:szCs w:val="21"/>
-        </w:rPr>
-        <w:t>and  are</w:t>
-      </w:r>
-      <w:proofErr w:type="gramEnd"/>
-      <w:r>
-        <w:rPr>
-          <w:i/>
-          <w:iCs/>
-          <w:color w:val="729800" w:themeColor="accent6" w:themeShade="BF"/>
-          <w:szCs w:val="21"/>
-        </w:rPr>
-        <w:t xml:space="preserve"> there ways to minimize the “damage” of the risk if it materializes)}</w:t>
+        <w:t>{For each risk, specify the resolution method (i.e., how to minimize the risk, and  are there ways to minimize the “damage” of the risk if it materializes)}</w:t>
       </w:r>
     </w:p>
     <w:p>
@@ -6448,8 +6424,8 @@
       </w:pPr>
     </w:p>
     <w:sectPr>
-      <w:headerReference w:type="default" r:id="rId17"/>
-      <w:footerReference w:type="default" r:id="rId18"/>
+      <w:headerReference w:type="default" r:id="rId20"/>
+      <w:footerReference w:type="default" r:id="rId21"/>
       <w:pgSz w:w="11907" w:h="16839" w:code="9"/>
       <w:pgMar w:top="1728" w:right="1440" w:bottom="1440" w:left="1440" w:header="567" w:footer="288" w:gutter="0"/>
       <w:pgNumType w:start="1"/>
@@ -15607,12 +15583,11 @@
     <w:link w:val="VBodyTextChar"/>
     <w:autoRedefine/>
     <w:qFormat/>
-    <w:rsid w:val="00C232EC"/>
+    <w:rsid w:val="00E12B98"/>
     <w:pPr>
       <w:widowControl w:val="0"/>
       <w:suppressAutoHyphens w:val="0"/>
       <w:spacing w:line="276" w:lineRule="auto"/>
-      <w:jc w:val="both"/>
     </w:pPr>
     <w:rPr>
       <w:rFonts w:ascii="Calibri" w:eastAsia="Calibri" w:hAnsi="Calibri"/>
@@ -15656,7 +15631,7 @@
   <w:style w:type="character" w:customStyle="1" w:styleId="VBodyTextChar">
     <w:name w:val="V Body Text Char"/>
     <w:link w:val="VBodyText"/>
-    <w:rsid w:val="00C232EC"/>
+    <w:rsid w:val="00E12B98"/>
     <w:rPr>
       <w:rFonts w:ascii="Calibri" w:eastAsia="Calibri" w:hAnsi="Calibri"/>
       <w:sz w:val="22"/>
@@ -17957,7 +17932,6 @@
   </w:font>
   <w:font w:name="DengXian Light">
     <w:altName w:val="等线 Light"/>
-    <w:panose1 w:val="02010600030101010101"/>
     <w:charset w:val="86"/>
     <w:family w:val="auto"/>
     <w:pitch w:val="variable"/>
@@ -17993,8 +17967,15 @@
     <w:rsid w:val="001562F3"/>
     <w:rsid w:val="001B7E74"/>
     <w:rsid w:val="0020696B"/>
+    <w:rsid w:val="00326076"/>
+    <w:rsid w:val="003D35E0"/>
     <w:rsid w:val="00563813"/>
+    <w:rsid w:val="005D10C6"/>
+    <w:rsid w:val="005F0FE2"/>
+    <w:rsid w:val="00674DBE"/>
+    <w:rsid w:val="007064E2"/>
     <w:rsid w:val="00804559"/>
+    <w:rsid w:val="0090417A"/>
     <w:rsid w:val="00A02310"/>
     <w:rsid w:val="00A07EA5"/>
     <w:rsid w:val="00A10D4E"/>
@@ -18003,6 +17984,7 @@
     <w:rsid w:val="00C8028C"/>
     <w:rsid w:val="00C85952"/>
     <w:rsid w:val="00CD3CB7"/>
+    <w:rsid w:val="00CF74BF"/>
     <w:rsid w:val="00F70542"/>
   </w:rsids>
   <m:mathPr>
@@ -18020,7 +18002,7 @@
   </m:mathPr>
   <w:themeFontLang w:val="en-US" w:eastAsia="zh-CN" w:bidi="he-IL"/>
   <w:clrSchemeMapping w:bg1="light1" w:t1="dark1" w:bg2="light2" w:t2="dark2" w:accent1="accent1" w:accent2="accent2" w:accent3="accent3" w:accent4="accent4" w:accent5="accent5" w:accent6="accent6" w:hyperlink="hyperlink" w:followedHyperlink="followedHyperlink"/>
-  <w:decimalSymbol w:val="."/>
+  <w:decimalSymbol w:val=","/>
   <w:listSeparator w:val=","/>
   <w15:chartTrackingRefBased/>
 </w:settings>
@@ -18752,57 +18734,6 @@
 </file>
 
 <file path=customXml/item1.xml><?xml version="1.0" encoding="utf-8"?>
-<SmartDocs xmlns="http://www.thirtysix.net/smartdocs/documentInfo">
-  <Version>2014.1.7.0</Version>
-</SmartDocs>
-</file>
-
-<file path=customXml/item2.xml><?xml version="1.0" encoding="utf-8"?>
-<ReusableVariables xmlns="http://www.thirtysix.net/smartdocs/reusableVariables">
-  <ReusableVariable xmlns="http://www.thirtysix.net/smartdocs/reusableVariables">
-    <Guid>435cf351-1392-4610-8961-e63ef6573cb6</Guid>
-    <Name>Customer Name</Name>
-    <Value/>
-    <ValueSource>Text</ValueSource>
-    <IsLocked>False</IsLocked>
-    <IsMultipleLines>False</IsMultipleLines>
-    <Binding>
-      <RepositoryID>Proposal Content</RepositoryID>
-      <RepositoryName>Proposal Content</RepositoryName>
-      <ListItemID>1</ListItemID>
-      <ListItemGuid>bf2d6750-b778-4e97-b5dd-5c17abca0a0e</ListItemGuid>
-      <SmartDocsID>SDOC-176705</SmartDocsID>
-    </Binding>
-  </ReusableVariable>
-</ReusableVariables>
-</file>
-
-<file path=customXml/item3.xml><?xml version="1.0" encoding="utf-8"?>
-<b:Sources xmlns:b="http://schemas.openxmlformats.org/officeDocument/2006/bibliography" xmlns="http://schemas.openxmlformats.org/officeDocument/2006/bibliography" SelectedStyle="\APA.XSL" StyleName="APA"/>
-</file>
-
-<file path=customXml/item4.xml><?xml version="1.0" encoding="utf-8"?>
-<?mso-contentType ?>
-<FormTemplates xmlns="http://schemas.microsoft.com/sharepoint/v3/contenttype/forms">
-  <Display>DocumentLibraryForm</Display>
-  <Edit>DocumentLibraryForm</Edit>
-  <New>DocumentLibraryForm</New>
-</FormTemplates>
-</file>
-
-<file path=customXml/item5.xml><?xml version="1.0" encoding="utf-8"?>
-<p:properties xmlns:p="http://schemas.microsoft.com/office/2006/metadata/properties" xmlns:xsi="http://www.w3.org/2001/XMLSchema-instance" xmlns:pc="http://schemas.microsoft.com/office/infopath/2007/PartnerControls">
-  <documentManagement>
-    <Asset_x0020_Type xmlns="aa441917-1175-4021-b9fd-482000b8cbec">MS Word Templates</Asset_x0020_Type>
-    <IconOverlay xmlns="http://schemas.microsoft.com/sharepoint/v4" xsi:nil="true"/>
-    <Year xmlns="aa441917-1175-4021-b9fd-482000b8cbec">
-      <Value>2018</Value>
-    </Year>
-  </documentManagement>
-</p:properties>
-</file>
-
-<file path=customXml/item6.xml><?xml version="1.0" encoding="utf-8"?>
 <ct:contentTypeSchema xmlns:ct="http://schemas.microsoft.com/office/2006/metadata/contentType" xmlns:ma="http://schemas.microsoft.com/office/2006/metadata/properties/metaAttributes" ct:_="" ma:_="" ma:contentTypeName="Document" ma:contentTypeID="0x01010052449E0226D72C4EA871ED8E19223534" ma:contentTypeVersion="4" ma:contentTypeDescription="Create a new document." ma:contentTypeScope="" ma:versionID="1313dcde659d21ff17227086e988ba77">
   <xsd:schema xmlns:xsd="http://www.w3.org/2001/XMLSchema" xmlns:xs="http://www.w3.org/2001/XMLSchema" xmlns:p="http://schemas.microsoft.com/office/2006/metadata/properties" xmlns:ns2="aa441917-1175-4021-b9fd-482000b8cbec" xmlns:ns3="http://schemas.microsoft.com/sharepoint/v4" targetNamespace="http://schemas.microsoft.com/office/2006/metadata/properties" ma:root="true" ma:fieldsID="f1a2e8fe808e07408f9101993edde782" ns2:_="" ns3:_="">
     <xsd:import namespace="aa441917-1175-4021-b9fd-482000b8cbec"/>
@@ -18977,18 +18908,80 @@
 </ct:contentTypeSchema>
 </file>
 
+<file path=customXml/item2.xml><?xml version="1.0" encoding="utf-8"?>
+<SmartDocs xmlns="http://www.thirtysix.net/smartdocs/documentInfo">
+  <Version>2014.1.7.0</Version>
+</SmartDocs>
+</file>
+
+<file path=customXml/item3.xml><?xml version="1.0" encoding="utf-8"?>
+<b:Sources xmlns:b="http://schemas.openxmlformats.org/officeDocument/2006/bibliography" xmlns="http://schemas.openxmlformats.org/officeDocument/2006/bibliography" SelectedStyle="\APA.XSL" StyleName="APA"/>
+</file>
+
+<file path=customXml/item4.xml><?xml version="1.0" encoding="utf-8"?>
+<?mso-contentType ?>
+<FormTemplates xmlns="http://schemas.microsoft.com/sharepoint/v3/contenttype/forms">
+  <Display>DocumentLibraryForm</Display>
+  <Edit>DocumentLibraryForm</Edit>
+  <New>DocumentLibraryForm</New>
+</FormTemplates>
+</file>
+
+<file path=customXml/item5.xml><?xml version="1.0" encoding="utf-8"?>
+<p:properties xmlns:p="http://schemas.microsoft.com/office/2006/metadata/properties" xmlns:xsi="http://www.w3.org/2001/XMLSchema-instance" xmlns:pc="http://schemas.microsoft.com/office/infopath/2007/PartnerControls">
+  <documentManagement>
+    <Asset_x0020_Type xmlns="aa441917-1175-4021-b9fd-482000b8cbec">MS Word Templates</Asset_x0020_Type>
+    <IconOverlay xmlns="http://schemas.microsoft.com/sharepoint/v4" xsi:nil="true"/>
+    <Year xmlns="aa441917-1175-4021-b9fd-482000b8cbec">
+      <Value>2018</Value>
+    </Year>
+  </documentManagement>
+</p:properties>
+</file>
+
+<file path=customXml/item6.xml><?xml version="1.0" encoding="utf-8"?>
+<ReusableVariables xmlns="http://www.thirtysix.net/smartdocs/reusableVariables">
+  <ReusableVariable xmlns="http://www.thirtysix.net/smartdocs/reusableVariables">
+    <Guid>435cf351-1392-4610-8961-e63ef6573cb6</Guid>
+    <Name>Customer Name</Name>
+    <Value/>
+    <ValueSource>Text</ValueSource>
+    <IsLocked>False</IsLocked>
+    <IsMultipleLines>False</IsMultipleLines>
+    <Binding>
+      <RepositoryID>Proposal Content</RepositoryID>
+      <RepositoryName>Proposal Content</RepositoryName>
+      <ListItemID>1</ListItemID>
+      <ListItemGuid>bf2d6750-b778-4e97-b5dd-5c17abca0a0e</ListItemGuid>
+      <SmartDocsID>SDOC-176705</SmartDocsID>
+    </Binding>
+  </ReusableVariable>
+</ReusableVariables>
+</file>
+
 <file path=customXml/itemProps1.xml><?xml version="1.0" encoding="utf-8"?>
-<ds:datastoreItem xmlns:ds="http://schemas.openxmlformats.org/officeDocument/2006/customXml" ds:itemID="{95B631E7-5C57-4B46-8AA6-CF5EA57113AC}">
+<ds:datastoreItem xmlns:ds="http://schemas.openxmlformats.org/officeDocument/2006/customXml" ds:itemID="{464B33F9-2477-4472-9513-8D13FBD0FEF2}">
   <ds:schemaRefs>
-    <ds:schemaRef ds:uri="http://www.thirtysix.net/smartdocs/documentInfo"/>
+    <ds:schemaRef ds:uri="http://schemas.microsoft.com/office/2006/metadata/contentType"/>
+    <ds:schemaRef ds:uri="http://schemas.microsoft.com/office/2006/metadata/properties/metaAttributes"/>
+    <ds:schemaRef ds:uri="http://www.w3.org/2001/XMLSchema"/>
+    <ds:schemaRef ds:uri="http://schemas.microsoft.com/office/2006/metadata/properties"/>
+    <ds:schemaRef ds:uri="aa441917-1175-4021-b9fd-482000b8cbec"/>
+    <ds:schemaRef ds:uri="http://schemas.microsoft.com/sharepoint/v4"/>
+    <ds:schemaRef ds:uri="http://schemas.microsoft.com/office/2006/documentManagement/types"/>
+    <ds:schemaRef ds:uri="http://schemas.microsoft.com/office/infopath/2007/PartnerControls"/>
+    <ds:schemaRef ds:uri="http://schemas.openxmlformats.org/package/2006/metadata/core-properties"/>
+    <ds:schemaRef ds:uri="http://purl.org/dc/elements/1.1/"/>
+    <ds:schemaRef ds:uri="http://purl.org/dc/terms/"/>
+    <ds:schemaRef ds:uri="http://schemas.microsoft.com/internal/obd"/>
   </ds:schemaRefs>
 </ds:datastoreItem>
 </file>
 
 <file path=customXml/itemProps2.xml><?xml version="1.0" encoding="utf-8"?>
-<ds:datastoreItem xmlns:ds="http://schemas.openxmlformats.org/officeDocument/2006/customXml" ds:itemID="{A7918E43-5825-446A-A756-ADC00F3BAC20}">
+<ds:datastoreItem xmlns:ds="http://schemas.openxmlformats.org/officeDocument/2006/customXml" ds:itemID="{95B631E7-5C57-4B46-8AA6-CF5EA57113AC}">
   <ds:schemaRefs>
-    <ds:schemaRef ds:uri="http://www.thirtysix.net/smartdocs/reusableVariables"/>
+    <ds:schemaRef ds:uri="http://www.thirtysix.net/smartdocs/documentInfo"/>
   </ds:schemaRefs>
 </ds:datastoreItem>
 </file>
@@ -19021,20 +19014,9 @@
 </file>
 
 <file path=customXml/itemProps6.xml><?xml version="1.0" encoding="utf-8"?>
-<ds:datastoreItem xmlns:ds="http://schemas.openxmlformats.org/officeDocument/2006/customXml" ds:itemID="{464B33F9-2477-4472-9513-8D13FBD0FEF2}">
+<ds:datastoreItem xmlns:ds="http://schemas.openxmlformats.org/officeDocument/2006/customXml" ds:itemID="{A7918E43-5825-446A-A756-ADC00F3BAC20}">
   <ds:schemaRefs>
-    <ds:schemaRef ds:uri="http://schemas.microsoft.com/office/2006/metadata/contentType"/>
-    <ds:schemaRef ds:uri="http://schemas.microsoft.com/office/2006/metadata/properties/metaAttributes"/>
-    <ds:schemaRef ds:uri="http://www.w3.org/2001/XMLSchema"/>
-    <ds:schemaRef ds:uri="http://schemas.microsoft.com/office/2006/metadata/properties"/>
-    <ds:schemaRef ds:uri="aa441917-1175-4021-b9fd-482000b8cbec"/>
-    <ds:schemaRef ds:uri="http://schemas.microsoft.com/sharepoint/v4"/>
-    <ds:schemaRef ds:uri="http://schemas.microsoft.com/office/2006/documentManagement/types"/>
-    <ds:schemaRef ds:uri="http://schemas.microsoft.com/office/infopath/2007/PartnerControls"/>
-    <ds:schemaRef ds:uri="http://schemas.openxmlformats.org/package/2006/metadata/core-properties"/>
-    <ds:schemaRef ds:uri="http://purl.org/dc/elements/1.1/"/>
-    <ds:schemaRef ds:uri="http://purl.org/dc/terms/"/>
-    <ds:schemaRef ds:uri="http://schemas.microsoft.com/internal/obd"/>
+    <ds:schemaRef ds:uri="http://www.thirtysix.net/smartdocs/reusableVariables"/>
   </ds:schemaRefs>
 </ds:datastoreItem>
 </file>
</xml_diff>

<commit_message>
Added Physical View to diagram
</commit_message>
<xml_diff>
--- a/Architecture_HLD.docx
+++ b/Architecture_HLD.docx
@@ -5176,6 +5176,9 @@
         <w:pStyle w:val="BodyText"/>
       </w:pPr>
       <w:r>
+        <w:rPr>
+          <w:noProof/>
+        </w:rPr>
         <w:lastRenderedPageBreak/>
         <w:drawing>
           <wp:inline distT="0" distB="0" distL="0" distR="0" wp14:anchorId="0C1845B3" wp14:editId="37F70B06">
@@ -5253,10 +5256,13 @@
         <w:t xml:space="preserve">horizontally </w:t>
       </w:r>
       <w:r>
-        <w:t xml:space="preserve">to incorporate </w:t>
-      </w:r>
-      <w:r>
-        <w:t xml:space="preserve">for </w:t>
+        <w:t xml:space="preserve">to </w:t>
+      </w:r>
+      <w:r>
+        <w:t>incorporate</w:t>
+      </w:r>
+      <w:r>
+        <w:t xml:space="preserve"> </w:t>
       </w:r>
       <w:r>
         <w:t>high network traffic on the Intercepting Proxy. The Network Traffic Decoder is containerized.</w:t>
@@ -5267,7 +5273,13 @@
         <w:pStyle w:val="BodyText"/>
       </w:pPr>
       <w:r>
-        <w:t>Up-scale criteria: a new container is launched when one container has an average CPU load of &gt;50% for more than 5 minutes.</w:t>
+        <w:t xml:space="preserve">Up-scale criteria: a new </w:t>
+      </w:r>
+      <w:r>
+        <w:t>node</w:t>
+      </w:r>
+      <w:r>
+        <w:t xml:space="preserve"> is launched when one container has an average CPU load of &gt;50% for more than 5 minutes.</w:t>
       </w:r>
     </w:p>
     <w:p>
@@ -5299,7 +5311,13 @@
         <w:t xml:space="preserve">Sensors are processed by the Sensor Processor component. Each component can process multiple sensors. The Sensor Processor is containerized and is scaled horizontally when the demand is high. When a new Sensor Processor container is launched the container that fulfilled the upscale criteria </w:t>
       </w:r>
       <w:r>
-        <w:t>transfers one or multiple sensors to the newly launched Sensor Processor. Each sensor captures it’s CPU utilization, this metric is used to transfer sensors. The goal is to reach an equal utilization of the source and the newly spawned Sensor Processor.</w:t>
+        <w:t xml:space="preserve">transfers one or multiple sensors to the newly launched Sensor Processor. Each sensor captures </w:t>
+      </w:r>
+      <w:r>
+        <w:t>its</w:t>
+      </w:r>
+      <w:r>
+        <w:t xml:space="preserve"> CPU utilization, this metric is used to transfer sensors. The goal is to reach an equal utilization of the source and the newly spawned Sensor Processor.</w:t>
       </w:r>
     </w:p>
     <w:p>
@@ -5309,28 +5327,70 @@
       <w:r>
         <w:t xml:space="preserve">Up-scale criteria: </w:t>
       </w:r>
+      <w:r>
+        <w:t xml:space="preserve">A new node is launched when </w:t>
+      </w:r>
+      <w:r>
+        <w:t xml:space="preserve">an existing </w:t>
+      </w:r>
+      <w:r>
+        <w:t>node has a</w:t>
+      </w:r>
+      <w:r>
+        <w:t>n average</w:t>
+      </w:r>
+      <w:r>
+        <w:t xml:space="preserve"> CPU load above 50%</w:t>
+      </w:r>
+      <w:r>
+        <w:t xml:space="preserve"> for more then 5min. The newly launched node receives sensors from the source node so that the expected CPU load is balanced as much as possible. When a node only contains one sensor and has a CPU load above 50% then a warning is audited.</w:t>
+      </w:r>
     </w:p>
     <w:p>
       <w:pPr>
         <w:pStyle w:val="BodyText"/>
-        <w:rPr>
-          <w:i/>
-          <w:iCs/>
-          <w:color w:val="729800" w:themeColor="accent6" w:themeShade="BF"/>
-          <w:szCs w:val="21"/>
-        </w:rPr>
-      </w:pPr>
-      <w:r>
+      </w:pPr>
+      <w:r>
+        <w:t>Down-scale criteria: When all running instances have an average CPU load of &lt;30% and at least three nodes are running then one node is terminated and the sensors running on that node are distributed among the remaining nodes so that the expected system utilization is balanced as much as possible.</w:t>
+      </w:r>
+    </w:p>
+    <w:p>
+      <w:pPr>
+        <w:pStyle w:val="BodyText"/>
         <w:rPr>
           <w:u w:val="single"/>
         </w:rPr>
+      </w:pPr>
+      <w:r>
+        <w:rPr>
+          <w:u w:val="single"/>
+        </w:rPr>
+        <w:t>Development</w:t>
+      </w:r>
+    </w:p>
+    <w:p>
+      <w:pPr>
+        <w:pStyle w:val="BodyText"/>
+      </w:pPr>
+      <w:r>
+        <w:t>The</w:t>
+      </w:r>
+      <w:r>
+        <w:t xml:space="preserve"> development view gives an overview on the components that exist in the ecosystem of the system.</w:t>
+      </w:r>
+    </w:p>
+    <w:p>
+      <w:pPr>
+        <w:pStyle w:val="BodyText"/>
+        <w:rPr>
+          <w:u w:val="single"/>
+        </w:rPr>
+      </w:pPr>
+      <w:r>
+        <w:rPr>
+          <w:noProof/>
+        </w:rPr>
         <w:lastRenderedPageBreak/>
-        <w:t>Development</w:t>
-      </w:r>
-      <w:r>
-        <w:rPr>
-          <w:noProof/>
-        </w:rPr>
         <w:drawing>
           <wp:inline distT="0" distB="0" distL="0" distR="0" wp14:anchorId="227D5FC3" wp14:editId="33C717E8">
             <wp:extent cx="5175463" cy="8098971"/>
@@ -5383,6 +5443,28 @@
     </w:p>
     <w:p>
       <w:pPr>
+        <w:pStyle w:val="BodyText"/>
+        <w:rPr>
+          <w:u w:val="single"/>
+        </w:rPr>
+      </w:pPr>
+      <w:r>
+        <w:rPr>
+          <w:u w:val="single"/>
+        </w:rPr>
+        <w:t>Physical View</w:t>
+      </w:r>
+    </w:p>
+    <w:p>
+      <w:pPr>
+        <w:pStyle w:val="BodyText"/>
+        <w:rPr>
+          <w:u w:val="single"/>
+        </w:rPr>
+      </w:pPr>
+    </w:p>
+    <w:p>
+      <w:pPr>
         <w:pStyle w:val="VH2"/>
         <w:rPr>
           <w:color w:val="000080"/>
@@ -5528,6 +5610,14 @@
     <w:p>
       <w:pPr>
         <w:pStyle w:val="BodyText"/>
+      </w:pPr>
+      <w:r>
+        <w:t>This section defines the interfaces of the components that independently act in the system. It describes each component’s input and outputs and a description of its internal processing.</w:t>
+      </w:r>
+    </w:p>
+    <w:p>
+      <w:pPr>
+        <w:pStyle w:val="BodyText"/>
         <w:rPr>
           <w:i/>
           <w:iCs/>
@@ -5535,9 +5625,6 @@
           <w:szCs w:val="21"/>
         </w:rPr>
       </w:pPr>
-      <w:r>
-        <w:t>[Enter your writing here]</w:t>
-      </w:r>
     </w:p>
     <w:p>
       <w:pPr>
@@ -17979,11 +18066,13 @@
     <w:rsid w:val="00A02310"/>
     <w:rsid w:val="00A07EA5"/>
     <w:rsid w:val="00A10D4E"/>
+    <w:rsid w:val="00A516B4"/>
     <w:rsid w:val="00B97082"/>
     <w:rsid w:val="00C06B4B"/>
     <w:rsid w:val="00C8028C"/>
     <w:rsid w:val="00C85952"/>
     <w:rsid w:val="00CD3CB7"/>
+    <w:rsid w:val="00CD5EB2"/>
     <w:rsid w:val="00CF74BF"/>
     <w:rsid w:val="00F70542"/>
   </w:rsids>
@@ -18734,6 +18823,26 @@
 </file>
 
 <file path=customXml/item1.xml><?xml version="1.0" encoding="utf-8"?>
+<ReusableVariables xmlns="http://www.thirtysix.net/smartdocs/reusableVariables">
+  <ReusableVariable xmlns="http://www.thirtysix.net/smartdocs/reusableVariables">
+    <Guid>435cf351-1392-4610-8961-e63ef6573cb6</Guid>
+    <Name>Customer Name</Name>
+    <Value/>
+    <ValueSource>Text</ValueSource>
+    <IsLocked>False</IsLocked>
+    <IsMultipleLines>False</IsMultipleLines>
+    <Binding>
+      <RepositoryID>Proposal Content</RepositoryID>
+      <RepositoryName>Proposal Content</RepositoryName>
+      <ListItemID>1</ListItemID>
+      <ListItemGuid>bf2d6750-b778-4e97-b5dd-5c17abca0a0e</ListItemGuid>
+      <SmartDocsID>SDOC-176705</SmartDocsID>
+    </Binding>
+  </ReusableVariable>
+</ReusableVariables>
+</file>
+
+<file path=customXml/item2.xml><?xml version="1.0" encoding="utf-8"?>
 <ct:contentTypeSchema xmlns:ct="http://schemas.microsoft.com/office/2006/metadata/contentType" xmlns:ma="http://schemas.microsoft.com/office/2006/metadata/properties/metaAttributes" ct:_="" ma:_="" ma:contentTypeName="Document" ma:contentTypeID="0x01010052449E0226D72C4EA871ED8E19223534" ma:contentTypeVersion="4" ma:contentTypeDescription="Create a new document." ma:contentTypeScope="" ma:versionID="1313dcde659d21ff17227086e988ba77">
   <xsd:schema xmlns:xsd="http://www.w3.org/2001/XMLSchema" xmlns:xs="http://www.w3.org/2001/XMLSchema" xmlns:p="http://schemas.microsoft.com/office/2006/metadata/properties" xmlns:ns2="aa441917-1175-4021-b9fd-482000b8cbec" xmlns:ns3="http://schemas.microsoft.com/sharepoint/v4" targetNamespace="http://schemas.microsoft.com/office/2006/metadata/properties" ma:root="true" ma:fieldsID="f1a2e8fe808e07408f9101993edde782" ns2:_="" ns3:_="">
     <xsd:import namespace="aa441917-1175-4021-b9fd-482000b8cbec"/>
@@ -18908,14 +19017,16 @@
 </ct:contentTypeSchema>
 </file>
 
-<file path=customXml/item2.xml><?xml version="1.0" encoding="utf-8"?>
-<SmartDocs xmlns="http://www.thirtysix.net/smartdocs/documentInfo">
-  <Version>2014.1.7.0</Version>
-</SmartDocs>
-</file>
-
 <file path=customXml/item3.xml><?xml version="1.0" encoding="utf-8"?>
-<b:Sources xmlns:b="http://schemas.openxmlformats.org/officeDocument/2006/bibliography" xmlns="http://schemas.openxmlformats.org/officeDocument/2006/bibliography" SelectedStyle="\APA.XSL" StyleName="APA"/>
+<p:properties xmlns:p="http://schemas.microsoft.com/office/2006/metadata/properties" xmlns:xsi="http://www.w3.org/2001/XMLSchema-instance" xmlns:pc="http://schemas.microsoft.com/office/infopath/2007/PartnerControls">
+  <documentManagement>
+    <Asset_x0020_Type xmlns="aa441917-1175-4021-b9fd-482000b8cbec">MS Word Templates</Asset_x0020_Type>
+    <IconOverlay xmlns="http://schemas.microsoft.com/sharepoint/v4" xsi:nil="true"/>
+    <Year xmlns="aa441917-1175-4021-b9fd-482000b8cbec">
+      <Value>2018</Value>
+    </Year>
+  </documentManagement>
+</p:properties>
 </file>
 
 <file path=customXml/item4.xml><?xml version="1.0" encoding="utf-8"?>
@@ -18928,38 +19039,24 @@
 </file>
 
 <file path=customXml/item5.xml><?xml version="1.0" encoding="utf-8"?>
-<p:properties xmlns:p="http://schemas.microsoft.com/office/2006/metadata/properties" xmlns:xsi="http://www.w3.org/2001/XMLSchema-instance" xmlns:pc="http://schemas.microsoft.com/office/infopath/2007/PartnerControls">
-  <documentManagement>
-    <Asset_x0020_Type xmlns="aa441917-1175-4021-b9fd-482000b8cbec">MS Word Templates</Asset_x0020_Type>
-    <IconOverlay xmlns="http://schemas.microsoft.com/sharepoint/v4" xsi:nil="true"/>
-    <Year xmlns="aa441917-1175-4021-b9fd-482000b8cbec">
-      <Value>2018</Value>
-    </Year>
-  </documentManagement>
-</p:properties>
+<b:Sources xmlns:b="http://schemas.openxmlformats.org/officeDocument/2006/bibliography" xmlns="http://schemas.openxmlformats.org/officeDocument/2006/bibliography" SelectedStyle="\APA.XSL" StyleName="APA"/>
 </file>
 
 <file path=customXml/item6.xml><?xml version="1.0" encoding="utf-8"?>
-<ReusableVariables xmlns="http://www.thirtysix.net/smartdocs/reusableVariables">
-  <ReusableVariable xmlns="http://www.thirtysix.net/smartdocs/reusableVariables">
-    <Guid>435cf351-1392-4610-8961-e63ef6573cb6</Guid>
-    <Name>Customer Name</Name>
-    <Value/>
-    <ValueSource>Text</ValueSource>
-    <IsLocked>False</IsLocked>
-    <IsMultipleLines>False</IsMultipleLines>
-    <Binding>
-      <RepositoryID>Proposal Content</RepositoryID>
-      <RepositoryName>Proposal Content</RepositoryName>
-      <ListItemID>1</ListItemID>
-      <ListItemGuid>bf2d6750-b778-4e97-b5dd-5c17abca0a0e</ListItemGuid>
-      <SmartDocsID>SDOC-176705</SmartDocsID>
-    </Binding>
-  </ReusableVariable>
-</ReusableVariables>
+<SmartDocs xmlns="http://www.thirtysix.net/smartdocs/documentInfo">
+  <Version>2014.1.7.0</Version>
+</SmartDocs>
 </file>
 
 <file path=customXml/itemProps1.xml><?xml version="1.0" encoding="utf-8"?>
+<ds:datastoreItem xmlns:ds="http://schemas.openxmlformats.org/officeDocument/2006/customXml" ds:itemID="{A7918E43-5825-446A-A756-ADC00F3BAC20}">
+  <ds:schemaRefs>
+    <ds:schemaRef ds:uri="http://www.thirtysix.net/smartdocs/reusableVariables"/>
+  </ds:schemaRefs>
+</ds:datastoreItem>
+</file>
+
+<file path=customXml/itemProps2.xml><?xml version="1.0" encoding="utf-8"?>
 <ds:datastoreItem xmlns:ds="http://schemas.openxmlformats.org/officeDocument/2006/customXml" ds:itemID="{464B33F9-2477-4472-9513-8D13FBD0FEF2}">
   <ds:schemaRefs>
     <ds:schemaRef ds:uri="http://schemas.microsoft.com/office/2006/metadata/contentType"/>
@@ -18978,18 +19075,13 @@
 </ds:datastoreItem>
 </file>
 
-<file path=customXml/itemProps2.xml><?xml version="1.0" encoding="utf-8"?>
-<ds:datastoreItem xmlns:ds="http://schemas.openxmlformats.org/officeDocument/2006/customXml" ds:itemID="{95B631E7-5C57-4B46-8AA6-CF5EA57113AC}">
+<file path=customXml/itemProps3.xml><?xml version="1.0" encoding="utf-8"?>
+<ds:datastoreItem xmlns:ds="http://schemas.openxmlformats.org/officeDocument/2006/customXml" ds:itemID="{F6836FCE-9DA1-42B3-87DD-F2B357E19B05}">
   <ds:schemaRefs>
-    <ds:schemaRef ds:uri="http://www.thirtysix.net/smartdocs/documentInfo"/>
-  </ds:schemaRefs>
-</ds:datastoreItem>
-</file>
-
-<file path=customXml/itemProps3.xml><?xml version="1.0" encoding="utf-8"?>
-<ds:datastoreItem xmlns:ds="http://schemas.openxmlformats.org/officeDocument/2006/customXml" ds:itemID="{35B705C2-0C60-40FF-83D1-A26B128850CC}">
-  <ds:schemaRefs>
-    <ds:schemaRef ds:uri="http://schemas.openxmlformats.org/officeDocument/2006/bibliography"/>
+    <ds:schemaRef ds:uri="http://schemas.microsoft.com/office/2006/metadata/properties"/>
+    <ds:schemaRef ds:uri="http://schemas.microsoft.com/office/infopath/2007/PartnerControls"/>
+    <ds:schemaRef ds:uri="aa441917-1175-4021-b9fd-482000b8cbec"/>
+    <ds:schemaRef ds:uri="http://schemas.microsoft.com/sharepoint/v4"/>
   </ds:schemaRefs>
 </ds:datastoreItem>
 </file>
@@ -19003,20 +19095,17 @@
 </file>
 
 <file path=customXml/itemProps5.xml><?xml version="1.0" encoding="utf-8"?>
-<ds:datastoreItem xmlns:ds="http://schemas.openxmlformats.org/officeDocument/2006/customXml" ds:itemID="{F6836FCE-9DA1-42B3-87DD-F2B357E19B05}">
+<ds:datastoreItem xmlns:ds="http://schemas.openxmlformats.org/officeDocument/2006/customXml" ds:itemID="{35B705C2-0C60-40FF-83D1-A26B128850CC}">
   <ds:schemaRefs>
-    <ds:schemaRef ds:uri="http://schemas.microsoft.com/office/2006/metadata/properties"/>
-    <ds:schemaRef ds:uri="http://schemas.microsoft.com/office/infopath/2007/PartnerControls"/>
-    <ds:schemaRef ds:uri="aa441917-1175-4021-b9fd-482000b8cbec"/>
-    <ds:schemaRef ds:uri="http://schemas.microsoft.com/sharepoint/v4"/>
+    <ds:schemaRef ds:uri="http://schemas.openxmlformats.org/officeDocument/2006/bibliography"/>
   </ds:schemaRefs>
 </ds:datastoreItem>
 </file>
 
 <file path=customXml/itemProps6.xml><?xml version="1.0" encoding="utf-8"?>
-<ds:datastoreItem xmlns:ds="http://schemas.openxmlformats.org/officeDocument/2006/customXml" ds:itemID="{A7918E43-5825-446A-A756-ADC00F3BAC20}">
+<ds:datastoreItem xmlns:ds="http://schemas.openxmlformats.org/officeDocument/2006/customXml" ds:itemID="{95B631E7-5C57-4B46-8AA6-CF5EA57113AC}">
   <ds:schemaRefs>
-    <ds:schemaRef ds:uri="http://www.thirtysix.net/smartdocs/reusableVariables"/>
+    <ds:schemaRef ds:uri="http://www.thirtysix.net/smartdocs/documentInfo"/>
   </ds:schemaRefs>
 </ds:datastoreItem>
 </file>
</xml_diff>